<commit_message>
[CDP] - Actualización del documento de diseño de la IA y modificación de la memoria
</commit_message>
<xml_diff>
--- a/Comportamiento de Personajes/Documentos/Documento de Diseño de IA.docx
+++ b/Comportamiento de Personajes/Documentos/Documento de Diseño de IA.docx
@@ -2,7 +2,602 @@
 <file path=word/document.xml><?xml version="1.0" encoding="utf-8"?>
 <w:document xmlns:wpc="http://schemas.microsoft.com/office/word/2010/wordprocessingCanvas" xmlns:cx="http://schemas.microsoft.com/office/drawing/2014/chartex" xmlns:cx1="http://schemas.microsoft.com/office/drawing/2015/9/8/chartex" xmlns:cx2="http://schemas.microsoft.com/office/drawing/2015/10/21/chartex" xmlns:cx3="http://schemas.microsoft.com/office/drawing/2016/5/9/chartex" xmlns:cx4="http://schemas.microsoft.com/office/drawing/2016/5/10/chartex" xmlns:cx5="http://schemas.microsoft.com/office/drawing/2016/5/11/chartex" xmlns:cx6="http://schemas.microsoft.com/office/drawing/2016/5/12/chartex" xmlns:cx7="http://schemas.microsoft.com/office/drawing/2016/5/13/chartex" xmlns:cx8="http://schemas.microsoft.com/office/drawing/2016/5/14/chartex" xmlns:mc="http://schemas.openxmlformats.org/markup-compatibility/2006" xmlns:aink="http://schemas.microsoft.com/office/drawing/2016/ink" xmlns:am3d="http://schemas.microsoft.com/office/drawing/2017/model3d" xmlns:o="urn:schemas-microsoft-com:office:office" xmlns:r="http://schemas.openxmlformats.org/officeDocument/2006/relationships" xmlns:m="http://schemas.openxmlformats.org/officeDocument/2006/math" xmlns:v="urn:schemas-microsoft-com:vml" xmlns:wp14="http://schemas.microsoft.com/office/word/2010/wordprocessingDrawing" xmlns:wp="http://schemas.openxmlformats.org/drawingml/2006/wordprocessingDrawing" xmlns:w10="urn:schemas-microsoft-com:office:word" xmlns:w="http://schemas.openxmlformats.org/wordprocessingml/2006/main" xmlns:w14="http://schemas.microsoft.com/office/word/2010/wordml" xmlns:w15="http://schemas.microsoft.com/office/word/2012/wordml" xmlns:w16cex="http://schemas.microsoft.com/office/word/2018/wordml/cex" xmlns:w16cid="http://schemas.microsoft.com/office/word/2016/wordml/cid" xmlns:w16="http://schemas.microsoft.com/office/word/2018/wordml" xmlns:w16se="http://schemas.microsoft.com/office/word/2015/wordml/symex" xmlns:wpg="http://schemas.microsoft.com/office/word/2010/wordprocessingGroup" xmlns:wpi="http://schemas.microsoft.com/office/word/2010/wordprocessingInk" xmlns:wne="http://schemas.microsoft.com/office/word/2006/wordml" xmlns:wps="http://schemas.microsoft.com/office/word/2010/wordprocessingShape" mc:Ignorable="w14 w15 w16se w16cid w16 w16cex wp14">
   <w:body>
-    <w:p/>
+    <w:p>
+      <w:pPr>
+        <w:jc w:val="both"/>
+        <w:rPr>
+          <w:b/>
+          <w:bCs/>
+          <w:color w:val="BF8F00" w:themeColor="accent4" w:themeShade="BF"/>
+          <w:sz w:val="32"/>
+          <w:szCs w:val="32"/>
+        </w:rPr>
+      </w:pPr>
+      <w:r>
+        <w:rPr>
+          <w:b/>
+          <w:bCs/>
+          <w:color w:val="BF8F00" w:themeColor="accent4" w:themeShade="BF"/>
+          <w:sz w:val="32"/>
+          <w:szCs w:val="32"/>
+        </w:rPr>
+        <w:t xml:space="preserve">Diseño de la IA de </w:t>
+      </w:r>
+      <w:proofErr w:type="spellStart"/>
+      <w:r>
+        <w:rPr>
+          <w:b/>
+          <w:bCs/>
+          <w:color w:val="BF8F00" w:themeColor="accent4" w:themeShade="BF"/>
+          <w:sz w:val="32"/>
+          <w:szCs w:val="32"/>
+        </w:rPr>
+        <w:t>Marshallow</w:t>
+      </w:r>
+      <w:proofErr w:type="spellEnd"/>
+      <w:r>
+        <w:rPr>
+          <w:b/>
+          <w:bCs/>
+          <w:color w:val="BF8F00" w:themeColor="accent4" w:themeShade="BF"/>
+          <w:sz w:val="32"/>
+          <w:szCs w:val="32"/>
+        </w:rPr>
+        <w:t xml:space="preserve">: </w:t>
+      </w:r>
+      <w:proofErr w:type="spellStart"/>
+      <w:r>
+        <w:rPr>
+          <w:b/>
+          <w:bCs/>
+          <w:color w:val="BF8F00" w:themeColor="accent4" w:themeShade="BF"/>
+          <w:sz w:val="32"/>
+          <w:szCs w:val="32"/>
+        </w:rPr>
+        <w:t>Pilferage</w:t>
+      </w:r>
+      <w:proofErr w:type="spellEnd"/>
+      <w:r>
+        <w:rPr>
+          <w:b/>
+          <w:bCs/>
+          <w:color w:val="BF8F00" w:themeColor="accent4" w:themeShade="BF"/>
+          <w:sz w:val="32"/>
+          <w:szCs w:val="32"/>
+        </w:rPr>
+        <w:t xml:space="preserve"> in </w:t>
+      </w:r>
+      <w:proofErr w:type="spellStart"/>
+      <w:r>
+        <w:rPr>
+          <w:b/>
+          <w:bCs/>
+          <w:color w:val="BF8F00" w:themeColor="accent4" w:themeShade="BF"/>
+          <w:sz w:val="32"/>
+          <w:szCs w:val="32"/>
+        </w:rPr>
+        <w:t>Yolk</w:t>
+      </w:r>
+      <w:proofErr w:type="spellEnd"/>
+      <w:r>
+        <w:rPr>
+          <w:b/>
+          <w:bCs/>
+          <w:color w:val="BF8F00" w:themeColor="accent4" w:themeShade="BF"/>
+          <w:sz w:val="32"/>
+          <w:szCs w:val="32"/>
+        </w:rPr>
+        <w:t>-Town</w:t>
+      </w:r>
+    </w:p>
+    <w:p>
+      <w:pPr>
+        <w:jc w:val="both"/>
+      </w:pPr>
+    </w:p>
+    <w:p>
+      <w:pPr>
+        <w:jc w:val="both"/>
+      </w:pPr>
+      <w:r>
+        <w:t xml:space="preserve">Para comenzar, </w:t>
+      </w:r>
+      <w:proofErr w:type="gramStart"/>
+      <w:r>
+        <w:t>comentar</w:t>
+      </w:r>
+      <w:proofErr w:type="gramEnd"/>
+      <w:r>
+        <w:t xml:space="preserve"> que el juego cuenta con dos tipos de </w:t>
+      </w:r>
+      <w:proofErr w:type="spellStart"/>
+      <w:r>
+        <w:t>NPCs</w:t>
+      </w:r>
+      <w:proofErr w:type="spellEnd"/>
+      <w:r>
+        <w:t>, los aldeanos y el ladrón. Estos serán, visualmente parecidos ya que solo cambiará el color del cuerpo y los accesorios que estos llevan. En cada partida todo el pueblo aparecerá con colores, accesorios y numero de ojos aleatorios, teniendo en cuenta que no puede haber dos aldeanos iguales. Como hemos dicho, el ladrón y los aldeanos son visualmente iguales, pero ¿cómo podremos identificar al ladrón? Éste ira robando a los aldeanos y</w:t>
+      </w:r>
+      <w:r>
+        <w:t>,</w:t>
+      </w:r>
+      <w:r>
+        <w:t xml:space="preserve"> tanto las víctimas de los robos como los aldeanos que lo hayan presenciado irán dando información a “</w:t>
+      </w:r>
+      <w:proofErr w:type="spellStart"/>
+      <w:r>
+        <w:t>Marshallow</w:t>
+      </w:r>
+      <w:proofErr w:type="spellEnd"/>
+      <w:r>
+        <w:t xml:space="preserve">”, el Marshall de la ciudad encargado de mantener el orden en </w:t>
+      </w:r>
+      <w:proofErr w:type="spellStart"/>
+      <w:r>
+        <w:t>Yolk</w:t>
+      </w:r>
+      <w:proofErr w:type="spellEnd"/>
+      <w:r>
+        <w:t>-Town.</w:t>
+      </w:r>
+    </w:p>
+    <w:p>
+      <w:pPr>
+        <w:jc w:val="both"/>
+      </w:pPr>
+    </w:p>
+    <w:p>
+      <w:pPr>
+        <w:jc w:val="both"/>
+        <w:rPr>
+          <w:b/>
+          <w:bCs/>
+        </w:rPr>
+      </w:pPr>
+      <w:r>
+        <w:rPr>
+          <w:b/>
+          <w:bCs/>
+          <w:color w:val="BF8F00" w:themeColor="accent4" w:themeShade="BF"/>
+        </w:rPr>
+        <w:t>ALDEANOS</w:t>
+      </w:r>
+    </w:p>
+    <w:p>
+      <w:pPr>
+        <w:jc w:val="both"/>
+      </w:pPr>
+      <w:r>
+        <w:t xml:space="preserve">En primer </w:t>
+      </w:r>
+      <w:r>
+        <w:t>lugar,</w:t>
+      </w:r>
+      <w:r>
+        <w:t xml:space="preserve"> encontramos a los aldeanos, </w:t>
+      </w:r>
+      <w:proofErr w:type="spellStart"/>
+      <w:r>
+        <w:t>NPCs</w:t>
+      </w:r>
+      <w:proofErr w:type="spellEnd"/>
+      <w:r>
+        <w:t xml:space="preserve"> que transitan por el escenario, recorriendo de un punto a otro del mapa</w:t>
+      </w:r>
+      <w:r>
+        <w:t>, siendo estos puntos, unos puntos de interés entre los cuales el NPC elige de forma aleatoria después de visitar un punto y estar un tiempo allí. Además, si el aldeano visita una zona del mapa concurrida por un número X de aldeanos, este decidirá ir a otra parte del pueblo (de esta forma conseguiremos que el pueblo no se quede totalmente vacío en una zona y muchísima gente en otra).</w:t>
+      </w:r>
+    </w:p>
+    <w:p>
+      <w:pPr>
+        <w:jc w:val="both"/>
+      </w:pPr>
+      <w:r>
+        <w:t>En segundo lugar, los aldeanos pueden ser robados por un ladrón infiltrado en el pueblo, por lo que, si son robados o presencian un robo, estos ayudarán al Marshall a encontrar al culpable. Para ello</w:t>
+      </w:r>
+      <w:r>
+        <w:t xml:space="preserve"> contarán con un cono de visión en el cual, si un robo se produce, entrarán en modo testigo. Sin embargo, sin son robados entrarán en modo víctima.</w:t>
+      </w:r>
+    </w:p>
+    <w:p>
+      <w:pPr>
+        <w:jc w:val="both"/>
+      </w:pPr>
+      <w:r>
+        <w:t>Tanto el modo víctima como el modo testigo, son estados en los que se pueden encontrar los aldeanos. El modo víctima será un estado en el que dicho aldeano se queda estático en el lugar del robo esperando la llegada del Marshall para compartir la información que este recuerde y así, ayudar al Marshall a encontrar al ladrón. Por otra parte, un aldeano en modo testigo, seguirá haciendo sus tareas por el pueblo mientras que si se encuentra con el Marshall le proporcionará la información que éste recuerde.</w:t>
+      </w:r>
+    </w:p>
+    <w:p>
+      <w:pPr>
+        <w:jc w:val="both"/>
+        <w:rPr>
+          <w:b/>
+          <w:bCs/>
+        </w:rPr>
+      </w:pPr>
+      <w:r>
+        <w:rPr>
+          <w:b/>
+          <w:bCs/>
+        </w:rPr>
+        <w:t xml:space="preserve">Flujo de </w:t>
+      </w:r>
+      <w:r>
+        <w:rPr>
+          <w:b/>
+          <w:bCs/>
+        </w:rPr>
+        <w:t>navegación</w:t>
+      </w:r>
+      <w:r>
+        <w:rPr>
+          <w:b/>
+          <w:bCs/>
+        </w:rPr>
+        <w:t xml:space="preserve"> de un aldeano durante la partida:</w:t>
+      </w:r>
+    </w:p>
+    <w:p>
+      <w:pPr>
+        <w:pStyle w:val="Prrafodelista"/>
+        <w:numPr>
+          <w:ilvl w:val="0"/>
+          <w:numId w:val="1"/>
+        </w:numPr>
+        <w:jc w:val="both"/>
+      </w:pPr>
+      <w:proofErr w:type="spellStart"/>
+      <w:r>
+        <w:t>Spawn</w:t>
+      </w:r>
+      <w:proofErr w:type="spellEnd"/>
+      <w:r>
+        <w:t xml:space="preserve"> aleatorio del aldeano.</w:t>
+      </w:r>
+    </w:p>
+    <w:p>
+      <w:pPr>
+        <w:pStyle w:val="Prrafodelista"/>
+        <w:numPr>
+          <w:ilvl w:val="0"/>
+          <w:numId w:val="1"/>
+        </w:numPr>
+        <w:jc w:val="both"/>
+      </w:pPr>
+      <w:r>
+        <w:t>Elección de que zona visitar.</w:t>
+      </w:r>
+    </w:p>
+    <w:p>
+      <w:pPr>
+        <w:pStyle w:val="Prrafodelista"/>
+        <w:numPr>
+          <w:ilvl w:val="0"/>
+          <w:numId w:val="1"/>
+        </w:numPr>
+        <w:jc w:val="both"/>
+      </w:pPr>
+      <w:r>
+        <w:t>Transitar hacia la zona elegida</w:t>
+      </w:r>
+      <w:r>
+        <w:t xml:space="preserve"> (Mediante una </w:t>
+      </w:r>
+      <w:proofErr w:type="spellStart"/>
+      <w:r>
+        <w:t>NavMesh</w:t>
+      </w:r>
+      <w:proofErr w:type="spellEnd"/>
+      <w:r>
+        <w:t>)</w:t>
+      </w:r>
+      <w:r>
+        <w:t>.</w:t>
+      </w:r>
+      <w:r>
+        <w:t xml:space="preserve"> Si durante el trayecto, circula por una zona ocupada por el número máximo de aldeanos no pasará nada, el aldeano transitará por la zona para llegar a su punto elegido.</w:t>
+      </w:r>
+    </w:p>
+    <w:p>
+      <w:pPr>
+        <w:pStyle w:val="Prrafodelista"/>
+        <w:numPr>
+          <w:ilvl w:val="0"/>
+          <w:numId w:val="1"/>
+        </w:numPr>
+        <w:jc w:val="both"/>
+      </w:pPr>
+      <w:r>
+        <w:t xml:space="preserve">Al llegar a la zona comprobar si </w:t>
+      </w:r>
+      <w:r>
+        <w:t xml:space="preserve">dicha zona está ocupada por el número máximo de aldeanos. </w:t>
+      </w:r>
+    </w:p>
+    <w:p>
+      <w:pPr>
+        <w:pStyle w:val="Prrafodelista"/>
+        <w:numPr>
+          <w:ilvl w:val="1"/>
+          <w:numId w:val="1"/>
+        </w:numPr>
+        <w:jc w:val="both"/>
+      </w:pPr>
+      <w:r>
+        <w:t>Si el número de aldeanos es igual al máximo permitido, el aldeano en cuestión elige de forma aleatoria otra zona de interés del escenario, descartando la zona en la que se encuentra actualmente.</w:t>
+      </w:r>
+    </w:p>
+    <w:p>
+      <w:pPr>
+        <w:pStyle w:val="Prrafodelista"/>
+        <w:numPr>
+          <w:ilvl w:val="1"/>
+          <w:numId w:val="1"/>
+        </w:numPr>
+        <w:jc w:val="both"/>
+      </w:pPr>
+      <w:r>
+        <w:t xml:space="preserve">Si el número de aldeanos es menor al máximo permitido, el aldeano entrará en la zona. Una vez dentro el aldeano merodeará con un comportamiento de tipo </w:t>
+      </w:r>
+      <w:proofErr w:type="spellStart"/>
+      <w:r>
+        <w:t>wander</w:t>
+      </w:r>
+      <w:proofErr w:type="spellEnd"/>
+      <w:r>
+        <w:t xml:space="preserve"> durante unos </w:t>
+      </w:r>
+      <w:r>
+        <w:rPr>
+          <w:color w:val="FF0000"/>
+        </w:rPr>
+        <w:t>10-15 segundos</w:t>
+      </w:r>
+      <w:r>
+        <w:rPr>
+          <w:color w:val="FF0000"/>
+        </w:rPr>
+        <w:t xml:space="preserve"> </w:t>
+      </w:r>
+      <w:r>
+        <w:t xml:space="preserve">tiempo “suficiente” para hacer las tareas </w:t>
+      </w:r>
+      <w:r>
+        <w:lastRenderedPageBreak/>
+        <w:t>que necesitan hacer. Una vez transcurrido este tiempo, el aldeano elige otro nuevo punto del pueblo al cual ir, descartando el lugar en el que se encuentra.</w:t>
+      </w:r>
+    </w:p>
+    <w:p>
+      <w:pPr>
+        <w:jc w:val="both"/>
+      </w:pPr>
+    </w:p>
+    <w:p>
+      <w:pPr>
+        <w:jc w:val="both"/>
+        <w:rPr>
+          <w:b/>
+          <w:bCs/>
+        </w:rPr>
+      </w:pPr>
+      <w:r>
+        <w:rPr>
+          <w:b/>
+          <w:bCs/>
+        </w:rPr>
+        <w:t>Aldeano modo víctima</w:t>
+      </w:r>
+      <w:r>
+        <w:rPr>
+          <w:b/>
+          <w:bCs/>
+        </w:rPr>
+        <w:t>:</w:t>
+      </w:r>
+    </w:p>
+    <w:p>
+      <w:pPr>
+        <w:pStyle w:val="Prrafodelista"/>
+        <w:numPr>
+          <w:ilvl w:val="0"/>
+          <w:numId w:val="1"/>
+        </w:numPr>
+        <w:jc w:val="both"/>
+      </w:pPr>
+      <w:r>
+        <w:t>El aldeano</w:t>
+      </w:r>
+      <w:r>
+        <w:t xml:space="preserve"> se encuentra circulando por el pueblo hasta que otro aldeano se le acerca y le roba.</w:t>
+      </w:r>
+    </w:p>
+    <w:p>
+      <w:pPr>
+        <w:pStyle w:val="Prrafodelista"/>
+        <w:numPr>
+          <w:ilvl w:val="0"/>
+          <w:numId w:val="1"/>
+        </w:numPr>
+        <w:jc w:val="both"/>
+      </w:pPr>
+      <w:r>
+        <w:t xml:space="preserve">Este NPC no quiere problemas con el ladrón asique no va a decidir perseguirle. </w:t>
+      </w:r>
+    </w:p>
+    <w:p>
+      <w:pPr>
+        <w:pStyle w:val="Prrafodelista"/>
+        <w:numPr>
+          <w:ilvl w:val="0"/>
+          <w:numId w:val="1"/>
+        </w:numPr>
+        <w:jc w:val="both"/>
+      </w:pPr>
+      <w:r>
+        <w:t>La víctima como ya se ha comentado, permanecerá quieto</w:t>
+      </w:r>
+      <w:r>
+        <w:t xml:space="preserve"> </w:t>
+      </w:r>
+      <w:r>
+        <w:t>en el lugar del robo</w:t>
+      </w:r>
+      <w:r>
+        <w:t xml:space="preserve"> con una exclamación sobre su cabeza</w:t>
+      </w:r>
+      <w:r>
+        <w:t xml:space="preserve"> </w:t>
+      </w:r>
+      <w:r>
+        <w:t xml:space="preserve">y </w:t>
+      </w:r>
+      <w:r>
+        <w:t>llamando</w:t>
+      </w:r>
+      <w:r>
+        <w:t xml:space="preserve"> </w:t>
+      </w:r>
+      <w:r>
+        <w:t>a gritos al Marshall (esto se representa en la pantalla del jugador como una exclamación que indica en qué lugar se ha producido el robo).</w:t>
+      </w:r>
+    </w:p>
+    <w:p>
+      <w:pPr>
+        <w:pStyle w:val="Prrafodelista"/>
+        <w:numPr>
+          <w:ilvl w:val="0"/>
+          <w:numId w:val="1"/>
+        </w:numPr>
+        <w:jc w:val="both"/>
+      </w:pPr>
+      <w:r>
+        <w:t xml:space="preserve">Una vez el Marshall llega a la zona del robo, la víctima le comenta a </w:t>
+      </w:r>
+      <w:proofErr w:type="spellStart"/>
+      <w:r>
+        <w:t>Marshallow</w:t>
+      </w:r>
+      <w:proofErr w:type="spellEnd"/>
+      <w:r>
+        <w:t xml:space="preserve"> datos del ladrón, sin embargo, no siempre el testigo recuerda bien al ladrón por lo que no todos sus datos son fiables. Esto da lugar a dos tipos de información que el Marshall puede recibir.</w:t>
+      </w:r>
+    </w:p>
+    <w:p>
+      <w:pPr>
+        <w:pStyle w:val="Prrafodelista"/>
+        <w:numPr>
+          <w:ilvl w:val="1"/>
+          <w:numId w:val="1"/>
+        </w:numPr>
+        <w:jc w:val="both"/>
+      </w:pPr>
+      <w:r>
+        <w:t xml:space="preserve">Si el aldeano recuerda de forma nítida al ladrón, éste dará como información dos datos de forma clara, </w:t>
+      </w:r>
+      <w:proofErr w:type="gramStart"/>
+      <w:r>
+        <w:t>sin lugar a dudas</w:t>
+      </w:r>
+      <w:proofErr w:type="gramEnd"/>
+      <w:r>
+        <w:t>. Esto en el juego se representa con un bocadillo relleno con dos iconos que muestran datos sobre el ladrón. Por ejemplo, una mancha de color azul y una corbata, nos indicaría que el ladrón tiene si o si una corbata y que su color de piel es azul.</w:t>
+      </w:r>
+    </w:p>
+    <w:p>
+      <w:pPr>
+        <w:pStyle w:val="Prrafodelista"/>
+        <w:numPr>
+          <w:ilvl w:val="1"/>
+          <w:numId w:val="1"/>
+        </w:numPr>
+        <w:jc w:val="both"/>
+      </w:pPr>
+      <w:r>
+        <w:t>Si el aldeano no recuerda de forma nítida al ladrón</w:t>
+      </w:r>
+      <w:r>
+        <w:t xml:space="preserve"> y duda en la información que recuerda, éste dará un dato verdadero y un dato dudoso. Esto en el juego se representa con un bocadillo, el cual tiene una interrogación que indica que uno de los dos datos recibidos es dudoso, teniendo así una probabilidad del </w:t>
+      </w:r>
+      <w:r>
+        <w:rPr>
+          <w:color w:val="FF0000"/>
+        </w:rPr>
+        <w:t>65%</w:t>
+      </w:r>
+      <w:r>
+        <w:t xml:space="preserve"> de ser verdadero. Por ejemplo, el aldeano nos da como datos un cuerno de unicornio y 3 ojos, pues el jugador sabrá que uno de los datos es verdadero al 100% pero no sabe cuál. Entonces el dato verdadero puede ser que tiene 3 ojos y el dudoso el que tiene un cuerno de unicornio, o puede que sea justo lo contrario, por lo que el jugador no debe descartar ninguna información recibida.</w:t>
+      </w:r>
+    </w:p>
+    <w:p>
+      <w:pPr>
+        <w:jc w:val="both"/>
+        <w:rPr>
+          <w:b/>
+          <w:bCs/>
+        </w:rPr>
+      </w:pPr>
+      <w:r>
+        <w:rPr>
+          <w:b/>
+          <w:bCs/>
+        </w:rPr>
+        <w:t xml:space="preserve">Aldeano modo </w:t>
+      </w:r>
+      <w:r>
+        <w:rPr>
+          <w:b/>
+          <w:bCs/>
+        </w:rPr>
+        <w:t>testigo</w:t>
+      </w:r>
+      <w:r>
+        <w:rPr>
+          <w:b/>
+          <w:bCs/>
+        </w:rPr>
+        <w:t>:</w:t>
+      </w:r>
+    </w:p>
+    <w:p>
+      <w:pPr>
+        <w:pStyle w:val="Prrafodelista"/>
+        <w:numPr>
+          <w:ilvl w:val="0"/>
+          <w:numId w:val="1"/>
+        </w:numPr>
+        <w:jc w:val="both"/>
+      </w:pPr>
+      <w:r>
+        <w:t>El aldeano</w:t>
+      </w:r>
+      <w:r>
+        <w:t xml:space="preserve"> se encuentra circulando por el pueblo hasta que </w:t>
+      </w:r>
+      <w:r>
+        <w:t>otro aldeano es robado delante suya.</w:t>
+      </w:r>
+    </w:p>
+    <w:p>
+      <w:pPr>
+        <w:pStyle w:val="Prrafodelista"/>
+        <w:numPr>
+          <w:ilvl w:val="0"/>
+          <w:numId w:val="1"/>
+        </w:numPr>
+        <w:jc w:val="both"/>
+      </w:pPr>
+      <w:r>
+        <w:t xml:space="preserve">Este NPC continúa su </w:t>
+      </w:r>
+      <w:proofErr w:type="gramStart"/>
+      <w:r>
+        <w:t>trayecto</w:t>
+      </w:r>
+      <w:proofErr w:type="gramEnd"/>
+      <w:r>
+        <w:t xml:space="preserve"> pero representa su estado de testigo mediante una interrogación encima de su cabeza.</w:t>
+      </w:r>
+    </w:p>
     <w:sectPr>
       <w:pgSz w:w="11906" w:h="16838"/>
       <w:pgMar w:top="1417" w:right="1701" w:bottom="1417" w:left="1701" w:header="708" w:footer="708" w:gutter="0"/>
@@ -11,6 +606,242 @@
     </w:sectPr>
   </w:body>
 </w:document>
+</file>
+
+<file path=word/numbering.xml><?xml version="1.0" encoding="utf-8"?>
+<w:numbering xmlns:wpc="http://schemas.microsoft.com/office/word/2010/wordprocessingCanvas" xmlns:cx="http://schemas.microsoft.com/office/drawing/2014/chartex" xmlns:cx1="http://schemas.microsoft.com/office/drawing/2015/9/8/chartex" xmlns:cx2="http://schemas.microsoft.com/office/drawing/2015/10/21/chartex" xmlns:cx3="http://schemas.microsoft.com/office/drawing/2016/5/9/chartex" xmlns:cx4="http://schemas.microsoft.com/office/drawing/2016/5/10/chartex" xmlns:cx5="http://schemas.microsoft.com/office/drawing/2016/5/11/chartex" xmlns:cx6="http://schemas.microsoft.com/office/drawing/2016/5/12/chartex" xmlns:cx7="http://schemas.microsoft.com/office/drawing/2016/5/13/chartex" xmlns:cx8="http://schemas.microsoft.com/office/drawing/2016/5/14/chartex" xmlns:mc="http://schemas.openxmlformats.org/markup-compatibility/2006" xmlns:aink="http://schemas.microsoft.com/office/drawing/2016/ink" xmlns:am3d="http://schemas.microsoft.com/office/drawing/2017/model3d" xmlns:o="urn:schemas-microsoft-com:office:office" xmlns:r="http://schemas.openxmlformats.org/officeDocument/2006/relationships" xmlns:m="http://schemas.openxmlformats.org/officeDocument/2006/math" xmlns:v="urn:schemas-microsoft-com:vml" xmlns:wp14="http://schemas.microsoft.com/office/word/2010/wordprocessingDrawing" xmlns:wp="http://schemas.openxmlformats.org/drawingml/2006/wordprocessingDrawing" xmlns:w10="urn:schemas-microsoft-com:office:word" xmlns:w="http://schemas.openxmlformats.org/wordprocessingml/2006/main" xmlns:w14="http://schemas.microsoft.com/office/word/2010/wordml" xmlns:w15="http://schemas.microsoft.com/office/word/2012/wordml" xmlns:w16cex="http://schemas.microsoft.com/office/word/2018/wordml/cex" xmlns:w16cid="http://schemas.microsoft.com/office/word/2016/wordml/cid" xmlns:w16="http://schemas.microsoft.com/office/word/2018/wordml" xmlns:w16se="http://schemas.microsoft.com/office/word/2015/wordml/symex" xmlns:wpg="http://schemas.microsoft.com/office/word/2010/wordprocessingGroup" xmlns:wpi="http://schemas.microsoft.com/office/word/2010/wordprocessingInk" xmlns:wne="http://schemas.microsoft.com/office/word/2006/wordml" xmlns:wps="http://schemas.microsoft.com/office/word/2010/wordprocessingShape" mc:Ignorable="w14 w15 w16se w16cid w16 w16cex wp14">
+  <w:abstractNum w:abstractNumId="0" w15:restartNumberingAfterBreak="0">
+    <w:nsid w:val="1FC90DF0"/>
+    <w:multiLevelType w:val="hybridMultilevel"/>
+    <w:tmpl w:val="21BA47D8"/>
+    <w:lvl w:ilvl="0" w:tplc="3E6E7E42">
+      <w:numFmt w:val="bullet"/>
+      <w:lvlText w:val="-"/>
+      <w:lvlJc w:val="left"/>
+      <w:pPr>
+        <w:ind w:left="720" w:hanging="360"/>
+      </w:pPr>
+      <w:rPr>
+        <w:rFonts w:ascii="Calibri" w:eastAsiaTheme="minorHAnsi" w:hAnsi="Calibri" w:cs="Calibri" w:hint="default"/>
+      </w:rPr>
+    </w:lvl>
+    <w:lvl w:ilvl="1" w:tplc="0C0A0003">
+      <w:start w:val="1"/>
+      <w:numFmt w:val="bullet"/>
+      <w:lvlText w:val="o"/>
+      <w:lvlJc w:val="left"/>
+      <w:pPr>
+        <w:ind w:left="1440" w:hanging="360"/>
+      </w:pPr>
+      <w:rPr>
+        <w:rFonts w:ascii="Courier New" w:hAnsi="Courier New" w:cs="Courier New" w:hint="default"/>
+      </w:rPr>
+    </w:lvl>
+    <w:lvl w:ilvl="2" w:tplc="0C0A0005" w:tentative="1">
+      <w:start w:val="1"/>
+      <w:numFmt w:val="bullet"/>
+      <w:lvlText w:val=""/>
+      <w:lvlJc w:val="left"/>
+      <w:pPr>
+        <w:ind w:left="2160" w:hanging="360"/>
+      </w:pPr>
+      <w:rPr>
+        <w:rFonts w:ascii="Wingdings" w:hAnsi="Wingdings" w:hint="default"/>
+      </w:rPr>
+    </w:lvl>
+    <w:lvl w:ilvl="3" w:tplc="0C0A0001" w:tentative="1">
+      <w:start w:val="1"/>
+      <w:numFmt w:val="bullet"/>
+      <w:lvlText w:val=""/>
+      <w:lvlJc w:val="left"/>
+      <w:pPr>
+        <w:ind w:left="2880" w:hanging="360"/>
+      </w:pPr>
+      <w:rPr>
+        <w:rFonts w:ascii="Symbol" w:hAnsi="Symbol" w:hint="default"/>
+      </w:rPr>
+    </w:lvl>
+    <w:lvl w:ilvl="4" w:tplc="0C0A0003" w:tentative="1">
+      <w:start w:val="1"/>
+      <w:numFmt w:val="bullet"/>
+      <w:lvlText w:val="o"/>
+      <w:lvlJc w:val="left"/>
+      <w:pPr>
+        <w:ind w:left="3600" w:hanging="360"/>
+      </w:pPr>
+      <w:rPr>
+        <w:rFonts w:ascii="Courier New" w:hAnsi="Courier New" w:cs="Courier New" w:hint="default"/>
+      </w:rPr>
+    </w:lvl>
+    <w:lvl w:ilvl="5" w:tplc="0C0A0005" w:tentative="1">
+      <w:start w:val="1"/>
+      <w:numFmt w:val="bullet"/>
+      <w:lvlText w:val=""/>
+      <w:lvlJc w:val="left"/>
+      <w:pPr>
+        <w:ind w:left="4320" w:hanging="360"/>
+      </w:pPr>
+      <w:rPr>
+        <w:rFonts w:ascii="Wingdings" w:hAnsi="Wingdings" w:hint="default"/>
+      </w:rPr>
+    </w:lvl>
+    <w:lvl w:ilvl="6" w:tplc="0C0A0001" w:tentative="1">
+      <w:start w:val="1"/>
+      <w:numFmt w:val="bullet"/>
+      <w:lvlText w:val=""/>
+      <w:lvlJc w:val="left"/>
+      <w:pPr>
+        <w:ind w:left="5040" w:hanging="360"/>
+      </w:pPr>
+      <w:rPr>
+        <w:rFonts w:ascii="Symbol" w:hAnsi="Symbol" w:hint="default"/>
+      </w:rPr>
+    </w:lvl>
+    <w:lvl w:ilvl="7" w:tplc="0C0A0003" w:tentative="1">
+      <w:start w:val="1"/>
+      <w:numFmt w:val="bullet"/>
+      <w:lvlText w:val="o"/>
+      <w:lvlJc w:val="left"/>
+      <w:pPr>
+        <w:ind w:left="5760" w:hanging="360"/>
+      </w:pPr>
+      <w:rPr>
+        <w:rFonts w:ascii="Courier New" w:hAnsi="Courier New" w:cs="Courier New" w:hint="default"/>
+      </w:rPr>
+    </w:lvl>
+    <w:lvl w:ilvl="8" w:tplc="0C0A0005" w:tentative="1">
+      <w:start w:val="1"/>
+      <w:numFmt w:val="bullet"/>
+      <w:lvlText w:val=""/>
+      <w:lvlJc w:val="left"/>
+      <w:pPr>
+        <w:ind w:left="6480" w:hanging="360"/>
+      </w:pPr>
+      <w:rPr>
+        <w:rFonts w:ascii="Wingdings" w:hAnsi="Wingdings" w:hint="default"/>
+      </w:rPr>
+    </w:lvl>
+  </w:abstractNum>
+  <w:abstractNum w:abstractNumId="1" w15:restartNumberingAfterBreak="0">
+    <w:nsid w:val="21CE13CB"/>
+    <w:multiLevelType w:val="hybridMultilevel"/>
+    <w:tmpl w:val="6D9C5A9C"/>
+    <w:lvl w:ilvl="0" w:tplc="AC1C2666">
+      <w:numFmt w:val="bullet"/>
+      <w:lvlText w:val="-"/>
+      <w:lvlJc w:val="left"/>
+      <w:pPr>
+        <w:ind w:left="720" w:hanging="360"/>
+      </w:pPr>
+      <w:rPr>
+        <w:rFonts w:ascii="Calibri" w:eastAsiaTheme="minorHAnsi" w:hAnsi="Calibri" w:cs="Calibri" w:hint="default"/>
+        <w:b/>
+      </w:rPr>
+    </w:lvl>
+    <w:lvl w:ilvl="1" w:tplc="0C0A0003" w:tentative="1">
+      <w:start w:val="1"/>
+      <w:numFmt w:val="bullet"/>
+      <w:lvlText w:val="o"/>
+      <w:lvlJc w:val="left"/>
+      <w:pPr>
+        <w:ind w:left="1440" w:hanging="360"/>
+      </w:pPr>
+      <w:rPr>
+        <w:rFonts w:ascii="Courier New" w:hAnsi="Courier New" w:cs="Courier New" w:hint="default"/>
+      </w:rPr>
+    </w:lvl>
+    <w:lvl w:ilvl="2" w:tplc="0C0A0005" w:tentative="1">
+      <w:start w:val="1"/>
+      <w:numFmt w:val="bullet"/>
+      <w:lvlText w:val=""/>
+      <w:lvlJc w:val="left"/>
+      <w:pPr>
+        <w:ind w:left="2160" w:hanging="360"/>
+      </w:pPr>
+      <w:rPr>
+        <w:rFonts w:ascii="Wingdings" w:hAnsi="Wingdings" w:hint="default"/>
+      </w:rPr>
+    </w:lvl>
+    <w:lvl w:ilvl="3" w:tplc="0C0A0001" w:tentative="1">
+      <w:start w:val="1"/>
+      <w:numFmt w:val="bullet"/>
+      <w:lvlText w:val=""/>
+      <w:lvlJc w:val="left"/>
+      <w:pPr>
+        <w:ind w:left="2880" w:hanging="360"/>
+      </w:pPr>
+      <w:rPr>
+        <w:rFonts w:ascii="Symbol" w:hAnsi="Symbol" w:hint="default"/>
+      </w:rPr>
+    </w:lvl>
+    <w:lvl w:ilvl="4" w:tplc="0C0A0003" w:tentative="1">
+      <w:start w:val="1"/>
+      <w:numFmt w:val="bullet"/>
+      <w:lvlText w:val="o"/>
+      <w:lvlJc w:val="left"/>
+      <w:pPr>
+        <w:ind w:left="3600" w:hanging="360"/>
+      </w:pPr>
+      <w:rPr>
+        <w:rFonts w:ascii="Courier New" w:hAnsi="Courier New" w:cs="Courier New" w:hint="default"/>
+      </w:rPr>
+    </w:lvl>
+    <w:lvl w:ilvl="5" w:tplc="0C0A0005" w:tentative="1">
+      <w:start w:val="1"/>
+      <w:numFmt w:val="bullet"/>
+      <w:lvlText w:val=""/>
+      <w:lvlJc w:val="left"/>
+      <w:pPr>
+        <w:ind w:left="4320" w:hanging="360"/>
+      </w:pPr>
+      <w:rPr>
+        <w:rFonts w:ascii="Wingdings" w:hAnsi="Wingdings" w:hint="default"/>
+      </w:rPr>
+    </w:lvl>
+    <w:lvl w:ilvl="6" w:tplc="0C0A0001" w:tentative="1">
+      <w:start w:val="1"/>
+      <w:numFmt w:val="bullet"/>
+      <w:lvlText w:val=""/>
+      <w:lvlJc w:val="left"/>
+      <w:pPr>
+        <w:ind w:left="5040" w:hanging="360"/>
+      </w:pPr>
+      <w:rPr>
+        <w:rFonts w:ascii="Symbol" w:hAnsi="Symbol" w:hint="default"/>
+      </w:rPr>
+    </w:lvl>
+    <w:lvl w:ilvl="7" w:tplc="0C0A0003" w:tentative="1">
+      <w:start w:val="1"/>
+      <w:numFmt w:val="bullet"/>
+      <w:lvlText w:val="o"/>
+      <w:lvlJc w:val="left"/>
+      <w:pPr>
+        <w:ind w:left="5760" w:hanging="360"/>
+      </w:pPr>
+      <w:rPr>
+        <w:rFonts w:ascii="Courier New" w:hAnsi="Courier New" w:cs="Courier New" w:hint="default"/>
+      </w:rPr>
+    </w:lvl>
+    <w:lvl w:ilvl="8" w:tplc="0C0A0005" w:tentative="1">
+      <w:start w:val="1"/>
+      <w:numFmt w:val="bullet"/>
+      <w:lvlText w:val=""/>
+      <w:lvlJc w:val="left"/>
+      <w:pPr>
+        <w:ind w:left="6480" w:hanging="360"/>
+      </w:pPr>
+      <w:rPr>
+        <w:rFonts w:ascii="Wingdings" w:hAnsi="Wingdings" w:hint="default"/>
+      </w:rPr>
+    </w:lvl>
+  </w:abstractNum>
+  <w:num w:numId="1">
+    <w:abstractNumId w:val="0"/>
+  </w:num>
+  <w:num w:numId="2">
+    <w:abstractNumId w:val="1"/>
+  </w:num>
+</w:numbering>
 </file>
 
 <file path=word/styles.xml><?xml version="1.0" encoding="utf-8"?>
@@ -136,6 +967,7 @@
     <w:lsdException w:name="HTML Sample" w:semiHidden="1" w:unhideWhenUsed="1"/>
     <w:lsdException w:name="HTML Typewriter" w:semiHidden="1" w:unhideWhenUsed="1"/>
     <w:lsdException w:name="HTML Variable" w:semiHidden="1" w:unhideWhenUsed="1"/>
+    <w:lsdException w:name="Normal Table" w:semiHidden="1" w:unhideWhenUsed="1"/>
     <w:lsdException w:name="annotation subject" w:semiHidden="1" w:unhideWhenUsed="1"/>
     <w:lsdException w:name="No List" w:semiHidden="1" w:unhideWhenUsed="1"/>
     <w:lsdException w:name="Outline List 1" w:semiHidden="1" w:unhideWhenUsed="1"/>
@@ -182,8 +1014,10 @@
     <w:lsdException w:name="Table Subtle 2" w:semiHidden="1" w:unhideWhenUsed="1"/>
     <w:lsdException w:name="Table Web 1" w:semiHidden="1" w:unhideWhenUsed="1"/>
     <w:lsdException w:name="Table Web 2" w:semiHidden="1" w:unhideWhenUsed="1"/>
+    <w:lsdException w:name="Table Web 3" w:semiHidden="1" w:unhideWhenUsed="1"/>
     <w:lsdException w:name="Balloon Text" w:semiHidden="1" w:unhideWhenUsed="1"/>
     <w:lsdException w:name="Table Grid" w:uiPriority="39"/>
+    <w:lsdException w:name="Table Theme" w:semiHidden="1" w:unhideWhenUsed="1"/>
     <w:lsdException w:name="Placeholder Text" w:semiHidden="1"/>
     <w:lsdException w:name="No Spacing" w:uiPriority="1" w:qFormat="1"/>
     <w:lsdException w:name="Light Shading" w:uiPriority="60"/>
@@ -435,6 +1269,17 @@
     <w:uiPriority w:val="99"/>
     <w:semiHidden/>
     <w:unhideWhenUsed/>
+  </w:style>
+  <w:style w:type="paragraph" w:styleId="Prrafodelista">
+    <w:name w:val="List Paragraph"/>
+    <w:basedOn w:val="Normal"/>
+    <w:uiPriority w:val="34"/>
+    <w:qFormat/>
+    <w:rsid w:val="00584E86"/>
+    <w:pPr>
+      <w:ind w:left="720"/>
+      <w:contextualSpacing/>
+    </w:pPr>
   </w:style>
 </w:styles>
 </file>

</xml_diff>

<commit_message>
[CDP] - Archivo "Documento de disñeo de IA" parcialmente corregido
</commit_message>
<xml_diff>
--- a/Comportamiento de Personajes/Documentos/Documento de Diseño de IA.docx
+++ b/Comportamiento de Personajes/Documentos/Documento de Diseño de IA.docx
@@ -21,171 +21,231 @@
           <w:sz w:val="32"/>
           <w:szCs w:val="32"/>
         </w:rPr>
-        <w:t xml:space="preserve">Diseño de la IA de </w:t>
+        <w:t>Documento de diseño de IA</w:t>
+      </w:r>
+    </w:p>
+    <w:p>
+      <w:pPr>
+        <w:jc w:val="both"/>
+      </w:pPr>
+    </w:p>
+    <w:p>
+      <w:pPr>
+        <w:jc w:val="both"/>
+      </w:pPr>
+      <w:r>
+        <w:t xml:space="preserve">En este documento especificaremos detalladamente qué comportamientos van a seguir los personajes de </w:t>
       </w:r>
       <w:proofErr w:type="spellStart"/>
+      <w:r>
+        <w:rPr>
+          <w:i/>
+          <w:iCs/>
+        </w:rPr>
+        <w:t>Marshallow</w:t>
+      </w:r>
+      <w:proofErr w:type="spellEnd"/>
+      <w:r>
+        <w:rPr>
+          <w:i/>
+          <w:iCs/>
+        </w:rPr>
+        <w:t xml:space="preserve">: </w:t>
+      </w:r>
+      <w:proofErr w:type="spellStart"/>
+      <w:r>
+        <w:rPr>
+          <w:i/>
+          <w:iCs/>
+        </w:rPr>
+        <w:t>Pilferage</w:t>
+      </w:r>
+      <w:proofErr w:type="spellEnd"/>
+      <w:r>
+        <w:rPr>
+          <w:i/>
+          <w:iCs/>
+        </w:rPr>
+        <w:t xml:space="preserve"> en </w:t>
+      </w:r>
+      <w:proofErr w:type="spellStart"/>
+      <w:r>
+        <w:rPr>
+          <w:i/>
+          <w:iCs/>
+        </w:rPr>
+        <w:t>Yolktown</w:t>
+      </w:r>
+      <w:proofErr w:type="spellEnd"/>
+      <w:r>
+        <w:t xml:space="preserve">, el cual cabe destacar que cuenta con dos tipos de </w:t>
+      </w:r>
+      <w:proofErr w:type="spellStart"/>
+      <w:r>
+        <w:t>PNJ</w:t>
+      </w:r>
+      <w:r>
+        <w:t>s</w:t>
+      </w:r>
+      <w:proofErr w:type="spellEnd"/>
+      <w:r>
+        <w:t xml:space="preserve"> muy diferenciados, </w:t>
+      </w:r>
+      <w:r>
+        <w:t xml:space="preserve">los aldeanos y el ladrón. </w:t>
+      </w:r>
+      <w:r>
+        <w:t>A modo de introducción, explicaremos resumidamente el funcionamiento del videojuego</w:t>
+      </w:r>
+      <w:r>
+        <w:t xml:space="preserve"> y qué papel tienen dichos </w:t>
+      </w:r>
+      <w:proofErr w:type="spellStart"/>
+      <w:r>
+        <w:t>PNJ</w:t>
+      </w:r>
+      <w:r>
+        <w:t>s</w:t>
+      </w:r>
+      <w:proofErr w:type="spellEnd"/>
+      <w:r>
+        <w:t xml:space="preserve">. </w:t>
+      </w:r>
+      <w:r>
+        <w:t xml:space="preserve">Todos los personajes cuentan con accesorios, colores del cuerpo y número de ojos distintos al resto, por </w:t>
+      </w:r>
+      <w:r>
+        <w:t>tanto,</w:t>
+      </w:r>
+      <w:r>
+        <w:t xml:space="preserve"> </w:t>
+      </w:r>
+      <w:r>
+        <w:t>cada</w:t>
+      </w:r>
+      <w:r>
+        <w:t xml:space="preserve"> aldeano tiene sus características </w:t>
+      </w:r>
+      <w:r>
+        <w:t>distintivas</w:t>
+      </w:r>
+      <w:r>
+        <w:t xml:space="preserve">. La gracia es que el ladrón contará con sus propios accesorios, y al ser </w:t>
+      </w:r>
+      <w:r>
+        <w:t>visualmente igual que un aldeano, se mimetizará entre ellos.</w:t>
+      </w:r>
+      <w:r>
+        <w:t xml:space="preserve"> </w:t>
+      </w:r>
+      <w:r>
+        <w:t>Y por si fuera poco, cada partida es diferente al resto, ya que</w:t>
+      </w:r>
+      <w:r>
+        <w:t xml:space="preserve"> todo</w:t>
+      </w:r>
+      <w:r>
+        <w:t xml:space="preserve">s los pueblerinos </w:t>
+      </w:r>
+      <w:r>
+        <w:t>aparecerá</w:t>
+      </w:r>
+      <w:r>
+        <w:t>n</w:t>
+      </w:r>
+      <w:r>
+        <w:t xml:space="preserve"> con </w:t>
+      </w:r>
+      <w:r>
+        <w:t>características</w:t>
+      </w:r>
+      <w:r>
+        <w:t xml:space="preserve"> aleatori</w:t>
+      </w:r>
+      <w:r>
+        <w:t>a</w:t>
+      </w:r>
+      <w:r>
+        <w:t xml:space="preserve">s, teniendo en cuenta que no puede haber dos iguales. </w:t>
+      </w:r>
+      <w:r>
+        <w:t xml:space="preserve">Para </w:t>
+      </w:r>
+      <w:r>
+        <w:t>identificar al ladrón</w:t>
+      </w:r>
+      <w:r>
+        <w:t>, que no es tarea fácil, el usuario hará uso de las declaraciones de los habitantes que han sido tanto víctimas como testigos de un robo, y una vez recabada cierta información el jugador será capaz de diferenciar al ladrón entre todos los aldeanos para así detenerlo y ganar la partida.</w:t>
+      </w:r>
+    </w:p>
+    <w:p>
+      <w:pPr>
+        <w:jc w:val="both"/>
+      </w:pPr>
+      <w:r>
+        <w:t>A continuación, explicaremos en profundidad el comportamiento de todos los personajes que conforman el videojuego.</w:t>
+      </w:r>
+    </w:p>
+    <w:p>
+      <w:pPr>
+        <w:jc w:val="both"/>
+      </w:pPr>
+    </w:p>
+    <w:p>
+      <w:pPr>
+        <w:jc w:val="both"/>
+        <w:rPr>
+          <w:b/>
+          <w:bCs/>
+        </w:rPr>
+      </w:pPr>
       <w:r>
         <w:rPr>
           <w:b/>
           <w:bCs/>
           <w:color w:val="BF8F00" w:themeColor="accent4" w:themeShade="BF"/>
-          <w:sz w:val="32"/>
-          <w:szCs w:val="32"/>
-        </w:rPr>
-        <w:t>Marshallow</w:t>
+        </w:rPr>
+        <w:t>ALDEANOS</w:t>
+      </w:r>
+    </w:p>
+    <w:p>
+      <w:pPr>
+        <w:jc w:val="both"/>
+      </w:pPr>
+      <w:r>
+        <w:t xml:space="preserve">En primer </w:t>
+      </w:r>
+      <w:r>
+        <w:t>lugar,</w:t>
+      </w:r>
+      <w:r>
+        <w:t xml:space="preserve"> encontramos a los aldeanos, </w:t>
+      </w:r>
+      <w:proofErr w:type="spellStart"/>
+      <w:r>
+        <w:t>PNJ</w:t>
+      </w:r>
+      <w:r>
+        <w:t>s</w:t>
       </w:r>
       <w:proofErr w:type="spellEnd"/>
       <w:r>
-        <w:rPr>
-          <w:b/>
-          <w:bCs/>
-          <w:color w:val="BF8F00" w:themeColor="accent4" w:themeShade="BF"/>
-          <w:sz w:val="32"/>
-          <w:szCs w:val="32"/>
-        </w:rPr>
-        <w:t xml:space="preserve">: </w:t>
-      </w:r>
-      <w:proofErr w:type="spellStart"/>
-      <w:r>
-        <w:rPr>
-          <w:b/>
-          <w:bCs/>
-          <w:color w:val="BF8F00" w:themeColor="accent4" w:themeShade="BF"/>
-          <w:sz w:val="32"/>
-          <w:szCs w:val="32"/>
-        </w:rPr>
-        <w:t>Pilferage</w:t>
-      </w:r>
-      <w:proofErr w:type="spellEnd"/>
-      <w:r>
-        <w:rPr>
-          <w:b/>
-          <w:bCs/>
-          <w:color w:val="BF8F00" w:themeColor="accent4" w:themeShade="BF"/>
-          <w:sz w:val="32"/>
-          <w:szCs w:val="32"/>
-        </w:rPr>
-        <w:t xml:space="preserve"> in </w:t>
-      </w:r>
-      <w:proofErr w:type="spellStart"/>
-      <w:r>
-        <w:rPr>
-          <w:b/>
-          <w:bCs/>
-          <w:color w:val="BF8F00" w:themeColor="accent4" w:themeShade="BF"/>
-          <w:sz w:val="32"/>
-          <w:szCs w:val="32"/>
-        </w:rPr>
-        <w:t>Yolk</w:t>
-      </w:r>
-      <w:proofErr w:type="spellEnd"/>
-      <w:r>
-        <w:rPr>
-          <w:b/>
-          <w:bCs/>
-          <w:color w:val="BF8F00" w:themeColor="accent4" w:themeShade="BF"/>
-          <w:sz w:val="32"/>
-          <w:szCs w:val="32"/>
-        </w:rPr>
-        <w:t>-Town</w:t>
-      </w:r>
-    </w:p>
-    <w:p>
-      <w:pPr>
-        <w:jc w:val="both"/>
-      </w:pPr>
-    </w:p>
-    <w:p>
-      <w:pPr>
-        <w:jc w:val="both"/>
-      </w:pPr>
-      <w:r>
-        <w:t xml:space="preserve">Para comenzar, </w:t>
-      </w:r>
-      <w:proofErr w:type="gramStart"/>
-      <w:r>
-        <w:t>comentar</w:t>
-      </w:r>
-      <w:proofErr w:type="gramEnd"/>
-      <w:r>
-        <w:t xml:space="preserve"> que el juego cuenta con dos tipos de </w:t>
-      </w:r>
-      <w:proofErr w:type="spellStart"/>
-      <w:r>
-        <w:t>NPCs</w:t>
-      </w:r>
-      <w:proofErr w:type="spellEnd"/>
-      <w:r>
-        <w:t>, los aldeanos y el ladrón. Estos serán, visualmente parecidos ya que solo cambiará el color del cuerpo y los accesorios que estos llevan. En cada partida todo el pueblo aparecerá con colores, accesorios y numero de ojos aleatorios, teniendo en cuenta que no puede haber dos aldeanos iguales. Como hemos dicho, el ladrón y los aldeanos son visualmente iguales, pero ¿cómo podremos identificar al ladrón? Éste ira robando a los aldeanos y</w:t>
-      </w:r>
-      <w:r>
-        <w:t>,</w:t>
-      </w:r>
-      <w:r>
-        <w:t xml:space="preserve"> tanto las víctimas de los robos como los aldeanos que lo hayan presenciado irán dando información a “</w:t>
-      </w:r>
-      <w:proofErr w:type="spellStart"/>
-      <w:r>
-        <w:t>Marshallow</w:t>
-      </w:r>
-      <w:proofErr w:type="spellEnd"/>
-      <w:r>
-        <w:t xml:space="preserve">”, el Marshall de la ciudad encargado de mantener el orden en </w:t>
-      </w:r>
-      <w:proofErr w:type="spellStart"/>
-      <w:r>
-        <w:t>Yolk</w:t>
-      </w:r>
-      <w:proofErr w:type="spellEnd"/>
-      <w:r>
-        <w:t>-Town.</w:t>
-      </w:r>
-    </w:p>
-    <w:p>
-      <w:pPr>
-        <w:jc w:val="both"/>
-      </w:pPr>
-    </w:p>
-    <w:p>
-      <w:pPr>
-        <w:jc w:val="both"/>
-        <w:rPr>
-          <w:b/>
-          <w:bCs/>
-        </w:rPr>
-      </w:pPr>
-      <w:r>
-        <w:rPr>
-          <w:b/>
-          <w:bCs/>
-          <w:color w:val="BF8F00" w:themeColor="accent4" w:themeShade="BF"/>
-        </w:rPr>
-        <w:t>ALDEANOS</w:t>
-      </w:r>
-    </w:p>
-    <w:p>
-      <w:pPr>
-        <w:jc w:val="both"/>
-      </w:pPr>
-      <w:r>
-        <w:t xml:space="preserve">En primer </w:t>
-      </w:r>
-      <w:r>
-        <w:t>lugar,</w:t>
-      </w:r>
-      <w:r>
-        <w:t xml:space="preserve"> encontramos a los aldeanos, </w:t>
-      </w:r>
-      <w:proofErr w:type="spellStart"/>
-      <w:r>
-        <w:t>NPCs</w:t>
-      </w:r>
-      <w:proofErr w:type="spellEnd"/>
-      <w:r>
-        <w:t xml:space="preserve"> que transitan por el escenario, recorriendo de un punto a otro del mapa</w:t>
-      </w:r>
-      <w:r>
-        <w:t>, siendo estos puntos, unos puntos de interés entre los cuales el NPC elige de forma aleatoria después de visitar un punto y estar un tiempo allí. Además, si el aldeano visita una zona del mapa concurrida por un número X de aldeanos, este decidirá ir a otra parte del pueblo (de esta forma conseguiremos que el pueblo no se quede totalmente vacío en una zona y muchísima gente en otra).</w:t>
+        <w:t xml:space="preserve"> que transitan por el escenario recorriendo </w:t>
+      </w:r>
+      <w:r>
+        <w:t>el mapa de un punto de interés a otro</w:t>
+      </w:r>
+      <w:r>
+        <w:t xml:space="preserve">, siendo estos </w:t>
+      </w:r>
+      <w:r>
+        <w:t>las di</w:t>
+      </w:r>
+      <w:r>
+        <w:t xml:space="preserve">ferentes partes del pueblo, como por ejemplo el parque, el mercado o el ayuntamiento. El aldeano elegirá con cierta aleatoriedad </w:t>
+      </w:r>
+      <w:r>
+        <w:t>entre los cuales el NPC elige de forma aleatoria después de visitar un punto y estar un tiempo allí. Además, si el aldeano visita una zona del mapa concurrida por un número X de aldeanos, este decidirá ir a otra parte del pueblo (de esta forma conseguiremos que el pueblo no se quede totalmente vacío en una zona y muchísima gente en otra).</w:t>
       </w:r>
     </w:p>
     <w:p>
@@ -308,6 +368,7 @@
         <w:jc w:val="both"/>
       </w:pPr>
       <w:r>
+        <w:lastRenderedPageBreak/>
         <w:t xml:space="preserve">Al llegar a la zona comprobar si </w:t>
       </w:r>
       <w:r>
@@ -360,11 +421,7 @@
         <w:t xml:space="preserve"> </w:t>
       </w:r>
       <w:r>
-        <w:t xml:space="preserve">tiempo “suficiente” para hacer las tareas </w:t>
-      </w:r>
-      <w:r>
-        <w:lastRenderedPageBreak/>
-        <w:t>que necesitan hacer. Una vez transcurrido este tiempo, el aldeano elige otro nuevo punto del pueblo al cual ir, descartando el lugar en el que se encuentra.</w:t>
+        <w:t>tiempo “suficiente” para hacer las tareas que necesitan hacer. Una vez transcurrido este tiempo, el aldeano elige otro nuevo punto del pueblo al cual ir, descartando el lugar en el que se encuentra.</w:t>
       </w:r>
     </w:p>
     <w:p>
@@ -440,10 +497,7 @@
         <w:t xml:space="preserve"> </w:t>
       </w:r>
       <w:r>
-        <w:t>en el lugar del robo</w:t>
-      </w:r>
-      <w:r>
-        <w:t xml:space="preserve"> con una exclamación sobre su cabeza</w:t>
+        <w:t>en el lugar del robo con una exclamación sobre su cabeza</w:t>
       </w:r>
       <w:r>
         <w:t xml:space="preserve"> </w:t>
@@ -492,15 +546,7 @@
         <w:jc w:val="both"/>
       </w:pPr>
       <w:r>
-        <w:t xml:space="preserve">Si el aldeano recuerda de forma nítida al ladrón, éste dará como información dos datos de forma clara, </w:t>
-      </w:r>
-      <w:proofErr w:type="gramStart"/>
-      <w:r>
-        <w:t>sin lugar a dudas</w:t>
-      </w:r>
-      <w:proofErr w:type="gramEnd"/>
-      <w:r>
-        <w:t>. Esto en el juego se representa con un bocadillo relleno con dos iconos que muestran datos sobre el ladrón. Por ejemplo, una mancha de color azul y una corbata, nos indicaría que el ladrón tiene si o si una corbata y que su color de piel es azul.</w:t>
+        <w:t>Si el aldeano recuerda de forma nítida al ladrón, éste dará como información dos datos de forma clara, sin lugar a dudas. Esto en el juego se representa con un bocadillo relleno con dos iconos que muestran datos sobre el ladrón. Por ejemplo, una mancha de color azul y una corbata, nos indicaría que el ladrón tiene si o si una corbata y que su color de piel es azul.</w:t>
       </w:r>
     </w:p>
     <w:p>
@@ -571,10 +617,7 @@
         <w:t>El aldeano</w:t>
       </w:r>
       <w:r>
-        <w:t xml:space="preserve"> se encuentra circulando por el pueblo hasta que </w:t>
-      </w:r>
-      <w:r>
-        <w:t>otro aldeano es robado delante suya.</w:t>
+        <w:t xml:space="preserve"> se encuentra circulando por el pueblo hasta que otro aldeano es robado delante suya.</w:t>
       </w:r>
     </w:p>
     <w:p>
@@ -587,15 +630,7 @@
         <w:jc w:val="both"/>
       </w:pPr>
       <w:r>
-        <w:t xml:space="preserve">Este NPC continúa su </w:t>
-      </w:r>
-      <w:proofErr w:type="gramStart"/>
-      <w:r>
-        <w:t>trayecto</w:t>
-      </w:r>
-      <w:proofErr w:type="gramEnd"/>
-      <w:r>
-        <w:t xml:space="preserve"> pero representa su estado de testigo mediante una interrogación encima de su cabeza.</w:t>
+        <w:t>Este NPC continúa su trayecto pero representa su estado de testigo mediante una interrogación encima de su cabeza.</w:t>
       </w:r>
     </w:p>
     <w:sectPr>

</xml_diff>

<commit_message>
[CDP] Fichero "Documento de diseño de la IA" revisado, corregido y actualizado
</commit_message>
<xml_diff>
--- a/Comportamiento de Personajes/Documentos/Documento de Diseño de IA.docx
+++ b/Comportamiento de Personajes/Documentos/Documento de Diseño de IA.docx
@@ -36,60 +36,21 @@
       <w:r>
         <w:t xml:space="preserve">En este documento especificaremos detalladamente qué comportamientos van a seguir los personajes de </w:t>
       </w:r>
-      <w:proofErr w:type="spellStart"/>
       <w:r>
         <w:rPr>
           <w:i/>
           <w:iCs/>
         </w:rPr>
-        <w:t>Marshallow</w:t>
-      </w:r>
-      <w:proofErr w:type="spellEnd"/>
-      <w:r>
-        <w:rPr>
-          <w:i/>
-          <w:iCs/>
-        </w:rPr>
-        <w:t xml:space="preserve">: </w:t>
-      </w:r>
-      <w:proofErr w:type="spellStart"/>
-      <w:r>
-        <w:rPr>
-          <w:i/>
-          <w:iCs/>
-        </w:rPr>
-        <w:t>Pilferage</w:t>
-      </w:r>
-      <w:proofErr w:type="spellEnd"/>
-      <w:r>
-        <w:rPr>
-          <w:i/>
-          <w:iCs/>
-        </w:rPr>
-        <w:t xml:space="preserve"> en </w:t>
-      </w:r>
-      <w:proofErr w:type="spellStart"/>
-      <w:r>
-        <w:rPr>
-          <w:i/>
-          <w:iCs/>
-        </w:rPr>
-        <w:t>Yolktown</w:t>
-      </w:r>
-      <w:proofErr w:type="spellEnd"/>
+        <w:t>Marshallow: Pilferage en Yolktown</w:t>
+      </w:r>
       <w:r>
         <w:t xml:space="preserve">, el cual cabe destacar que cuenta con dos tipos de </w:t>
       </w:r>
-      <w:proofErr w:type="spellStart"/>
       <w:r>
         <w:t>PNJ</w:t>
       </w:r>
       <w:r>
-        <w:t>s</w:t>
-      </w:r>
-      <w:proofErr w:type="spellEnd"/>
-      <w:r>
-        <w:t xml:space="preserve"> muy diferenciados, </w:t>
+        <w:t xml:space="preserve">s muy diferenciados, </w:t>
       </w:r>
       <w:r>
         <w:t xml:space="preserve">los aldeanos y el ladrón. </w:t>
@@ -100,171 +61,254 @@
       <w:r>
         <w:t xml:space="preserve"> y qué papel tienen dichos </w:t>
       </w:r>
-      <w:proofErr w:type="spellStart"/>
       <w:r>
         <w:t>PNJ</w:t>
       </w:r>
       <w:r>
-        <w:t>s</w:t>
-      </w:r>
-      <w:proofErr w:type="spellEnd"/>
+        <w:t xml:space="preserve">s. </w:t>
+      </w:r>
+      <w:r>
+        <w:t xml:space="preserve">Todos los personajes cuentan con accesorios, colores del cuerpo y número de ojos distintos al resto, por </w:t>
+      </w:r>
+      <w:r>
+        <w:t>tanto,</w:t>
+      </w:r>
+      <w:r>
+        <w:t xml:space="preserve"> </w:t>
+      </w:r>
+      <w:r>
+        <w:t>cada</w:t>
+      </w:r>
+      <w:r>
+        <w:t xml:space="preserve"> aldeano tiene sus características </w:t>
+      </w:r>
+      <w:r>
+        <w:t>distintivas</w:t>
+      </w:r>
+      <w:r>
+        <w:t xml:space="preserve">. La gracia es que el ladrón contará con sus propios accesorios, y al ser </w:t>
+      </w:r>
+      <w:r>
+        <w:t>visualmente igual que un aldeano, se mimetizará entre ellos.</w:t>
+      </w:r>
+      <w:r>
+        <w:t xml:space="preserve"> </w:t>
+      </w:r>
+      <w:r>
+        <w:t>Y por si fuera poco, cada partida es diferente al resto, ya que</w:t>
+      </w:r>
+      <w:r>
+        <w:t xml:space="preserve"> todo</w:t>
+      </w:r>
+      <w:r>
+        <w:t xml:space="preserve">s los pueblerinos </w:t>
+      </w:r>
+      <w:r>
+        <w:t>aparecerá</w:t>
+      </w:r>
+      <w:r>
+        <w:t>n</w:t>
+      </w:r>
+      <w:r>
+        <w:t xml:space="preserve"> con </w:t>
+      </w:r>
+      <w:r>
+        <w:t>características</w:t>
+      </w:r>
+      <w:r>
+        <w:t xml:space="preserve"> aleatori</w:t>
+      </w:r>
+      <w:r>
+        <w:t>a</w:t>
+      </w:r>
+      <w:r>
+        <w:t xml:space="preserve">s, teniendo en cuenta que no puede haber dos iguales. </w:t>
+      </w:r>
+      <w:r>
+        <w:t xml:space="preserve">Para </w:t>
+      </w:r>
+      <w:r>
+        <w:t>identificar al ladrón</w:t>
+      </w:r>
+      <w:r>
+        <w:t>, que no es tarea fácil, el usuario hará uso de las declaraciones de los habitantes que han sido tanto víctimas como testigos de un robo, y una vez recabada cierta información el jugador será capaz de diferenciar al ladrón entre todos los aldeanos para así detenerlo y ganar la partida.</w:t>
+      </w:r>
+    </w:p>
+    <w:p>
+      <w:pPr>
+        <w:jc w:val="both"/>
+      </w:pPr>
+      <w:r>
+        <w:t xml:space="preserve">A continuación, </w:t>
+      </w:r>
+      <w:r>
+        <w:t>se explicará</w:t>
+      </w:r>
+      <w:r>
+        <w:t xml:space="preserve"> en profundidad el comportamiento de todos los personajes que conforman el videojuego.</w:t>
+      </w:r>
+    </w:p>
+    <w:p>
+      <w:pPr>
+        <w:jc w:val="both"/>
+      </w:pPr>
+    </w:p>
+    <w:p>
+      <w:pPr>
+        <w:jc w:val="both"/>
+        <w:rPr>
+          <w:b/>
+          <w:bCs/>
+        </w:rPr>
+      </w:pPr>
+      <w:r>
+        <w:rPr>
+          <w:b/>
+          <w:bCs/>
+          <w:color w:val="BF8F00" w:themeColor="accent4" w:themeShade="BF"/>
+        </w:rPr>
+        <w:t>ALDEANOS</w:t>
+      </w:r>
+    </w:p>
+    <w:p>
+      <w:pPr>
+        <w:jc w:val="both"/>
+      </w:pPr>
+      <w:r>
+        <w:t xml:space="preserve">En primer </w:t>
+      </w:r>
+      <w:r>
+        <w:t>lugar,</w:t>
+      </w:r>
+      <w:r>
+        <w:t xml:space="preserve"> encontramos a los aldeanos, </w:t>
+      </w:r>
+      <w:r>
+        <w:t>PNJ</w:t>
+      </w:r>
+      <w:r>
+        <w:t xml:space="preserve">s que transitan por el escenario recorriendo </w:t>
+      </w:r>
+      <w:r>
+        <w:t>el mapa de un punto de interés a otro</w:t>
+      </w:r>
+      <w:r>
+        <w:t xml:space="preserve">, siendo estos </w:t>
+      </w:r>
+      <w:r>
+        <w:t>las di</w:t>
+      </w:r>
+      <w:r>
+        <w:t>ferentes partes del pueblo, como por ejemplo el parque, el mercado o el ayuntamiento. El aldeano elegirá aleatori</w:t>
+      </w:r>
+      <w:r>
+        <w:t>amente</w:t>
+      </w:r>
+      <w:r>
+        <w:t xml:space="preserve"> </w:t>
+      </w:r>
+      <w:r>
+        <w:t xml:space="preserve">a qué punto va a moverse una vez lleve </w:t>
+      </w:r>
+      <w:r>
+        <w:t>un</w:t>
+      </w:r>
+      <w:r>
+        <w:t xml:space="preserve"> tiempo </w:t>
+      </w:r>
+      <w:r>
+        <w:t xml:space="preserve">X </w:t>
+      </w:r>
+      <w:r>
+        <w:t>en el actual</w:t>
+      </w:r>
+      <w:r>
+        <w:t>, decidiendo una vez en el nuevo punto si se queda o se mueve a otro</w:t>
+      </w:r>
       <w:r>
         <w:t xml:space="preserve">. </w:t>
       </w:r>
       <w:r>
-        <w:t xml:space="preserve">Todos los personajes cuentan con accesorios, colores del cuerpo y número de ojos distintos al resto, por </w:t>
-      </w:r>
-      <w:r>
-        <w:t>tanto,</w:t>
+        <w:t xml:space="preserve">Esto sucede </w:t>
+      </w:r>
+      <w:r>
+        <w:t>para</w:t>
+      </w:r>
+      <w:r>
+        <w:t xml:space="preserve"> que no </w:t>
+      </w:r>
+      <w:r>
+        <w:t xml:space="preserve">se </w:t>
+      </w:r>
+      <w:r>
+        <w:t>supere</w:t>
+      </w:r>
+      <w:r>
+        <w:t xml:space="preserve"> el cupo máximo de posibles aldeanos</w:t>
+      </w:r>
+      <w:r>
+        <w:t xml:space="preserve"> en un mismo punto</w:t>
+      </w:r>
+      <w:r>
+        <w:t>, consiguiendo de esta forma un mejor reparto de las zonas, ya que nunca se darán los casos donde haya una zona con exceso de habitantes o con ausencia de ellos.</w:t>
+      </w:r>
+      <w:r>
+        <w:t xml:space="preserve"> Para moverse entre zonas, el agente utilizará una Navmesh.</w:t>
+      </w:r>
+    </w:p>
+    <w:p>
+      <w:pPr>
+        <w:jc w:val="both"/>
+      </w:pPr>
+      <w:r>
+        <w:t>Como se ha comentado anteriormente, l</w:t>
+      </w:r>
+      <w:r>
+        <w:t>os aldeanos pueden ser</w:t>
+      </w:r>
+      <w:r>
+        <w:t xml:space="preserve"> tanto</w:t>
       </w:r>
       <w:r>
         <w:t xml:space="preserve"> </w:t>
       </w:r>
       <w:r>
-        <w:t>cada</w:t>
-      </w:r>
-      <w:r>
-        <w:t xml:space="preserve"> aldeano tiene sus características </w:t>
-      </w:r>
-      <w:r>
-        <w:t>distintivas</w:t>
-      </w:r>
-      <w:r>
-        <w:t xml:space="preserve">. La gracia es que el ladrón contará con sus propios accesorios, y al ser </w:t>
-      </w:r>
-      <w:r>
-        <w:t>visualmente igual que un aldeano, se mimetizará entre ellos.</w:t>
-      </w:r>
-      <w:r>
-        <w:t xml:space="preserve"> </w:t>
-      </w:r>
-      <w:r>
-        <w:t>Y por si fuera poco, cada partida es diferente al resto, ya que</w:t>
-      </w:r>
-      <w:r>
-        <w:t xml:space="preserve"> todo</w:t>
-      </w:r>
-      <w:r>
-        <w:t xml:space="preserve">s los pueblerinos </w:t>
-      </w:r>
-      <w:r>
-        <w:t>aparecerá</w:t>
-      </w:r>
-      <w:r>
-        <w:t>n</w:t>
-      </w:r>
-      <w:r>
-        <w:t xml:space="preserve"> con </w:t>
-      </w:r>
-      <w:r>
-        <w:t>características</w:t>
-      </w:r>
-      <w:r>
-        <w:t xml:space="preserve"> aleatori</w:t>
-      </w:r>
-      <w:r>
-        <w:t>a</w:t>
-      </w:r>
-      <w:r>
-        <w:t xml:space="preserve">s, teniendo en cuenta que no puede haber dos iguales. </w:t>
-      </w:r>
-      <w:r>
-        <w:t xml:space="preserve">Para </w:t>
-      </w:r>
-      <w:r>
-        <w:t>identificar al ladrón</w:t>
-      </w:r>
-      <w:r>
-        <w:t>, que no es tarea fácil, el usuario hará uso de las declaraciones de los habitantes que han sido tanto víctimas como testigos de un robo, y una vez recabada cierta información el jugador será capaz de diferenciar al ladrón entre todos los aldeanos para así detenerlo y ganar la partida.</w:t>
-      </w:r>
-    </w:p>
-    <w:p>
-      <w:pPr>
-        <w:jc w:val="both"/>
-      </w:pPr>
-      <w:r>
-        <w:t>A continuación, explicaremos en profundidad el comportamiento de todos los personajes que conforman el videojuego.</w:t>
-      </w:r>
-    </w:p>
-    <w:p>
-      <w:pPr>
-        <w:jc w:val="both"/>
-      </w:pPr>
-    </w:p>
-    <w:p>
-      <w:pPr>
-        <w:jc w:val="both"/>
-        <w:rPr>
-          <w:b/>
-          <w:bCs/>
-        </w:rPr>
-      </w:pPr>
-      <w:r>
-        <w:rPr>
-          <w:b/>
-          <w:bCs/>
-          <w:color w:val="BF8F00" w:themeColor="accent4" w:themeShade="BF"/>
-        </w:rPr>
-        <w:t>ALDEANOS</w:t>
-      </w:r>
-    </w:p>
-    <w:p>
-      <w:pPr>
-        <w:jc w:val="both"/>
-      </w:pPr>
-      <w:r>
-        <w:t xml:space="preserve">En primer </w:t>
-      </w:r>
-      <w:r>
-        <w:t>lugar,</w:t>
-      </w:r>
-      <w:r>
-        <w:t xml:space="preserve"> encontramos a los aldeanos, </w:t>
-      </w:r>
-      <w:proofErr w:type="spellStart"/>
-      <w:r>
-        <w:t>PNJ</w:t>
-      </w:r>
-      <w:r>
-        <w:t>s</w:t>
-      </w:r>
-      <w:proofErr w:type="spellEnd"/>
-      <w:r>
-        <w:t xml:space="preserve"> que transitan por el escenario recorriendo </w:t>
-      </w:r>
-      <w:r>
-        <w:t>el mapa de un punto de interés a otro</w:t>
-      </w:r>
-      <w:r>
-        <w:t xml:space="preserve">, siendo estos </w:t>
-      </w:r>
-      <w:r>
-        <w:t>las di</w:t>
-      </w:r>
-      <w:r>
-        <w:t xml:space="preserve">ferentes partes del pueblo, como por ejemplo el parque, el mercado o el ayuntamiento. El aldeano elegirá con cierta aleatoriedad </w:t>
-      </w:r>
-      <w:r>
-        <w:t>entre los cuales el NPC elige de forma aleatoria después de visitar un punto y estar un tiempo allí. Además, si el aldeano visita una zona del mapa concurrida por un número X de aldeanos, este decidirá ir a otra parte del pueblo (de esta forma conseguiremos que el pueblo no se quede totalmente vacío en una zona y muchísima gente en otra).</w:t>
-      </w:r>
-    </w:p>
-    <w:p>
-      <w:pPr>
-        <w:jc w:val="both"/>
-      </w:pPr>
-      <w:r>
-        <w:t>En segundo lugar, los aldeanos pueden ser robados por un ladrón infiltrado en el pueblo, por lo que, si son robados o presencian un robo, estos ayudarán al Marshall a encontrar al culpable. Para ello</w:t>
-      </w:r>
-      <w:r>
-        <w:t xml:space="preserve"> contarán con un cono de visión en el cual, si un robo se produce, entrarán en modo testigo. Sin embargo, sin son robados entrarán en modo víctima.</w:t>
-      </w:r>
-    </w:p>
-    <w:p>
-      <w:pPr>
-        <w:jc w:val="both"/>
-      </w:pPr>
-      <w:r>
-        <w:t>Tanto el modo víctima como el modo testigo, son estados en los que se pueden encontrar los aldeanos. El modo víctima será un estado en el que dicho aldeano se queda estático en el lugar del robo esperando la llegada del Marshall para compartir la información que este recuerde y así, ayudar al Marshall a encontrar al ladrón. Por otra parte, un aldeano en modo testigo, seguirá haciendo sus tareas por el pueblo mientras que si se encuentra con el Marshall le proporcionará la información que éste recuerde.</w:t>
+        <w:t xml:space="preserve">víctimas </w:t>
+      </w:r>
+      <w:r>
+        <w:t xml:space="preserve">como testigos </w:t>
+      </w:r>
+      <w:r>
+        <w:t>de robo</w:t>
+      </w:r>
+      <w:r>
+        <w:t xml:space="preserve"> por </w:t>
+      </w:r>
+      <w:r>
+        <w:t>parte del</w:t>
+      </w:r>
+      <w:r>
+        <w:t xml:space="preserve"> ladrón</w:t>
+      </w:r>
+      <w:r>
+        <w:t xml:space="preserve">. </w:t>
+      </w:r>
+      <w:r>
+        <w:t xml:space="preserve">Por tanto, en total contaríamos con tres tipos de pueblerinos: víctima, testigo y </w:t>
+      </w:r>
+      <w:r>
+        <w:t xml:space="preserve">viandante. El estado por defecto de un aldeano es el de viandante, pero este cambia al de víctima si le roban o al de testigo si </w:t>
+      </w:r>
+      <w:r>
+        <w:t>presencia un robo.</w:t>
+      </w:r>
+    </w:p>
+    <w:p>
+      <w:pPr>
+        <w:jc w:val="both"/>
+      </w:pPr>
+      <w:r>
+        <w:t>Seguidamente se explicarán más a fondo estos posibles estados y cómo se comportan los agentes.</w:t>
       </w:r>
     </w:p>
     <w:p>
@@ -294,7 +338,35 @@
           <w:b/>
           <w:bCs/>
         </w:rPr>
-        <w:t xml:space="preserve"> de un aldeano durante la partida:</w:t>
+        <w:t xml:space="preserve"> de un aldeano durante la partida</w:t>
+      </w:r>
+      <w:r>
+        <w:rPr>
+          <w:b/>
+          <w:bCs/>
+        </w:rPr>
+        <w:t xml:space="preserve"> (desde el inicio</w:t>
+      </w:r>
+      <w:r>
+        <w:rPr>
+          <w:b/>
+          <w:bCs/>
+        </w:rPr>
+        <w:t xml:space="preserve"> de esta</w:t>
+      </w:r>
+      <w:r>
+        <w:rPr>
+          <w:b/>
+          <w:bCs/>
+        </w:rPr>
+        <w:t>)</w:t>
+      </w:r>
+      <w:r>
+        <w:rPr>
+          <w:b/>
+          <w:bCs/>
+        </w:rPr>
+        <w:t>:</w:t>
       </w:r>
     </w:p>
     <w:p>
@@ -306,13 +378,36 @@
         </w:numPr>
         <w:jc w:val="both"/>
       </w:pPr>
-      <w:proofErr w:type="spellStart"/>
-      <w:r>
-        <w:t>Spawn</w:t>
-      </w:r>
-      <w:proofErr w:type="spellEnd"/>
-      <w:r>
-        <w:t xml:space="preserve"> aleatorio del aldeano.</w:t>
+      <w:r>
+        <w:t>El habitante aparece de forma</w:t>
+      </w:r>
+      <w:r>
+        <w:rPr>
+          <w:i/>
+          <w:iCs/>
+        </w:rPr>
+        <w:t xml:space="preserve"> </w:t>
+      </w:r>
+      <w:r>
+        <w:t>aleatori</w:t>
+      </w:r>
+      <w:r>
+        <w:t>a</w:t>
+      </w:r>
+      <w:r>
+        <w:t xml:space="preserve"> </w:t>
+      </w:r>
+      <w:r>
+        <w:t>en una zona (teniendo en cuenta las restricciones de cupo máximo</w:t>
+      </w:r>
+      <w:r>
+        <w:t xml:space="preserve"> para repartir equitativamente a los agentes</w:t>
+      </w:r>
+      <w:r>
+        <w:t>)</w:t>
+      </w:r>
+      <w:r>
+        <w:t>.</w:t>
       </w:r>
     </w:p>
     <w:p>
@@ -325,7 +420,31 @@
         <w:jc w:val="both"/>
       </w:pPr>
       <w:r>
-        <w:t>Elección de que zona visitar.</w:t>
+        <w:t>Tras pasar X tiempo</w:t>
+      </w:r>
+      <w:r>
+        <w:t>,</w:t>
+      </w:r>
+      <w:r>
+        <w:t xml:space="preserve"> </w:t>
+      </w:r>
+      <w:r>
+        <w:t>elige la</w:t>
+      </w:r>
+      <w:r>
+        <w:t xml:space="preserve"> zona</w:t>
+      </w:r>
+      <w:r>
+        <w:t xml:space="preserve"> a</w:t>
+      </w:r>
+      <w:r>
+        <w:t xml:space="preserve"> visitar</w:t>
+      </w:r>
+      <w:r>
+        <w:t xml:space="preserve"> a continuación</w:t>
+      </w:r>
+      <w:r>
+        <w:t>.</w:t>
       </w:r>
     </w:p>
     <w:p>
@@ -338,24 +457,22 @@
         <w:jc w:val="both"/>
       </w:pPr>
       <w:r>
-        <w:t>Transitar hacia la zona elegida</w:t>
-      </w:r>
-      <w:r>
-        <w:t xml:space="preserve"> (Mediante una </w:t>
-      </w:r>
-      <w:proofErr w:type="spellStart"/>
-      <w:r>
-        <w:t>NavMesh</w:t>
-      </w:r>
-      <w:proofErr w:type="spellEnd"/>
-      <w:r>
-        <w:t>)</w:t>
+        <w:t>Transita hacia la zona elegi</w:t>
+      </w:r>
+      <w:r>
+        <w:t>da</w:t>
       </w:r>
       <w:r>
         <w:t>.</w:t>
       </w:r>
       <w:r>
-        <w:t xml:space="preserve"> Si durante el trayecto, circula por una zona ocupada por el número máximo de aldeanos no pasará nada, el aldeano transitará por la zona para llegar a su punto elegido.</w:t>
+        <w:t xml:space="preserve"> El agente decide si hacerlo andando o corriendo.</w:t>
+      </w:r>
+      <w:r>
+        <w:t xml:space="preserve"> No hay problema si durante</w:t>
+      </w:r>
+      <w:r>
+        <w:t xml:space="preserve"> el trayecto circula por una zona ocupada por el número máximo de aldeanos.</w:t>
       </w:r>
     </w:p>
     <w:p>
@@ -368,11 +485,25 @@
         <w:jc w:val="both"/>
       </w:pPr>
       <w:r>
-        <w:lastRenderedPageBreak/>
-        <w:t xml:space="preserve">Al llegar a la zona comprobar si </w:t>
-      </w:r>
-      <w:r>
-        <w:t xml:space="preserve">dicha zona está ocupada por el número máximo de aldeanos. </w:t>
+        <w:t>Al llegar a la zona compr</w:t>
+      </w:r>
+      <w:r>
+        <w:t>ueba</w:t>
+      </w:r>
+      <w:r>
+        <w:t xml:space="preserve"> si </w:t>
+      </w:r>
+      <w:r>
+        <w:t>esta</w:t>
+      </w:r>
+      <w:r>
+        <w:t xml:space="preserve"> </w:t>
+      </w:r>
+      <w:r>
+        <w:t>cumple el cupo</w:t>
+      </w:r>
+      <w:r>
+        <w:t xml:space="preserve"> máximo de aldeanos. </w:t>
       </w:r>
     </w:p>
     <w:p>
@@ -385,7 +516,20 @@
         <w:jc w:val="both"/>
       </w:pPr>
       <w:r>
-        <w:t>Si el número de aldeanos es igual al máximo permitido, el aldeano en cuestión elige de forma aleatoria otra zona de interés del escenario, descartando la zona en la que se encuentra actualmente.</w:t>
+        <w:lastRenderedPageBreak/>
+        <w:t xml:space="preserve">Si </w:t>
+      </w:r>
+      <w:r>
+        <w:t>es así</w:t>
+      </w:r>
+      <w:r>
+        <w:t xml:space="preserve">, el </w:t>
+      </w:r>
+      <w:r>
+        <w:t>agente</w:t>
+      </w:r>
+      <w:r>
+        <w:t xml:space="preserve"> en cuestión elige de forma aleatoria otra zona de interés del escenario, descartando la zona en la que se encuentra actualmente.</w:t>
       </w:r>
     </w:p>
     <w:p>
@@ -398,58 +542,13 @@
         <w:jc w:val="both"/>
       </w:pPr>
       <w:r>
-        <w:t xml:space="preserve">Si el número de aldeanos es menor al máximo permitido, el aldeano entrará en la zona. Una vez dentro el aldeano merodeará con un comportamiento de tipo </w:t>
-      </w:r>
-      <w:proofErr w:type="spellStart"/>
-      <w:r>
-        <w:t>wander</w:t>
-      </w:r>
-      <w:proofErr w:type="spellEnd"/>
-      <w:r>
-        <w:t xml:space="preserve"> durante unos </w:t>
-      </w:r>
-      <w:r>
-        <w:rPr>
-          <w:color w:val="FF0000"/>
-        </w:rPr>
-        <w:t>10-15 segundos</w:t>
-      </w:r>
-      <w:r>
-        <w:rPr>
-          <w:color w:val="FF0000"/>
-        </w:rPr>
-        <w:t xml:space="preserve"> </w:t>
-      </w:r>
-      <w:r>
-        <w:t>tiempo “suficiente” para hacer las tareas que necesitan hacer. Una vez transcurrido este tiempo, el aldeano elige otro nuevo punto del pueblo al cual ir, descartando el lugar en el que se encuentra.</w:t>
-      </w:r>
-    </w:p>
-    <w:p>
-      <w:pPr>
-        <w:jc w:val="both"/>
-      </w:pPr>
-    </w:p>
-    <w:p>
-      <w:pPr>
-        <w:jc w:val="both"/>
-        <w:rPr>
-          <w:b/>
-          <w:bCs/>
-        </w:rPr>
-      </w:pPr>
-      <w:r>
-        <w:rPr>
-          <w:b/>
-          <w:bCs/>
-        </w:rPr>
-        <w:t>Aldeano modo víctima</w:t>
-      </w:r>
-      <w:r>
-        <w:rPr>
-          <w:b/>
-          <w:bCs/>
-        </w:rPr>
-        <w:t>:</w:t>
+        <w:t xml:space="preserve">Si el número de aldeanos es menor al máximo permitido, el </w:t>
+      </w:r>
+      <w:r>
+        <w:t>agente</w:t>
+      </w:r>
+      <w:r>
+        <w:t xml:space="preserve"> entrará en la zona. </w:t>
       </w:r>
     </w:p>
     <w:p>
@@ -462,10 +561,19 @@
         <w:jc w:val="both"/>
       </w:pPr>
       <w:r>
-        <w:t>El aldeano</w:t>
-      </w:r>
-      <w:r>
-        <w:t xml:space="preserve"> se encuentra circulando por el pueblo hasta que otro aldeano se le acerca y le roba.</w:t>
+        <w:t>Una vez se encuentra una zona disponible, interact</w:t>
+      </w:r>
+      <w:r>
+        <w:t>úa</w:t>
+      </w:r>
+      <w:r>
+        <w:t xml:space="preserve"> con los elementos y los aldeanos de esta (la interacción se representa mediante barks</w:t>
+      </w:r>
+      <w:r>
+        <w:t xml:space="preserve"> en forma de bocadillos que contienen gráficos</w:t>
+      </w:r>
+      <w:r>
+        <w:t>).</w:t>
       </w:r>
     </w:p>
     <w:p>
@@ -478,7 +586,52 @@
         <w:jc w:val="both"/>
       </w:pPr>
       <w:r>
-        <w:t xml:space="preserve">Este NPC no quiere problemas con el ladrón asique no va a decidir perseguirle. </w:t>
+        <w:t>Vuelta a empezar desde el paso dos.</w:t>
+      </w:r>
+    </w:p>
+    <w:p>
+      <w:pPr>
+        <w:jc w:val="both"/>
+      </w:pPr>
+      <w:r>
+        <w:t>Este flujo se puede ver interrumpido por presenciar o ser víctima de un robo, y su resolución sería la siguiente:</w:t>
+      </w:r>
+    </w:p>
+    <w:p>
+      <w:pPr>
+        <w:jc w:val="both"/>
+        <w:rPr>
+          <w:b/>
+          <w:bCs/>
+        </w:rPr>
+      </w:pPr>
+      <w:r>
+        <w:rPr>
+          <w:b/>
+          <w:bCs/>
+        </w:rPr>
+        <w:t xml:space="preserve">Aldeano </w:t>
+      </w:r>
+      <w:r>
+        <w:rPr>
+          <w:b/>
+          <w:bCs/>
+        </w:rPr>
+        <w:t>en estado de</w:t>
+      </w:r>
+      <w:r>
+        <w:rPr>
+          <w:b/>
+          <w:bCs/>
+        </w:rPr>
+        <w:t xml:space="preserve"> víctima</w:t>
+      </w:r>
+      <w:r>
+        <w:rPr>
+          <w:b/>
+          <w:bCs/>
+        </w:rPr>
+        <w:t>:</w:t>
       </w:r>
     </w:p>
     <w:p>
@@ -491,28 +644,10 @@
         <w:jc w:val="both"/>
       </w:pPr>
       <w:r>
-        <w:t>La víctima como ya se ha comentado, permanecerá quieto</w:t>
-      </w:r>
-      <w:r>
-        <w:t xml:space="preserve"> </w:t>
-      </w:r>
-      <w:r>
-        <w:t>en el lugar del robo con una exclamación sobre su cabeza</w:t>
-      </w:r>
-      <w:r>
-        <w:t xml:space="preserve"> </w:t>
-      </w:r>
-      <w:r>
-        <w:t xml:space="preserve">y </w:t>
-      </w:r>
-      <w:r>
-        <w:t>llamando</w:t>
-      </w:r>
-      <w:r>
-        <w:t xml:space="preserve"> </w:t>
-      </w:r>
-      <w:r>
-        <w:t>a gritos al Marshall (esto se representa en la pantalla del jugador como una exclamación que indica en qué lugar se ha producido el robo).</w:t>
+        <w:t>Si y solo si el aldeano se encuentra en una zona válida, este es robado</w:t>
+      </w:r>
+      <w:r>
+        <w:t>.</w:t>
       </w:r>
     </w:p>
     <w:p>
@@ -525,15 +660,50 @@
         <w:jc w:val="both"/>
       </w:pPr>
       <w:r>
-        <w:t xml:space="preserve">Una vez el Marshall llega a la zona del robo, la víctima le comenta a </w:t>
-      </w:r>
-      <w:proofErr w:type="spellStart"/>
-      <w:r>
-        <w:t>Marshallow</w:t>
-      </w:r>
-      <w:proofErr w:type="spellEnd"/>
-      <w:r>
-        <w:t xml:space="preserve"> datos del ladrón, sin embargo, no siempre el testigo recuerda bien al ladrón por lo que no todos sus datos son fiables. Esto da lugar a dos tipos de información que el Marshall puede recibir.</w:t>
+        <w:t>Una vez ocurra esto, el agente permanece quieto indicando mediante un bark</w:t>
+      </w:r>
+      <w:r>
+        <w:t xml:space="preserve"> (en forma de exclamación roja)</w:t>
+      </w:r>
+      <w:r>
+        <w:t xml:space="preserve"> que ha sido víctima de un robo</w:t>
+      </w:r>
+      <w:r>
+        <w:t>.</w:t>
+      </w:r>
+    </w:p>
+    <w:p>
+      <w:pPr>
+        <w:pStyle w:val="Prrafodelista"/>
+        <w:numPr>
+          <w:ilvl w:val="0"/>
+          <w:numId w:val="1"/>
+        </w:numPr>
+        <w:jc w:val="both"/>
+      </w:pPr>
+      <w:r>
+        <w:t>Cuando el jugador se acerca a la víctima</w:t>
+      </w:r>
+      <w:r>
+        <w:t xml:space="preserve"> (es decir, se encuentra dentro del radio de </w:t>
+      </w:r>
+      <w:r>
+        <w:t>inter</w:t>
+      </w:r>
+      <w:r>
+        <w:t>acción del agente)</w:t>
+      </w:r>
+      <w:r>
+        <w:t xml:space="preserve">, esta le proporciona </w:t>
+      </w:r>
+      <w:r>
+        <w:t xml:space="preserve">información referente al ladrón mediante otro bark en forma de bocadillo con dos iconos (pistas) dentro. </w:t>
+      </w:r>
+      <w:r>
+        <w:t>Llegados a este punto, el agente decide si facilitar un tipo de información u otro</w:t>
+      </w:r>
+      <w:r>
+        <w:t>:</w:t>
       </w:r>
     </w:p>
     <w:p>
@@ -546,7 +716,28 @@
         <w:jc w:val="both"/>
       </w:pPr>
       <w:r>
-        <w:t>Si el aldeano recuerda de forma nítida al ladrón, éste dará como información dos datos de forma clara, sin lugar a dudas. Esto en el juego se representa con un bocadillo relleno con dos iconos que muestran datos sobre el ladrón. Por ejemplo, una mancha de color azul y una corbata, nos indicaría que el ladrón tiene si o si una corbata y que su color de piel es azul.</w:t>
+        <w:t>Un 40% de las veces el aldeano</w:t>
+      </w:r>
+      <w:r>
+        <w:t xml:space="preserve"> recordará sin problemas las dos características del ladrón que proporcionará al jugador, esto se traduce en que la información será fiable y por tanto las dos pistas serán 100% ciertas.</w:t>
+      </w:r>
+      <w:r>
+        <w:t xml:space="preserve"> </w:t>
+      </w:r>
+      <w:r>
+        <w:t xml:space="preserve">Por ejemplo, </w:t>
+      </w:r>
+      <w:r>
+        <w:t xml:space="preserve">si en el bocadillo aparecen </w:t>
+      </w:r>
+      <w:r>
+        <w:t xml:space="preserve">una mancha de color azul y una corbata, </w:t>
+      </w:r>
+      <w:r>
+        <w:t>esto querrá decir que el ladrón es de color azul y porta una corbata con un 100% de probabilidad</w:t>
+      </w:r>
+      <w:r>
+        <w:t>.</w:t>
       </w:r>
     </w:p>
     <w:p>
@@ -559,49 +750,25 @@
         <w:jc w:val="both"/>
       </w:pPr>
       <w:r>
-        <w:t>Si el aldeano no recuerda de forma nítida al ladrón</w:t>
-      </w:r>
-      <w:r>
-        <w:t xml:space="preserve"> y duda en la información que recuerda, éste dará un dato verdadero y un dato dudoso. Esto en el juego se representa con un bocadillo, el cual tiene una interrogación que indica que uno de los dos datos recibidos es dudoso, teniendo así una probabilidad del </w:t>
-      </w:r>
-      <w:r>
-        <w:rPr>
-          <w:color w:val="FF0000"/>
-        </w:rPr>
-        <w:t>65%</w:t>
-      </w:r>
-      <w:r>
-        <w:t xml:space="preserve"> de ser verdadero. Por ejemplo, el aldeano nos da como datos un cuerno de unicornio y 3 ojos, pues el jugador sabrá que uno de los datos es verdadero al 100% pero no sabe cuál. Entonces el dato verdadero puede ser que tiene 3 ojos y el dudoso el que tiene un cuerno de unicornio, o puede que sea justo lo contrario, por lo que el jugador no debe descartar ninguna información recibida.</w:t>
-      </w:r>
-    </w:p>
-    <w:p>
-      <w:pPr>
-        <w:jc w:val="both"/>
-        <w:rPr>
-          <w:b/>
-          <w:bCs/>
-        </w:rPr>
-      </w:pPr>
-      <w:r>
-        <w:rPr>
-          <w:b/>
-          <w:bCs/>
-        </w:rPr>
-        <w:t xml:space="preserve">Aldeano modo </w:t>
-      </w:r>
-      <w:r>
-        <w:rPr>
-          <w:b/>
-          <w:bCs/>
-        </w:rPr>
-        <w:t>testigo</w:t>
-      </w:r>
-      <w:r>
-        <w:rPr>
-          <w:b/>
-          <w:bCs/>
-        </w:rPr>
-        <w:t>:</w:t>
+        <w:t xml:space="preserve">El otro 60% de las ocasiones, la víctima no será capaz de recordar nítidamente las características del delincuente. </w:t>
+      </w:r>
+      <w:r>
+        <w:t xml:space="preserve">Esto se representa visualmente con un simple icono de interrogación encima del bocadillo informativo. </w:t>
+      </w:r>
+      <w:r>
+        <w:t xml:space="preserve">En estos casos también se darán dos pistas, pero no estará asegurado el 100% de </w:t>
+      </w:r>
+      <w:r>
+        <w:t xml:space="preserve">la </w:t>
+      </w:r>
+      <w:r>
+        <w:t xml:space="preserve">fiabilidad en ambas. </w:t>
+      </w:r>
+      <w:r>
+        <w:t xml:space="preserve">Esto quiere decir que una de las pistas será veraz y la otra dudosa, lo cual significa que existirá una probabilidad del </w:t>
+      </w:r>
+      <w:r>
+        <w:t>70% de que esta última sea falsa (cabe decir que el jugador no tiene forma de saber cuál es cierta y cuál no). Por ejemplo, tomando la misma situación del anterior apartado, en este caso habría una posibilidad del 70% de que o el ladrón no fuera realmente azul o no llevara corbata.</w:t>
       </w:r>
     </w:p>
     <w:p>
@@ -614,10 +781,80 @@
         <w:jc w:val="both"/>
       </w:pPr>
       <w:r>
-        <w:t>El aldeano</w:t>
-      </w:r>
-      <w:r>
-        <w:t xml:space="preserve"> se encuentra circulando por el pueblo hasta que otro aldeano es robado delante suya.</w:t>
+        <w:t>Cuando o bien el usuario se aleja del aldeano (sale del radio de interacción) o bien han pasado 10 segundos, este vuelve a su comportamiento normal de viandante.</w:t>
+      </w:r>
+    </w:p>
+    <w:p>
+      <w:pPr>
+        <w:jc w:val="both"/>
+        <w:rPr>
+          <w:b/>
+          <w:bCs/>
+        </w:rPr>
+      </w:pPr>
+      <w:r>
+        <w:rPr>
+          <w:b/>
+          <w:bCs/>
+        </w:rPr>
+        <w:t xml:space="preserve">Aldeano </w:t>
+      </w:r>
+      <w:r>
+        <w:rPr>
+          <w:b/>
+          <w:bCs/>
+        </w:rPr>
+        <w:t>en estado de</w:t>
+      </w:r>
+      <w:r>
+        <w:rPr>
+          <w:b/>
+          <w:bCs/>
+        </w:rPr>
+        <w:t xml:space="preserve"> </w:t>
+      </w:r>
+      <w:r>
+        <w:rPr>
+          <w:b/>
+          <w:bCs/>
+        </w:rPr>
+        <w:t>testigo</w:t>
+      </w:r>
+      <w:r>
+        <w:rPr>
+          <w:b/>
+          <w:bCs/>
+        </w:rPr>
+        <w:t>:</w:t>
+      </w:r>
+    </w:p>
+    <w:p>
+      <w:pPr>
+        <w:jc w:val="both"/>
+      </w:pPr>
+      <w:r>
+        <w:t>Todos los habitantes cuentan con un cono de visión que les permite</w:t>
+      </w:r>
+      <w:r>
+        <w:t xml:space="preserve"> ver un robo si se diera el caso. Por tanto, suponiendo que </w:t>
+      </w:r>
+      <w:r>
+        <w:t xml:space="preserve">alguno </w:t>
+      </w:r>
+      <w:r>
+        <w:t>v</w:t>
+      </w:r>
+      <w:r>
+        <w:t>e</w:t>
+      </w:r>
+      <w:r>
+        <w:t xml:space="preserve"> un</w:t>
+      </w:r>
+      <w:r>
+        <w:t xml:space="preserve"> delito</w:t>
+      </w:r>
+      <w:r>
+        <w:t>:</w:t>
       </w:r>
     </w:p>
     <w:p>
@@ -630,7 +867,125 @@
         <w:jc w:val="both"/>
       </w:pPr>
       <w:r>
-        <w:t>Este NPC continúa su trayecto pero representa su estado de testigo mediante una interrogación encima de su cabeza.</w:t>
+        <w:t>El agente continúa</w:t>
+      </w:r>
+      <w:r>
+        <w:t xml:space="preserve"> realizando su comportamiento de viandante</w:t>
+      </w:r>
+      <w:r>
+        <w:t>,</w:t>
+      </w:r>
+      <w:r>
+        <w:t xml:space="preserve"> pero indica con un bark en forma de interrogación que ha presenciado el hurto</w:t>
+      </w:r>
+      <w:r>
+        <w:t>.</w:t>
+      </w:r>
+    </w:p>
+    <w:p>
+      <w:pPr>
+        <w:pStyle w:val="Prrafodelista"/>
+        <w:numPr>
+          <w:ilvl w:val="0"/>
+          <w:numId w:val="1"/>
+        </w:numPr>
+        <w:jc w:val="both"/>
+      </w:pPr>
+      <w:r>
+        <w:t xml:space="preserve">Al acercarse el jugador al testigo (es decir, se encuentra dentro del radio de interacción del agente), este </w:t>
+      </w:r>
+      <w:r>
+        <w:t xml:space="preserve">se queda quieto y </w:t>
+      </w:r>
+      <w:r>
+        <w:t>le proporciona información de la misma forma que la víctima</w:t>
+      </w:r>
+      <w:r>
+        <w:t>,</w:t>
+      </w:r>
+      <w:r>
+        <w:t xml:space="preserve"> pero con un pequeño cambio. El aldeano decide si:</w:t>
+      </w:r>
+    </w:p>
+    <w:p>
+      <w:pPr>
+        <w:pStyle w:val="Prrafodelista"/>
+        <w:numPr>
+          <w:ilvl w:val="1"/>
+          <w:numId w:val="1"/>
+        </w:numPr>
+        <w:jc w:val="both"/>
+      </w:pPr>
+      <w:r>
+        <w:t xml:space="preserve">Facilitar información 100% fiable (un 50% de las veces). El testigo habrá visto nítidamente UNA característica del ladrón. Por ejemplo, si en el bocadillo </w:t>
+      </w:r>
+      <w:r>
+        <w:lastRenderedPageBreak/>
+        <w:t>aparecen unos cuernos de cabra esto querrá decir que sin lugar a dudas el delincuente tiene cuernos de cabra</w:t>
+      </w:r>
+      <w:r>
+        <w:t>.</w:t>
+      </w:r>
+    </w:p>
+    <w:p>
+      <w:pPr>
+        <w:pStyle w:val="Prrafodelista"/>
+        <w:numPr>
+          <w:ilvl w:val="1"/>
+          <w:numId w:val="1"/>
+        </w:numPr>
+        <w:jc w:val="both"/>
+      </w:pPr>
+      <w:r>
+        <w:t xml:space="preserve">Proporcionar información dudosa (el otro 50% de las ocasiones). </w:t>
+      </w:r>
+      <w:r>
+        <w:t xml:space="preserve">Esto se representa visualmente con un simple icono de interrogación encima del bocadillo informativo. </w:t>
+      </w:r>
+      <w:r>
+        <w:t>Aunque ha presenciado el robo, el testigo no habrá podido discernir bien ninguno de los atributos del ladrón, lo cual quiere decir que la única pista será cierta sólo el 30% de las veces. De nuevo, tomando el mismo ejemplo de antes, en este caso la posibilidad de que el ladrón tenga cuernos de cabra es del 30%.</w:t>
+      </w:r>
+    </w:p>
+    <w:p>
+      <w:pPr>
+        <w:pStyle w:val="Prrafodelista"/>
+        <w:numPr>
+          <w:ilvl w:val="0"/>
+          <w:numId w:val="1"/>
+        </w:numPr>
+        <w:jc w:val="both"/>
+      </w:pPr>
+      <w:r>
+        <w:t>Cuando o bien el usuario se aleja del aldeano (sale del radio de interacción) o bien han pasado 10 segundos, este vuelve a su comportamiento normal de viandante.</w:t>
+      </w:r>
+    </w:p>
+    <w:p>
+      <w:pPr>
+        <w:pStyle w:val="Prrafodelista"/>
+        <w:jc w:val="both"/>
+      </w:pPr>
+    </w:p>
+    <w:p>
+      <w:pPr>
+        <w:jc w:val="both"/>
+        <w:rPr>
+          <w:b/>
+          <w:bCs/>
+          <w:color w:val="BF8F00" w:themeColor="accent4" w:themeShade="BF"/>
+        </w:rPr>
+      </w:pPr>
+    </w:p>
+    <w:p>
+      <w:pPr>
+        <w:jc w:val="both"/>
+      </w:pPr>
+      <w:r>
+        <w:rPr>
+          <w:b/>
+          <w:bCs/>
+          <w:color w:val="BF8F00" w:themeColor="accent4" w:themeShade="BF"/>
+        </w:rPr>
+        <w:t>LADRÓN</w:t>
       </w:r>
     </w:p>
     <w:sectPr>

</xml_diff>

<commit_message>
[CDP] - Memoria y documento de diseño de IA actualizados
</commit_message>
<xml_diff>
--- a/Comportamiento de Personajes/Documentos/Documento de Diseño de IA.docx
+++ b/Comportamiento de Personajes/Documentos/Documento de Diseño de IA.docx
@@ -36,356 +36,424 @@
       <w:r>
         <w:t xml:space="preserve">En este documento especificaremos detalladamente qué comportamientos van a seguir los personajes de </w:t>
       </w:r>
+      <w:proofErr w:type="spellStart"/>
       <w:r>
         <w:rPr>
           <w:i/>
           <w:iCs/>
         </w:rPr>
-        <w:t>Marshallow: Pilferage en Yolktown</w:t>
-      </w:r>
-      <w:r>
-        <w:t xml:space="preserve">, el cual cabe destacar que cuenta con dos tipos de </w:t>
-      </w:r>
-      <w:r>
-        <w:t>PNJ</w:t>
-      </w:r>
-      <w:r>
-        <w:t xml:space="preserve">s muy diferenciados, </w:t>
-      </w:r>
-      <w:r>
-        <w:t xml:space="preserve">los aldeanos y el ladrón. </w:t>
-      </w:r>
-      <w:r>
-        <w:t>A modo de introducción, explicaremos resumidamente el funcionamiento del videojuego</w:t>
-      </w:r>
-      <w:r>
-        <w:t xml:space="preserve"> y qué papel tienen dichos </w:t>
-      </w:r>
-      <w:r>
-        <w:t>PNJ</w:t>
-      </w:r>
-      <w:r>
-        <w:t xml:space="preserve">s. </w:t>
-      </w:r>
-      <w:r>
-        <w:t xml:space="preserve">Todos los personajes cuentan con accesorios, colores del cuerpo y número de ojos distintos al resto, por </w:t>
-      </w:r>
-      <w:r>
-        <w:t>tanto,</w:t>
-      </w:r>
-      <w:r>
-        <w:t xml:space="preserve"> </w:t>
-      </w:r>
-      <w:r>
-        <w:t>cada</w:t>
-      </w:r>
-      <w:r>
-        <w:t xml:space="preserve"> aldeano tiene sus características </w:t>
-      </w:r>
-      <w:r>
-        <w:t>distintivas</w:t>
-      </w:r>
-      <w:r>
-        <w:t xml:space="preserve">. La gracia es que el ladrón contará con sus propios accesorios, y al ser </w:t>
-      </w:r>
-      <w:r>
-        <w:t>visualmente igual que un aldeano, se mimetizará entre ellos.</w:t>
-      </w:r>
-      <w:r>
-        <w:t xml:space="preserve"> </w:t>
-      </w:r>
-      <w:r>
-        <w:t>Y por si fuera poco, cada partida es diferente al resto, ya que</w:t>
-      </w:r>
-      <w:r>
-        <w:t xml:space="preserve"> todo</w:t>
-      </w:r>
-      <w:r>
-        <w:t xml:space="preserve">s los pueblerinos </w:t>
-      </w:r>
-      <w:r>
-        <w:t>aparecerá</w:t>
-      </w:r>
-      <w:r>
-        <w:t>n</w:t>
-      </w:r>
-      <w:r>
-        <w:t xml:space="preserve"> con </w:t>
-      </w:r>
-      <w:r>
-        <w:t>características</w:t>
-      </w:r>
-      <w:r>
-        <w:t xml:space="preserve"> aleatori</w:t>
-      </w:r>
-      <w:r>
-        <w:t>a</w:t>
-      </w:r>
-      <w:r>
-        <w:t xml:space="preserve">s, teniendo en cuenta que no puede haber dos iguales. </w:t>
-      </w:r>
-      <w:r>
-        <w:t xml:space="preserve">Para </w:t>
-      </w:r>
-      <w:r>
-        <w:t>identificar al ladrón</w:t>
-      </w:r>
-      <w:r>
-        <w:t>, que no es tarea fácil, el usuario hará uso de las declaraciones de los habitantes que han sido tanto víctimas como testigos de un robo, y una vez recabada cierta información el jugador será capaz de diferenciar al ladrón entre todos los aldeanos para así detenerlo y ganar la partida.</w:t>
-      </w:r>
-    </w:p>
-    <w:p>
-      <w:pPr>
-        <w:jc w:val="both"/>
-      </w:pPr>
-      <w:r>
-        <w:t xml:space="preserve">A continuación, </w:t>
-      </w:r>
-      <w:r>
-        <w:t>se explicará</w:t>
-      </w:r>
-      <w:r>
-        <w:t xml:space="preserve"> en profundidad el comportamiento de todos los personajes que conforman el videojuego.</w:t>
-      </w:r>
-    </w:p>
-    <w:p>
-      <w:pPr>
-        <w:jc w:val="both"/>
-      </w:pPr>
-    </w:p>
-    <w:p>
-      <w:pPr>
-        <w:jc w:val="both"/>
-        <w:rPr>
-          <w:b/>
-          <w:bCs/>
-        </w:rPr>
-      </w:pPr>
-      <w:r>
-        <w:rPr>
-          <w:b/>
-          <w:bCs/>
-          <w:color w:val="BF8F00" w:themeColor="accent4" w:themeShade="BF"/>
-        </w:rPr>
-        <w:t>ALDEANOS</w:t>
-      </w:r>
-    </w:p>
-    <w:p>
-      <w:pPr>
-        <w:jc w:val="both"/>
-      </w:pPr>
-      <w:r>
-        <w:t xml:space="preserve">En primer </w:t>
-      </w:r>
-      <w:r>
-        <w:t>lugar,</w:t>
-      </w:r>
-      <w:r>
-        <w:t xml:space="preserve"> encontramos a los aldeanos, </w:t>
-      </w:r>
-      <w:r>
-        <w:t>PNJ</w:t>
-      </w:r>
-      <w:r>
-        <w:t xml:space="preserve">s que transitan por el escenario recorriendo </w:t>
-      </w:r>
-      <w:r>
-        <w:t>el mapa de un punto de interés a otro</w:t>
-      </w:r>
-      <w:r>
-        <w:t xml:space="preserve">, siendo estos </w:t>
-      </w:r>
-      <w:r>
-        <w:t>las di</w:t>
-      </w:r>
-      <w:r>
-        <w:t>ferentes partes del pueblo, como por ejemplo el parque, el mercado o el ayuntamiento. El aldeano elegirá aleatori</w:t>
-      </w:r>
-      <w:r>
-        <w:t>amente</w:t>
-      </w:r>
-      <w:r>
-        <w:t xml:space="preserve"> </w:t>
-      </w:r>
-      <w:r>
-        <w:t xml:space="preserve">a qué punto va a moverse una vez lleve </w:t>
-      </w:r>
-      <w:r>
-        <w:t>un</w:t>
-      </w:r>
-      <w:r>
-        <w:t xml:space="preserve"> tiempo </w:t>
-      </w:r>
-      <w:r>
-        <w:t xml:space="preserve">X </w:t>
-      </w:r>
-      <w:r>
-        <w:t>en el actual</w:t>
-      </w:r>
-      <w:r>
-        <w:t>, decidiendo una vez en el nuevo punto si se queda o se mueve a otro</w:t>
-      </w:r>
-      <w:r>
-        <w:t xml:space="preserve">. </w:t>
-      </w:r>
-      <w:r>
-        <w:t xml:space="preserve">Esto sucede </w:t>
-      </w:r>
-      <w:r>
-        <w:t>para</w:t>
-      </w:r>
-      <w:r>
-        <w:t xml:space="preserve"> que no </w:t>
-      </w:r>
-      <w:r>
-        <w:t xml:space="preserve">se </w:t>
-      </w:r>
-      <w:r>
-        <w:t>supere</w:t>
-      </w:r>
-      <w:r>
-        <w:t xml:space="preserve"> el cupo máximo de posibles aldeanos</w:t>
-      </w:r>
-      <w:r>
-        <w:t xml:space="preserve"> en un mismo punto</w:t>
-      </w:r>
-      <w:r>
-        <w:t>, consiguiendo de esta forma un mejor reparto de las zonas, ya que nunca se darán los casos donde haya una zona con exceso de habitantes o con ausencia de ellos.</w:t>
-      </w:r>
-      <w:r>
-        <w:t xml:space="preserve"> Para moverse entre zonas, el agente utilizará una Navmesh.</w:t>
-      </w:r>
-    </w:p>
-    <w:p>
-      <w:pPr>
-        <w:jc w:val="both"/>
-      </w:pPr>
-      <w:r>
-        <w:t>Como se ha comentado anteriormente, l</w:t>
-      </w:r>
-      <w:r>
-        <w:t>os aldeanos pueden ser</w:t>
-      </w:r>
-      <w:r>
-        <w:t xml:space="preserve"> tanto</w:t>
-      </w:r>
-      <w:r>
-        <w:t xml:space="preserve"> </w:t>
-      </w:r>
-      <w:r>
-        <w:t xml:space="preserve">víctimas </w:t>
-      </w:r>
-      <w:r>
-        <w:t xml:space="preserve">como testigos </w:t>
-      </w:r>
-      <w:r>
-        <w:t>de robo</w:t>
-      </w:r>
-      <w:r>
-        <w:t xml:space="preserve"> por </w:t>
-      </w:r>
-      <w:r>
-        <w:t>parte del</w:t>
-      </w:r>
-      <w:r>
-        <w:t xml:space="preserve"> ladrón</w:t>
-      </w:r>
-      <w:r>
-        <w:t xml:space="preserve">. </w:t>
-      </w:r>
-      <w:r>
-        <w:t xml:space="preserve">Por tanto, en total contaríamos con tres tipos de pueblerinos: víctima, testigo y </w:t>
-      </w:r>
-      <w:r>
-        <w:t xml:space="preserve">viandante. El estado por defecto de un aldeano es el de viandante, pero este cambia al de víctima si le roban o al de testigo si </w:t>
-      </w:r>
-      <w:r>
-        <w:t>presencia un robo.</w:t>
-      </w:r>
-    </w:p>
-    <w:p>
-      <w:pPr>
-        <w:jc w:val="both"/>
-      </w:pPr>
-      <w:r>
-        <w:t>Seguidamente se explicarán más a fondo estos posibles estados y cómo se comportan los agentes.</w:t>
-      </w:r>
-    </w:p>
-    <w:p>
-      <w:pPr>
-        <w:jc w:val="both"/>
-        <w:rPr>
-          <w:b/>
-          <w:bCs/>
-        </w:rPr>
-      </w:pPr>
-      <w:r>
-        <w:rPr>
-          <w:b/>
-          <w:bCs/>
-        </w:rPr>
-        <w:t xml:space="preserve">Flujo de </w:t>
-      </w:r>
-      <w:r>
-        <w:rPr>
-          <w:b/>
-          <w:bCs/>
-        </w:rPr>
-        <w:t>navegación</w:t>
-      </w:r>
-      <w:r>
-        <w:rPr>
-          <w:b/>
-          <w:bCs/>
-        </w:rPr>
-        <w:t xml:space="preserve"> de un aldeano durante la partida</w:t>
-      </w:r>
-      <w:r>
-        <w:rPr>
-          <w:b/>
-          <w:bCs/>
-        </w:rPr>
-        <w:t xml:space="preserve"> (desde el inicio</w:t>
-      </w:r>
-      <w:r>
-        <w:rPr>
-          <w:b/>
-          <w:bCs/>
-        </w:rPr>
-        <w:t xml:space="preserve"> de esta</w:t>
-      </w:r>
-      <w:r>
-        <w:rPr>
-          <w:b/>
-          <w:bCs/>
-        </w:rPr>
-        <w:t>)</w:t>
-      </w:r>
-      <w:r>
-        <w:rPr>
-          <w:b/>
-          <w:bCs/>
-        </w:rPr>
-        <w:t>:</w:t>
-      </w:r>
-    </w:p>
-    <w:p>
-      <w:pPr>
-        <w:pStyle w:val="Prrafodelista"/>
-        <w:numPr>
-          <w:ilvl w:val="0"/>
-          <w:numId w:val="1"/>
-        </w:numPr>
-        <w:jc w:val="both"/>
-      </w:pPr>
-      <w:r>
-        <w:t>El habitante aparece de forma</w:t>
-      </w:r>
+        <w:t>Marshallow</w:t>
+      </w:r>
+      <w:proofErr w:type="spellEnd"/>
       <w:r>
         <w:rPr>
           <w:i/>
           <w:iCs/>
         </w:rPr>
+        <w:t xml:space="preserve">: </w:t>
+      </w:r>
+      <w:proofErr w:type="spellStart"/>
+      <w:r>
+        <w:rPr>
+          <w:i/>
+          <w:iCs/>
+        </w:rPr>
+        <w:t>Pilferage</w:t>
+      </w:r>
+      <w:proofErr w:type="spellEnd"/>
+      <w:r>
+        <w:rPr>
+          <w:i/>
+          <w:iCs/>
+        </w:rPr>
+        <w:t xml:space="preserve"> en </w:t>
+      </w:r>
+      <w:proofErr w:type="spellStart"/>
+      <w:r>
+        <w:rPr>
+          <w:i/>
+          <w:iCs/>
+        </w:rPr>
+        <w:t>Yolktown</w:t>
+      </w:r>
+      <w:proofErr w:type="spellEnd"/>
+      <w:r>
+        <w:t xml:space="preserve">, el cual cabe destacar que cuenta con dos tipos de </w:t>
+      </w:r>
+      <w:proofErr w:type="spellStart"/>
+      <w:r>
+        <w:t>PNJ</w:t>
+      </w:r>
+      <w:r>
+        <w:t>s</w:t>
+      </w:r>
+      <w:proofErr w:type="spellEnd"/>
+      <w:r>
+        <w:t xml:space="preserve"> muy diferenciados, </w:t>
+      </w:r>
+      <w:r>
+        <w:t xml:space="preserve">los aldeanos y el ladrón. </w:t>
+      </w:r>
+      <w:r>
+        <w:t>A modo de introducción, explicaremos resumidamente el funcionamiento del videojuego</w:t>
+      </w:r>
+      <w:r>
+        <w:t xml:space="preserve"> y qué papel tienen dichos </w:t>
+      </w:r>
+      <w:proofErr w:type="spellStart"/>
+      <w:r>
+        <w:t>PNJ</w:t>
+      </w:r>
+      <w:r>
+        <w:t>s</w:t>
+      </w:r>
+      <w:proofErr w:type="spellEnd"/>
+      <w:r>
+        <w:t xml:space="preserve">. </w:t>
+      </w:r>
+      <w:r>
+        <w:t xml:space="preserve">Todos los personajes cuentan con accesorios, colores del cuerpo y número de ojos distintos al resto, por </w:t>
+      </w:r>
+      <w:r>
+        <w:t>tanto,</w:t>
+      </w:r>
+      <w:r>
+        <w:t xml:space="preserve"> </w:t>
+      </w:r>
+      <w:r>
+        <w:t>cada</w:t>
+      </w:r>
+      <w:r>
+        <w:t xml:space="preserve"> aldeano tiene sus características </w:t>
+      </w:r>
+      <w:r>
+        <w:t>distintivas</w:t>
+      </w:r>
+      <w:r>
+        <w:t xml:space="preserve">. La gracia es que el ladrón contará con sus propios accesorios, y al ser </w:t>
+      </w:r>
+      <w:r>
+        <w:t>visualmente igual que un aldeano, se mimetizará entre ellos.</w:t>
+      </w:r>
+      <w:r>
+        <w:t xml:space="preserve"> </w:t>
+      </w:r>
+      <w:proofErr w:type="gramStart"/>
+      <w:r>
+        <w:t>Y</w:t>
+      </w:r>
+      <w:proofErr w:type="gramEnd"/>
+      <w:r>
+        <w:t xml:space="preserve"> por si fuera poco, cada partida es diferente al resto, ya que</w:t>
+      </w:r>
+      <w:r>
+        <w:t xml:space="preserve"> todo</w:t>
+      </w:r>
+      <w:r>
+        <w:t xml:space="preserve">s los pueblerinos </w:t>
+      </w:r>
+      <w:r>
+        <w:t>aparecerá</w:t>
+      </w:r>
+      <w:r>
+        <w:t>n</w:t>
+      </w:r>
+      <w:r>
+        <w:t xml:space="preserve"> con </w:t>
+      </w:r>
+      <w:r>
+        <w:t>características</w:t>
+      </w:r>
+      <w:r>
+        <w:t xml:space="preserve"> aleatori</w:t>
+      </w:r>
+      <w:r>
+        <w:t>a</w:t>
+      </w:r>
+      <w:r>
+        <w:t xml:space="preserve">s, teniendo en cuenta que no puede haber dos iguales. </w:t>
+      </w:r>
+      <w:r>
+        <w:t xml:space="preserve">Para </w:t>
+      </w:r>
+      <w:r>
+        <w:t>identificar al ladrón</w:t>
+      </w:r>
+      <w:r>
+        <w:t>, que no es tarea fácil, el usuario hará uso de las declaraciones de los habitantes que han sido tanto víctimas como testigos de un robo, y una vez recabada cierta información el jugador será capaz de diferenciar al ladrón entre todos los aldeanos para así detenerlo y ganar la partida.</w:t>
+      </w:r>
+    </w:p>
+    <w:p>
+      <w:pPr>
+        <w:jc w:val="both"/>
+      </w:pPr>
+      <w:r>
+        <w:t xml:space="preserve">A continuación, </w:t>
+      </w:r>
+      <w:r>
+        <w:t>se explicará</w:t>
+      </w:r>
+      <w:r>
+        <w:t xml:space="preserve"> en profundidad el comportamiento de todos los personajes que conforman el videojuego.</w:t>
+      </w:r>
+    </w:p>
+    <w:p>
+      <w:pPr>
+        <w:jc w:val="both"/>
+      </w:pPr>
+    </w:p>
+    <w:p>
+      <w:pPr>
+        <w:jc w:val="both"/>
+        <w:rPr>
+          <w:b/>
+          <w:bCs/>
+        </w:rPr>
+      </w:pPr>
+      <w:r>
+        <w:rPr>
+          <w:b/>
+          <w:bCs/>
+          <w:color w:val="BF8F00" w:themeColor="accent4" w:themeShade="BF"/>
+        </w:rPr>
+        <w:t>ALDEANOS</w:t>
+      </w:r>
+    </w:p>
+    <w:p>
+      <w:pPr>
+        <w:jc w:val="both"/>
+      </w:pPr>
+      <w:r>
+        <w:t xml:space="preserve">En primer </w:t>
+      </w:r>
+      <w:r>
+        <w:t>lugar,</w:t>
+      </w:r>
+      <w:r>
+        <w:t xml:space="preserve"> encontramos a los aldeanos, </w:t>
+      </w:r>
+      <w:proofErr w:type="spellStart"/>
+      <w:r>
+        <w:t>PNJ</w:t>
+      </w:r>
+      <w:r>
+        <w:t>s</w:t>
+      </w:r>
+      <w:proofErr w:type="spellEnd"/>
+      <w:r>
+        <w:t xml:space="preserve"> que transitan por el escenario recorriendo </w:t>
+      </w:r>
+      <w:r>
+        <w:t>el mapa de un punto de interés a otro</w:t>
+      </w:r>
+      <w:r>
+        <w:t xml:space="preserve">, siendo estos </w:t>
+      </w:r>
+      <w:r>
+        <w:t>las di</w:t>
+      </w:r>
+      <w:r>
+        <w:t>ferentes partes del pueblo, como por ejemplo el parque, el mercado o el ayuntamiento. El aldeano elegirá aleatori</w:t>
+      </w:r>
+      <w:r>
+        <w:t>amente</w:t>
+      </w:r>
+      <w:r>
+        <w:t xml:space="preserve"> </w:t>
+      </w:r>
+      <w:r>
+        <w:t xml:space="preserve">a qué punto va a moverse una vez lleve </w:t>
+      </w:r>
+      <w:r>
+        <w:t>un</w:t>
+      </w:r>
+      <w:r>
+        <w:t xml:space="preserve"> tiempo </w:t>
+      </w:r>
+      <w:r>
+        <w:t xml:space="preserve">X </w:t>
+      </w:r>
+      <w:r>
+        <w:t>en el actual</w:t>
+      </w:r>
+      <w:r>
+        <w:t>, decidiendo una vez en el nuevo punto si se queda o se mueve a otro</w:t>
+      </w:r>
+      <w:r>
+        <w:t xml:space="preserve">. </w:t>
+      </w:r>
+      <w:r>
+        <w:t xml:space="preserve">Esto sucede </w:t>
+      </w:r>
+      <w:r>
+        <w:t>para</w:t>
+      </w:r>
+      <w:r>
+        <w:t xml:space="preserve"> que no </w:t>
+      </w:r>
+      <w:r>
+        <w:t xml:space="preserve">se </w:t>
+      </w:r>
+      <w:r>
+        <w:t>supere</w:t>
+      </w:r>
+      <w:r>
+        <w:t xml:space="preserve"> el cupo máximo de posibles aldeanos</w:t>
+      </w:r>
+      <w:r>
+        <w:t xml:space="preserve"> en un mismo punto</w:t>
+      </w:r>
+      <w:r>
+        <w:t>, consiguiendo de esta forma un mejor reparto de las zonas, ya que nunca se darán los casos donde haya una zona con exceso de habitantes o con ausencia de ellos.</w:t>
+      </w:r>
+      <w:r>
+        <w:t xml:space="preserve"> Para moverse entre zonas, el agente utilizará una </w:t>
+      </w:r>
+      <w:proofErr w:type="spellStart"/>
+      <w:r>
+        <w:t>Navmesh</w:t>
+      </w:r>
+      <w:proofErr w:type="spellEnd"/>
+      <w:r>
+        <w:t>.</w:t>
+      </w:r>
+    </w:p>
+    <w:p>
+      <w:pPr>
+        <w:jc w:val="both"/>
+      </w:pPr>
+      <w:r>
+        <w:t>Como se ha comentado anteriormente, l</w:t>
+      </w:r>
+      <w:r>
+        <w:t>os aldeanos pueden ser</w:t>
+      </w:r>
+      <w:r>
+        <w:t xml:space="preserve"> tanto</w:t>
+      </w:r>
+      <w:r>
+        <w:t xml:space="preserve"> </w:t>
+      </w:r>
+      <w:r>
+        <w:t xml:space="preserve">víctimas </w:t>
+      </w:r>
+      <w:r>
+        <w:t xml:space="preserve">como testigos </w:t>
+      </w:r>
+      <w:r>
+        <w:t>de robo</w:t>
+      </w:r>
+      <w:r>
+        <w:t xml:space="preserve"> por </w:t>
+      </w:r>
+      <w:r>
+        <w:t>parte del</w:t>
+      </w:r>
+      <w:r>
+        <w:t xml:space="preserve"> ladrón</w:t>
+      </w:r>
+      <w:r>
+        <w:t xml:space="preserve">. </w:t>
+      </w:r>
+      <w:r>
+        <w:t xml:space="preserve">Por tanto, en total contaríamos con tres tipos de </w:t>
+      </w:r>
+      <w:r>
+        <w:t xml:space="preserve">comportamientos de </w:t>
+      </w:r>
+      <w:r>
+        <w:t xml:space="preserve">pueblerino: víctima, testigo y </w:t>
+      </w:r>
+      <w:r>
+        <w:t xml:space="preserve">viandante. El estado por defecto de un aldeano es el de viandante, pero este cambia al de víctima si le roban o al de testigo si </w:t>
+      </w:r>
+      <w:r>
+        <w:t>presencia un robo.</w:t>
+      </w:r>
+    </w:p>
+    <w:p>
+      <w:pPr>
+        <w:jc w:val="both"/>
+      </w:pPr>
+      <w:r>
+        <w:t>Seguidamente se explicarán más a fondo estos posibles estados y cómo se comportan los agentes.</w:t>
+      </w:r>
+    </w:p>
+    <w:p>
+      <w:pPr>
+        <w:jc w:val="both"/>
+        <w:rPr>
+          <w:b/>
+          <w:bCs/>
+        </w:rPr>
+      </w:pPr>
+      <w:r>
+        <w:rPr>
+          <w:b/>
+          <w:bCs/>
+        </w:rPr>
+        <w:t xml:space="preserve">Flujo de </w:t>
+      </w:r>
+      <w:r>
+        <w:rPr>
+          <w:b/>
+          <w:bCs/>
+        </w:rPr>
+        <w:t>navegación</w:t>
+      </w:r>
+      <w:r>
+        <w:rPr>
+          <w:b/>
+          <w:bCs/>
+        </w:rPr>
+        <w:t xml:space="preserve"> de un aldeano durante la partida</w:t>
+      </w:r>
+      <w:r>
+        <w:rPr>
+          <w:b/>
+          <w:bCs/>
+        </w:rPr>
+        <w:t xml:space="preserve"> (desde el inicio</w:t>
+      </w:r>
+      <w:r>
+        <w:rPr>
+          <w:b/>
+          <w:bCs/>
+        </w:rPr>
+        <w:t xml:space="preserve"> de esta</w:t>
+      </w:r>
+      <w:r>
+        <w:rPr>
+          <w:b/>
+          <w:bCs/>
+        </w:rPr>
+        <w:t>)</w:t>
+      </w:r>
+      <w:r>
+        <w:rPr>
+          <w:b/>
+          <w:bCs/>
+        </w:rPr>
+        <w:t>:</w:t>
+      </w:r>
+    </w:p>
+    <w:p>
+      <w:pPr>
+        <w:pStyle w:val="Prrafodelista"/>
+        <w:numPr>
+          <w:ilvl w:val="0"/>
+          <w:numId w:val="1"/>
+        </w:numPr>
+        <w:jc w:val="both"/>
+      </w:pPr>
+      <w:r>
+        <w:t>El habitante aparece de forma</w:t>
+      </w:r>
+      <w:r>
+        <w:rPr>
+          <w:i/>
+          <w:iCs/>
+        </w:rPr>
         <w:t xml:space="preserve"> </w:t>
       </w:r>
       <w:r>
@@ -561,14 +629,25 @@
         <w:jc w:val="both"/>
       </w:pPr>
       <w:r>
-        <w:t>Una vez se encuentra una zona disponible, interact</w:t>
-      </w:r>
-      <w:r>
-        <w:t>úa</w:t>
-      </w:r>
-      <w:r>
-        <w:t xml:space="preserve"> con los elementos y los aldeanos de esta (la interacción se representa mediante barks</w:t>
-      </w:r>
+        <w:t xml:space="preserve">Una vez se encuentra </w:t>
+      </w:r>
+      <w:r>
+        <w:t xml:space="preserve">en </w:t>
+      </w:r>
+      <w:r>
+        <w:t xml:space="preserve">una zona disponible, </w:t>
+      </w:r>
+      <w:r>
+        <w:t>puede interactuar</w:t>
+      </w:r>
+      <w:r>
+        <w:t xml:space="preserve"> con los elementos y los aldeanos de esta (la interacción se representa mediante </w:t>
+      </w:r>
+      <w:proofErr w:type="spellStart"/>
+      <w:r>
+        <w:t>barks</w:t>
+      </w:r>
+      <w:proofErr w:type="spellEnd"/>
       <w:r>
         <w:t xml:space="preserve"> en forma de bocadillos que contienen gráficos</w:t>
       </w:r>
@@ -660,8 +739,13 @@
         <w:jc w:val="both"/>
       </w:pPr>
       <w:r>
-        <w:t>Una vez ocurra esto, el agente permanece quieto indicando mediante un bark</w:t>
-      </w:r>
+        <w:t xml:space="preserve">Una vez ocurra esto, el agente permanece quieto indicando mediante un </w:t>
+      </w:r>
+      <w:proofErr w:type="spellStart"/>
+      <w:r>
+        <w:t>bark</w:t>
+      </w:r>
+      <w:proofErr w:type="spellEnd"/>
       <w:r>
         <w:t xml:space="preserve"> (en forma de exclamación roja)</w:t>
       </w:r>
@@ -697,7 +781,15 @@
         <w:t xml:space="preserve">, esta le proporciona </w:t>
       </w:r>
       <w:r>
-        <w:t xml:space="preserve">información referente al ladrón mediante otro bark en forma de bocadillo con dos iconos (pistas) dentro. </w:t>
+        <w:t xml:space="preserve">información referente al ladrón mediante otro </w:t>
+      </w:r>
+      <w:proofErr w:type="spellStart"/>
+      <w:r>
+        <w:t>bark</w:t>
+      </w:r>
+      <w:proofErr w:type="spellEnd"/>
+      <w:r>
+        <w:t xml:space="preserve"> en forma de bocadillo con dos iconos (pistas) dentro. </w:t>
       </w:r>
       <w:r>
         <w:t>Llegados a este punto, el agente decide si facilitar un tipo de información u otro</w:t>
@@ -876,7 +968,15 @@
         <w:t>,</w:t>
       </w:r>
       <w:r>
-        <w:t xml:space="preserve"> pero indica con un bark en forma de interrogación que ha presenciado el hurto</w:t>
+        <w:t xml:space="preserve"> pero indica con un </w:t>
+      </w:r>
+      <w:proofErr w:type="spellStart"/>
+      <w:r>
+        <w:t>bark</w:t>
+      </w:r>
+      <w:proofErr w:type="spellEnd"/>
+      <w:r>
+        <w:t xml:space="preserve"> en forma de interrogación que ha presenciado el hurto</w:t>
       </w:r>
       <w:r>
         <w:t>.</w:t>
@@ -921,7 +1021,15 @@
       </w:r>
       <w:r>
         <w:lastRenderedPageBreak/>
-        <w:t>aparecen unos cuernos de cabra esto querrá decir que sin lugar a dudas el delincuente tiene cuernos de cabra</w:t>
+        <w:t xml:space="preserve">aparecen unos cuernos de cabra esto querrá decir que </w:t>
+      </w:r>
+      <w:proofErr w:type="gramStart"/>
+      <w:r>
+        <w:t>sin lugar a dudas</w:t>
+      </w:r>
+      <w:proofErr w:type="gramEnd"/>
+      <w:r>
+        <w:t xml:space="preserve"> el delincuente tiene cuernos de cabra</w:t>
       </w:r>
       <w:r>
         <w:t>.</w:t>
@@ -937,26 +1045,50 @@
         <w:jc w:val="both"/>
       </w:pPr>
       <w:r>
-        <w:t xml:space="preserve">Proporcionar información dudosa (el otro 50% de las ocasiones). </w:t>
-      </w:r>
-      <w:r>
-        <w:t xml:space="preserve">Esto se representa visualmente con un simple icono de interrogación encima del bocadillo informativo. </w:t>
-      </w:r>
-      <w:r>
-        <w:t>Aunque ha presenciado el robo, el testigo no habrá podido discernir bien ninguno de los atributos del ladrón, lo cual quiere decir que la única pista será cierta sólo el 30% de las veces. De nuevo, tomando el mismo ejemplo de antes, en este caso la posibilidad de que el ladrón tenga cuernos de cabra es del 30%.</w:t>
-      </w:r>
-    </w:p>
-    <w:p>
-      <w:pPr>
-        <w:pStyle w:val="Prrafodelista"/>
-        <w:numPr>
-          <w:ilvl w:val="0"/>
-          <w:numId w:val="1"/>
-        </w:numPr>
-        <w:jc w:val="both"/>
-      </w:pPr>
-      <w:r>
-        <w:t>Cuando o bien el usuario se aleja del aldeano (sale del radio de interacción) o bien han pasado 10 segundos, este vuelve a su comportamiento normal de viandante.</w:t>
+        <w:t xml:space="preserve">Proporcionar información dudosa (el otro 50% de las ocasiones). Esto se representa visualmente con un simple icono de interrogación encima del bocadillo informativo. Aunque ha presenciado el robo, el testigo no habrá podido discernir bien ninguno de los atributos del ladrón, lo cual quiere decir que la única pista será cierta sólo el </w:t>
+      </w:r>
+      <w:r>
+        <w:t>50/6</w:t>
+      </w:r>
+      <w:r>
+        <w:t xml:space="preserve">0% de las veces. De nuevo, tomando el mismo ejemplo de antes, en este caso la posibilidad de que el ladrón tenga cuernos de cabra es del </w:t>
+      </w:r>
+      <w:r>
+        <w:t>50/60</w:t>
+      </w:r>
+      <w:r>
+        <w:t>%.</w:t>
+      </w:r>
+    </w:p>
+    <w:p>
+      <w:pPr>
+        <w:pStyle w:val="Prrafodelista"/>
+        <w:numPr>
+          <w:ilvl w:val="0"/>
+          <w:numId w:val="1"/>
+        </w:numPr>
+        <w:jc w:val="both"/>
+      </w:pPr>
+      <w:r>
+        <w:t>Cuando o bien el usuario se aleja del aldeano (sale del radio de interacción)</w:t>
+      </w:r>
+      <w:r>
+        <w:rPr>
+          <w:color w:val="FF0000"/>
+        </w:rPr>
+        <w:t xml:space="preserve"> </w:t>
+      </w:r>
+      <w:r>
+        <w:t xml:space="preserve">o bien han pasado </w:t>
+      </w:r>
+      <w:r>
+        <w:t>20</w:t>
+      </w:r>
+      <w:r>
+        <w:t xml:space="preserve"> segundos</w:t>
+      </w:r>
+      <w:r>
+        <w:t>, este vuelve a su comportamiento normal de viandante.</w:t>
       </w:r>
     </w:p>
     <w:p>
@@ -978,14 +1110,1773 @@
     <w:p>
       <w:pPr>
         <w:jc w:val="both"/>
-      </w:pPr>
-      <w:r>
         <w:rPr>
           <w:b/>
           <w:bCs/>
           <w:color w:val="BF8F00" w:themeColor="accent4" w:themeShade="BF"/>
         </w:rPr>
+      </w:pPr>
+      <w:r>
+        <w:rPr>
+          <w:b/>
+          <w:bCs/>
+          <w:color w:val="BF8F00" w:themeColor="accent4" w:themeShade="BF"/>
+        </w:rPr>
         <w:t>LADRÓN</w:t>
+      </w:r>
+    </w:p>
+    <w:p>
+      <w:pPr>
+        <w:jc w:val="both"/>
+      </w:pPr>
+      <w:r>
+        <w:t xml:space="preserve">En segundo </w:t>
+      </w:r>
+      <w:proofErr w:type="gramStart"/>
+      <w:r>
+        <w:t>lugar</w:t>
+      </w:r>
+      <w:proofErr w:type="gramEnd"/>
+      <w:r>
+        <w:t xml:space="preserve"> </w:t>
+      </w:r>
+      <w:r>
+        <w:t xml:space="preserve">encontramos al ladrón, un PNJ que rondará la ciudad con un comportamiento similar al de los aldeanos para así no llamar la atención, sin embargo, cada cierto tiempo, el ladrón pasará a querer robar a algún pueblerino. Para esto el ladrón deberá de encontrarse en una zona de interés y además haber alguna víctima a la que robar dentro de su área de visión y todo esto sin dejar de lado </w:t>
+      </w:r>
+      <w:proofErr w:type="gramStart"/>
+      <w:r>
+        <w:t>que</w:t>
+      </w:r>
+      <w:proofErr w:type="gramEnd"/>
+      <w:r>
+        <w:t xml:space="preserve"> si el Marshall se acerca demasiado, el robo se cancela</w:t>
+      </w:r>
+      <w:r>
+        <w:t xml:space="preserve"> y disimula transitando el pueblo hacia otra zona.</w:t>
+      </w:r>
+    </w:p>
+    <w:p>
+      <w:pPr>
+        <w:jc w:val="both"/>
+        <w:rPr>
+          <w:b/>
+          <w:bCs/>
+        </w:rPr>
+      </w:pPr>
+      <w:r>
+        <w:rPr>
+          <w:b/>
+          <w:bCs/>
+        </w:rPr>
+        <w:t>Flujo en partida del comportamiento del ladrón:</w:t>
+      </w:r>
+    </w:p>
+    <w:p>
+      <w:pPr>
+        <w:jc w:val="both"/>
+      </w:pPr>
+      <w:r>
+        <w:t>El ladrón cuenta con dos estados diferentes, el estado de robo o el estado de disimular.</w:t>
+      </w:r>
+    </w:p>
+    <w:p>
+      <w:pPr>
+        <w:jc w:val="both"/>
+      </w:pPr>
+      <w:r>
+        <w:t xml:space="preserve">En el estado de disimular el comportamiento es exactamente igual que el comportamiento de un aldeano, teniendo en cuenta que éste no podrá ser robado. </w:t>
+      </w:r>
+    </w:p>
+    <w:p>
+      <w:pPr>
+        <w:jc w:val="both"/>
+      </w:pPr>
+      <w:r>
+        <w:t>En el estado de robo:</w:t>
+      </w:r>
+    </w:p>
+    <w:p>
+      <w:pPr>
+        <w:pStyle w:val="Prrafodelista"/>
+        <w:numPr>
+          <w:ilvl w:val="0"/>
+          <w:numId w:val="1"/>
+        </w:numPr>
+        <w:jc w:val="both"/>
+      </w:pPr>
+      <w:r>
+        <w:t>En primer lugar, el estado de robo se activará cuando haya pasado cierto tiempo desde el robo anterior para así no llamar tanto la atención. Al principio de la partida también habrá un pequeño tiempo de espera para robar.</w:t>
+      </w:r>
+    </w:p>
+    <w:p>
+      <w:pPr>
+        <w:pStyle w:val="Prrafodelista"/>
+        <w:numPr>
+          <w:ilvl w:val="0"/>
+          <w:numId w:val="1"/>
+        </w:numPr>
+        <w:jc w:val="both"/>
+      </w:pPr>
+      <w:r>
+        <w:t xml:space="preserve">En segundo lugar, una vez el modo robo se activa, el ladrón va a comprobar si se encuentra en un punto de interés. En caso de no ser así buscara dicha zona para allí ejecutar su robo. Pero en el caso de encontrarse en </w:t>
+      </w:r>
+      <w:r>
+        <w:t>uno de estos lugares del pueblo, el ladrón comenzará a elegir víctima.</w:t>
+      </w:r>
+    </w:p>
+    <w:p>
+      <w:pPr>
+        <w:pStyle w:val="Prrafodelista"/>
+        <w:numPr>
+          <w:ilvl w:val="0"/>
+          <w:numId w:val="1"/>
+        </w:numPr>
+        <w:jc w:val="both"/>
+      </w:pPr>
+      <w:r>
+        <w:t xml:space="preserve">Para elegir víctima primero debe de haber aldeanos dentro de su área de visión. En caso de no encontrar a ningún pueblerino, éste elegirá otra zona a la que ir a robar. Sin embargo, si hay alguien a quien robar, el ladrón elegirá de entre todos ellos al situado más cerca suya. </w:t>
+      </w:r>
+    </w:p>
+    <w:p>
+      <w:pPr>
+        <w:pStyle w:val="Prrafodelista"/>
+        <w:numPr>
+          <w:ilvl w:val="0"/>
+          <w:numId w:val="1"/>
+        </w:numPr>
+        <w:jc w:val="both"/>
+      </w:pPr>
+      <w:r>
+        <w:t>Cuando la víctima esté seleccionada, el ladrón irá rápidamente a robarle (a una velocidad mayor que la velocidad máxima del aldeano).</w:t>
+      </w:r>
+    </w:p>
+    <w:p>
+      <w:pPr>
+        <w:pStyle w:val="Prrafodelista"/>
+        <w:numPr>
+          <w:ilvl w:val="0"/>
+          <w:numId w:val="1"/>
+        </w:numPr>
+        <w:jc w:val="both"/>
+      </w:pPr>
+      <w:r>
+        <w:t xml:space="preserve">Una vez ambos colisionen, el robo habrá sido ejecutado y el ladrón decidirá si actuar como testigo o no. </w:t>
+      </w:r>
+    </w:p>
+    <w:p>
+      <w:pPr>
+        <w:pStyle w:val="Prrafodelista"/>
+        <w:numPr>
+          <w:ilvl w:val="0"/>
+          <w:numId w:val="1"/>
+        </w:numPr>
+        <w:jc w:val="both"/>
+      </w:pPr>
+      <w:r>
+        <w:t xml:space="preserve">En caso de que el ladrón </w:t>
+      </w:r>
+      <w:r>
+        <w:t>actúe</w:t>
+      </w:r>
+      <w:r>
+        <w:t xml:space="preserve"> como testigo, una interrogación aparecerá sobre su cabeza dando a entender al Marshall</w:t>
+      </w:r>
+      <w:r>
+        <w:t>,</w:t>
+      </w:r>
+      <w:r>
+        <w:t xml:space="preserve"> que ha presenciado un robo</w:t>
+      </w:r>
+      <w:r>
+        <w:t>. Si el Marshall se acerca a él, sucederá</w:t>
+      </w:r>
+      <w:r>
+        <w:t xml:space="preserve"> lo mismo que sucede con un aldeano testigo, sin </w:t>
+      </w:r>
+      <w:proofErr w:type="gramStart"/>
+      <w:r>
+        <w:t>embargo</w:t>
+      </w:r>
+      <w:proofErr w:type="gramEnd"/>
+      <w:r>
+        <w:t xml:space="preserve"> la </w:t>
+      </w:r>
+      <w:r>
+        <w:lastRenderedPageBreak/>
+        <w:t xml:space="preserve">información proporcionada por éste siempre sea falsa y aparecerá como un </w:t>
+      </w:r>
+      <w:proofErr w:type="spellStart"/>
+      <w:r>
+        <w:t>bark</w:t>
+      </w:r>
+      <w:proofErr w:type="spellEnd"/>
+      <w:r>
+        <w:t xml:space="preserve"> de información dudosa.</w:t>
+      </w:r>
+    </w:p>
+    <w:p>
+      <w:pPr>
+        <w:jc w:val="both"/>
+      </w:pPr>
+      <w:r>
+        <w:t>En todo este proceso de robo, si el Marshall entra dentro de la zona de visión del ladrón, el robo se cancelará y elegirá otra zona a la que ir a robar.</w:t>
+      </w:r>
+    </w:p>
+    <w:p>
+      <w:pPr>
+        <w:ind w:left="360"/>
+        <w:jc w:val="both"/>
+      </w:pPr>
+    </w:p>
+    <w:p>
+      <w:pPr>
+        <w:ind w:left="360"/>
+        <w:jc w:val="both"/>
+        <w:rPr>
+          <w:b/>
+          <w:bCs/>
+          <w:color w:val="BF8F00" w:themeColor="accent4" w:themeShade="BF"/>
+          <w:sz w:val="24"/>
+          <w:szCs w:val="24"/>
+        </w:rPr>
+      </w:pPr>
+      <w:r>
+        <w:rPr>
+          <w:b/>
+          <w:bCs/>
+          <w:color w:val="BF8F00" w:themeColor="accent4" w:themeShade="BF"/>
+          <w:sz w:val="24"/>
+          <w:szCs w:val="24"/>
+        </w:rPr>
+        <w:t>BEHAVIOUR TREES</w:t>
+      </w:r>
+    </w:p>
+    <w:p>
+      <w:pPr>
+        <w:jc w:val="both"/>
+        <w:rPr>
+          <w:b/>
+          <w:bCs/>
+          <w:color w:val="BF8F00" w:themeColor="accent4" w:themeShade="BF"/>
+        </w:rPr>
+      </w:pPr>
+      <w:r>
+        <w:rPr>
+          <w:b/>
+          <w:bCs/>
+          <w:color w:val="BF8F00" w:themeColor="accent4" w:themeShade="BF"/>
+        </w:rPr>
+        <w:t>ALDEANO</w:t>
+      </w:r>
+    </w:p>
+    <w:p>
+      <w:pPr>
+        <w:jc w:val="both"/>
+        <w:rPr>
+          <w:b/>
+          <w:bCs/>
+          <w:sz w:val="16"/>
+          <w:szCs w:val="16"/>
+        </w:rPr>
+      </w:pPr>
+      <w:r>
+        <w:rPr>
+          <w:b/>
+          <w:bCs/>
+          <w:sz w:val="20"/>
+          <w:szCs w:val="20"/>
+        </w:rPr>
+        <w:t>Diagrama UML</w:t>
+      </w:r>
+    </w:p>
+    <w:p>
+      <w:pPr>
+        <w:ind w:left="360" w:right="-1" w:hanging="1920"/>
+        <w:jc w:val="both"/>
+      </w:pPr>
+      <w:r>
+        <w:rPr>
+          <w:noProof/>
+        </w:rPr>
+        <w:drawing>
+          <wp:inline distT="0" distB="0" distL="0" distR="0" wp14:anchorId="1663CE6B" wp14:editId="3387C887">
+            <wp:extent cx="7382652" cy="1973580"/>
+            <wp:effectExtent l="0" t="0" r="8890" b="7620"/>
+            <wp:docPr id="1" name="Imagen 1"/>
+            <wp:cNvGraphicFramePr>
+              <a:graphicFrameLocks xmlns:a="http://schemas.openxmlformats.org/drawingml/2006/main" noChangeAspect="1"/>
+            </wp:cNvGraphicFramePr>
+            <a:graphic xmlns:a="http://schemas.openxmlformats.org/drawingml/2006/main">
+              <a:graphicData uri="http://schemas.openxmlformats.org/drawingml/2006/picture">
+                <pic:pic xmlns:pic="http://schemas.openxmlformats.org/drawingml/2006/picture">
+                  <pic:nvPicPr>
+                    <pic:cNvPr id="0" name="Picture 1"/>
+                    <pic:cNvPicPr>
+                      <a:picLocks noChangeAspect="1" noChangeArrowheads="1"/>
+                    </pic:cNvPicPr>
+                  </pic:nvPicPr>
+                  <pic:blipFill>
+                    <a:blip r:embed="rId5" cstate="print">
+                      <a:extLst>
+                        <a:ext uri="{28A0092B-C50C-407E-A947-70E740481C1C}">
+                          <a14:useLocalDpi xmlns:a14="http://schemas.microsoft.com/office/drawing/2010/main" val="0"/>
+                        </a:ext>
+                      </a:extLst>
+                    </a:blip>
+                    <a:srcRect/>
+                    <a:stretch>
+                      <a:fillRect/>
+                    </a:stretch>
+                  </pic:blipFill>
+                  <pic:spPr bwMode="auto">
+                    <a:xfrm>
+                      <a:off x="0" y="0"/>
+                      <a:ext cx="7417636" cy="1982932"/>
+                    </a:xfrm>
+                    <a:prstGeom prst="rect">
+                      <a:avLst/>
+                    </a:prstGeom>
+                    <a:noFill/>
+                    <a:ln>
+                      <a:noFill/>
+                    </a:ln>
+                  </pic:spPr>
+                </pic:pic>
+              </a:graphicData>
+            </a:graphic>
+          </wp:inline>
+        </w:drawing>
+      </w:r>
+    </w:p>
+    <w:p>
+      <w:pPr>
+        <w:ind w:right="-1"/>
+        <w:jc w:val="both"/>
+        <w:rPr>
+          <w:b/>
+          <w:bCs/>
+        </w:rPr>
+      </w:pPr>
+      <w:r>
+        <w:rPr>
+          <w:b/>
+          <w:bCs/>
+        </w:rPr>
+        <w:t>Condiciones:</w:t>
+      </w:r>
+    </w:p>
+    <w:p>
+      <w:pPr>
+        <w:pStyle w:val="Prrafodelista"/>
+        <w:numPr>
+          <w:ilvl w:val="0"/>
+          <w:numId w:val="1"/>
+        </w:numPr>
+        <w:ind w:right="-1"/>
+        <w:jc w:val="both"/>
+        <w:rPr>
+          <w:sz w:val="20"/>
+          <w:szCs w:val="20"/>
+        </w:rPr>
+      </w:pPr>
+      <w:r>
+        <w:rPr>
+          <w:b/>
+          <w:bCs/>
+          <w:sz w:val="20"/>
+          <w:szCs w:val="20"/>
+        </w:rPr>
+        <w:t>Soy víctima:</w:t>
+      </w:r>
+      <w:r>
+        <w:rPr>
+          <w:sz w:val="20"/>
+          <w:szCs w:val="20"/>
+        </w:rPr>
+        <w:t xml:space="preserve"> Si el aldeano ha sido robado.</w:t>
+      </w:r>
+    </w:p>
+    <w:p>
+      <w:pPr>
+        <w:pStyle w:val="Prrafodelista"/>
+        <w:numPr>
+          <w:ilvl w:val="0"/>
+          <w:numId w:val="1"/>
+        </w:numPr>
+        <w:ind w:right="-1"/>
+        <w:jc w:val="both"/>
+        <w:rPr>
+          <w:sz w:val="20"/>
+          <w:szCs w:val="20"/>
+        </w:rPr>
+      </w:pPr>
+      <w:r>
+        <w:rPr>
+          <w:b/>
+          <w:bCs/>
+          <w:sz w:val="20"/>
+          <w:szCs w:val="20"/>
+        </w:rPr>
+        <w:t>Marshall cerca:</w:t>
+      </w:r>
+      <w:r>
+        <w:rPr>
+          <w:sz w:val="20"/>
+          <w:szCs w:val="20"/>
+        </w:rPr>
+        <w:t xml:space="preserve"> Si el jugador se acerca lo suficiente.</w:t>
+      </w:r>
+    </w:p>
+    <w:p>
+      <w:pPr>
+        <w:pStyle w:val="Prrafodelista"/>
+        <w:numPr>
+          <w:ilvl w:val="0"/>
+          <w:numId w:val="1"/>
+        </w:numPr>
+        <w:ind w:right="-1"/>
+        <w:jc w:val="both"/>
+        <w:rPr>
+          <w:sz w:val="20"/>
+          <w:szCs w:val="20"/>
+        </w:rPr>
+      </w:pPr>
+      <w:r>
+        <w:rPr>
+          <w:b/>
+          <w:bCs/>
+          <w:sz w:val="20"/>
+          <w:szCs w:val="20"/>
+        </w:rPr>
+        <w:t>Soy testigo</w:t>
+      </w:r>
+      <w:r>
+        <w:rPr>
+          <w:sz w:val="20"/>
+          <w:szCs w:val="20"/>
+        </w:rPr>
+        <w:t xml:space="preserve">: </w:t>
+      </w:r>
+      <w:r>
+        <w:rPr>
+          <w:sz w:val="20"/>
+          <w:szCs w:val="20"/>
+        </w:rPr>
+        <w:t>Si el aldeano ha presenciado un robo.</w:t>
+      </w:r>
+    </w:p>
+    <w:p>
+      <w:pPr>
+        <w:pStyle w:val="Prrafodelista"/>
+        <w:numPr>
+          <w:ilvl w:val="0"/>
+          <w:numId w:val="1"/>
+        </w:numPr>
+        <w:ind w:right="-1"/>
+        <w:jc w:val="both"/>
+        <w:rPr>
+          <w:sz w:val="20"/>
+          <w:szCs w:val="20"/>
+        </w:rPr>
+      </w:pPr>
+      <w:r>
+        <w:rPr>
+          <w:b/>
+          <w:bCs/>
+          <w:sz w:val="20"/>
+          <w:szCs w:val="20"/>
+        </w:rPr>
+        <w:t>Estoy en zona</w:t>
+      </w:r>
+      <w:r>
+        <w:rPr>
+          <w:sz w:val="20"/>
+          <w:szCs w:val="20"/>
+        </w:rPr>
+        <w:t>: Si el aldeano se encuentra en una zona de interés, visitándola no de paso.</w:t>
+      </w:r>
+    </w:p>
+    <w:p>
+      <w:pPr>
+        <w:pStyle w:val="Prrafodelista"/>
+        <w:numPr>
+          <w:ilvl w:val="0"/>
+          <w:numId w:val="1"/>
+        </w:numPr>
+        <w:ind w:right="-1"/>
+        <w:jc w:val="both"/>
+        <w:rPr>
+          <w:sz w:val="20"/>
+          <w:szCs w:val="20"/>
+        </w:rPr>
+      </w:pPr>
+      <w:r>
+        <w:rPr>
+          <w:b/>
+          <w:bCs/>
+          <w:sz w:val="20"/>
+          <w:szCs w:val="20"/>
+        </w:rPr>
+        <w:t>No tengo destino:</w:t>
+      </w:r>
+      <w:r>
+        <w:rPr>
+          <w:sz w:val="20"/>
+          <w:szCs w:val="20"/>
+        </w:rPr>
+        <w:t xml:space="preserve"> Si el aldeano no sabe a qué zona moverse.</w:t>
+      </w:r>
+    </w:p>
+    <w:p>
+      <w:pPr>
+        <w:pStyle w:val="Prrafodelista"/>
+        <w:numPr>
+          <w:ilvl w:val="0"/>
+          <w:numId w:val="1"/>
+        </w:numPr>
+        <w:ind w:right="-1"/>
+        <w:jc w:val="both"/>
+        <w:rPr>
+          <w:sz w:val="20"/>
+          <w:szCs w:val="20"/>
+        </w:rPr>
+      </w:pPr>
+      <w:r>
+        <w:rPr>
+          <w:b/>
+          <w:bCs/>
+          <w:sz w:val="20"/>
+          <w:szCs w:val="20"/>
+        </w:rPr>
+        <w:t>Estoy en destino:</w:t>
+      </w:r>
+      <w:r>
+        <w:rPr>
+          <w:sz w:val="20"/>
+          <w:szCs w:val="20"/>
+        </w:rPr>
+        <w:t xml:space="preserve"> Si el aldeano ha llegado a la zona que tenía previamente elegida.</w:t>
+      </w:r>
+    </w:p>
+    <w:p>
+      <w:pPr>
+        <w:pStyle w:val="Prrafodelista"/>
+        <w:numPr>
+          <w:ilvl w:val="0"/>
+          <w:numId w:val="1"/>
+        </w:numPr>
+        <w:ind w:right="-1"/>
+        <w:jc w:val="both"/>
+        <w:rPr>
+          <w:sz w:val="20"/>
+          <w:szCs w:val="20"/>
+        </w:rPr>
+      </w:pPr>
+      <w:r>
+        <w:rPr>
+          <w:b/>
+          <w:bCs/>
+          <w:sz w:val="20"/>
+          <w:szCs w:val="20"/>
+        </w:rPr>
+        <w:t>Hay hueco:</w:t>
+      </w:r>
+      <w:r>
+        <w:rPr>
+          <w:sz w:val="20"/>
+          <w:szCs w:val="20"/>
+        </w:rPr>
+        <w:t xml:space="preserve"> Si la zona en la que el aldeano se encuentra tiene hueco suficiente</w:t>
+      </w:r>
+      <w:r>
+        <w:rPr>
+          <w:sz w:val="20"/>
+          <w:szCs w:val="20"/>
+        </w:rPr>
+        <w:t xml:space="preserve"> para entrar</w:t>
+      </w:r>
+      <w:r>
+        <w:rPr>
+          <w:sz w:val="20"/>
+          <w:szCs w:val="20"/>
+        </w:rPr>
+        <w:t>.</w:t>
+      </w:r>
+    </w:p>
+    <w:p>
+      <w:pPr>
+        <w:ind w:right="-1"/>
+        <w:jc w:val="both"/>
+        <w:rPr>
+          <w:b/>
+          <w:bCs/>
+        </w:rPr>
+      </w:pPr>
+      <w:r>
+        <w:rPr>
+          <w:b/>
+          <w:bCs/>
+        </w:rPr>
+        <w:t xml:space="preserve">Acciones: </w:t>
+      </w:r>
+    </w:p>
+    <w:p>
+      <w:pPr>
+        <w:pStyle w:val="Prrafodelista"/>
+        <w:numPr>
+          <w:ilvl w:val="0"/>
+          <w:numId w:val="1"/>
+        </w:numPr>
+        <w:ind w:right="-1"/>
+        <w:jc w:val="both"/>
+        <w:rPr>
+          <w:sz w:val="20"/>
+          <w:szCs w:val="20"/>
+        </w:rPr>
+      </w:pPr>
+      <w:r>
+        <w:rPr>
+          <w:b/>
+          <w:bCs/>
+          <w:sz w:val="20"/>
+          <w:szCs w:val="20"/>
+        </w:rPr>
+        <w:t>Dar información:</w:t>
+      </w:r>
+      <w:r>
+        <w:rPr>
+          <w:sz w:val="20"/>
+          <w:szCs w:val="20"/>
+        </w:rPr>
+        <w:t xml:space="preserve"> Un </w:t>
+      </w:r>
+      <w:proofErr w:type="spellStart"/>
+      <w:r>
+        <w:rPr>
+          <w:sz w:val="20"/>
+          <w:szCs w:val="20"/>
+        </w:rPr>
+        <w:t>bark</w:t>
+      </w:r>
+      <w:proofErr w:type="spellEnd"/>
+      <w:r>
+        <w:rPr>
+          <w:sz w:val="20"/>
+          <w:szCs w:val="20"/>
+        </w:rPr>
+        <w:t xml:space="preserve"> con forma de bocadillo que contiene información sobre el ladrón ya sea información verdadera o dudosa.</w:t>
+      </w:r>
+    </w:p>
+    <w:p>
+      <w:pPr>
+        <w:pStyle w:val="Prrafodelista"/>
+        <w:numPr>
+          <w:ilvl w:val="0"/>
+          <w:numId w:val="1"/>
+        </w:numPr>
+        <w:ind w:right="-1"/>
+        <w:jc w:val="both"/>
+        <w:rPr>
+          <w:sz w:val="20"/>
+          <w:szCs w:val="20"/>
+        </w:rPr>
+      </w:pPr>
+      <w:r>
+        <w:rPr>
+          <w:b/>
+          <w:bCs/>
+          <w:sz w:val="20"/>
+          <w:szCs w:val="20"/>
+        </w:rPr>
+        <w:t>Estar quieto:</w:t>
+      </w:r>
+      <w:r>
+        <w:rPr>
+          <w:sz w:val="20"/>
+          <w:szCs w:val="20"/>
+        </w:rPr>
+        <w:t xml:space="preserve"> El aldeano se queda en una posición fija.</w:t>
+      </w:r>
+    </w:p>
+    <w:p>
+      <w:pPr>
+        <w:pStyle w:val="Prrafodelista"/>
+        <w:numPr>
+          <w:ilvl w:val="0"/>
+          <w:numId w:val="1"/>
+        </w:numPr>
+        <w:ind w:right="-1"/>
+        <w:jc w:val="both"/>
+        <w:rPr>
+          <w:sz w:val="20"/>
+          <w:szCs w:val="20"/>
+        </w:rPr>
+      </w:pPr>
+      <w:r>
+        <w:rPr>
+          <w:b/>
+          <w:bCs/>
+          <w:sz w:val="20"/>
+          <w:szCs w:val="20"/>
+        </w:rPr>
+        <w:t xml:space="preserve">Merodear zona: </w:t>
+      </w:r>
+      <w:r>
+        <w:rPr>
+          <w:sz w:val="20"/>
+          <w:szCs w:val="20"/>
+        </w:rPr>
+        <w:t xml:space="preserve">El aldeano se mueve libremente por la zona con cierta probabilidad de mostrar mediante </w:t>
+      </w:r>
+      <w:proofErr w:type="spellStart"/>
+      <w:r>
+        <w:rPr>
+          <w:sz w:val="20"/>
+          <w:szCs w:val="20"/>
+        </w:rPr>
+        <w:t>barks</w:t>
+      </w:r>
+      <w:proofErr w:type="spellEnd"/>
+      <w:r>
+        <w:rPr>
+          <w:sz w:val="20"/>
+          <w:szCs w:val="20"/>
+        </w:rPr>
+        <w:t xml:space="preserve"> en forma de bocadillo, su estado de ánimo o la interacción con algún elemento.  </w:t>
+      </w:r>
+    </w:p>
+    <w:p>
+      <w:pPr>
+        <w:pStyle w:val="Prrafodelista"/>
+        <w:numPr>
+          <w:ilvl w:val="0"/>
+          <w:numId w:val="1"/>
+        </w:numPr>
+        <w:ind w:right="-1"/>
+        <w:jc w:val="both"/>
+        <w:rPr>
+          <w:sz w:val="20"/>
+          <w:szCs w:val="20"/>
+        </w:rPr>
+      </w:pPr>
+      <w:r>
+        <w:rPr>
+          <w:b/>
+          <w:bCs/>
+          <w:sz w:val="20"/>
+          <w:szCs w:val="20"/>
+        </w:rPr>
+        <w:t>Elegir zona:</w:t>
+      </w:r>
+      <w:r>
+        <w:rPr>
+          <w:sz w:val="20"/>
+          <w:szCs w:val="20"/>
+        </w:rPr>
+        <w:t xml:space="preserve"> Se elige una zona a la cual se desea moverse, pudiendo repetirse la última elegida.</w:t>
+      </w:r>
+    </w:p>
+    <w:p>
+      <w:pPr>
+        <w:pStyle w:val="Prrafodelista"/>
+        <w:numPr>
+          <w:ilvl w:val="0"/>
+          <w:numId w:val="1"/>
+        </w:numPr>
+        <w:ind w:right="-1"/>
+        <w:jc w:val="both"/>
+        <w:rPr>
+          <w:sz w:val="20"/>
+          <w:szCs w:val="20"/>
+        </w:rPr>
+      </w:pPr>
+      <w:r>
+        <w:rPr>
+          <w:b/>
+          <w:bCs/>
+          <w:sz w:val="20"/>
+          <w:szCs w:val="20"/>
+        </w:rPr>
+        <w:t>Moverse:</w:t>
+      </w:r>
+      <w:r>
+        <w:rPr>
+          <w:sz w:val="20"/>
+          <w:szCs w:val="20"/>
+        </w:rPr>
+        <w:t xml:space="preserve"> Transitar hacia la zona elegida.</w:t>
+      </w:r>
+    </w:p>
+    <w:p>
+      <w:pPr>
+        <w:ind w:right="-1"/>
+        <w:jc w:val="both"/>
+        <w:rPr>
+          <w:b/>
+          <w:bCs/>
+        </w:rPr>
+      </w:pPr>
+      <w:r>
+        <w:rPr>
+          <w:b/>
+          <w:bCs/>
+        </w:rPr>
+        <w:t>Nodos Decoradores:</w:t>
+      </w:r>
+    </w:p>
+    <w:p>
+      <w:pPr>
+        <w:pStyle w:val="Prrafodelista"/>
+        <w:numPr>
+          <w:ilvl w:val="0"/>
+          <w:numId w:val="1"/>
+        </w:numPr>
+        <w:ind w:right="-1"/>
+        <w:jc w:val="both"/>
+        <w:rPr>
+          <w:sz w:val="20"/>
+          <w:szCs w:val="20"/>
+        </w:rPr>
+      </w:pPr>
+      <w:r>
+        <w:rPr>
+          <w:b/>
+          <w:bCs/>
+          <w:sz w:val="20"/>
+          <w:szCs w:val="20"/>
+        </w:rPr>
+        <w:t>Tiempo:</w:t>
+      </w:r>
+      <w:r>
+        <w:rPr>
+          <w:sz w:val="20"/>
+          <w:szCs w:val="20"/>
+        </w:rPr>
+        <w:t xml:space="preserve">  Hacer la acción durante un tiempo determinado previamente.</w:t>
+      </w:r>
+    </w:p>
+    <w:p>
+      <w:pPr>
+        <w:pStyle w:val="Prrafodelista"/>
+        <w:numPr>
+          <w:ilvl w:val="0"/>
+          <w:numId w:val="1"/>
+        </w:numPr>
+        <w:ind w:right="-1"/>
+        <w:jc w:val="both"/>
+        <w:rPr>
+          <w:sz w:val="20"/>
+          <w:szCs w:val="20"/>
+        </w:rPr>
+      </w:pPr>
+      <w:r>
+        <w:rPr>
+          <w:b/>
+          <w:bCs/>
+          <w:sz w:val="20"/>
+          <w:szCs w:val="20"/>
+        </w:rPr>
+        <w:t>Elegir (Correr o Andar):</w:t>
+      </w:r>
+      <w:r>
+        <w:rPr>
+          <w:sz w:val="20"/>
+          <w:szCs w:val="20"/>
+        </w:rPr>
+        <w:t xml:space="preserve"> Seleccionar de forma completamente aleatoria si para desplazarse a su próximo destino se va a hacer andando o corriendo.</w:t>
+      </w:r>
+    </w:p>
+    <w:p>
+      <w:pPr>
+        <w:ind w:right="-1"/>
+        <w:jc w:val="both"/>
+        <w:rPr>
+          <w:sz w:val="20"/>
+          <w:szCs w:val="20"/>
+        </w:rPr>
+      </w:pPr>
+    </w:p>
+    <w:p>
+      <w:pPr>
+        <w:ind w:right="-1"/>
+        <w:jc w:val="both"/>
+        <w:rPr>
+          <w:sz w:val="20"/>
+          <w:szCs w:val="20"/>
+        </w:rPr>
+      </w:pPr>
+    </w:p>
+    <w:p>
+      <w:pPr>
+        <w:ind w:right="-1"/>
+        <w:jc w:val="both"/>
+        <w:rPr>
+          <w:sz w:val="20"/>
+          <w:szCs w:val="20"/>
+        </w:rPr>
+      </w:pPr>
+    </w:p>
+    <w:p>
+      <w:pPr>
+        <w:jc w:val="both"/>
+        <w:rPr>
+          <w:b/>
+          <w:bCs/>
+          <w:color w:val="BF8F00" w:themeColor="accent4" w:themeShade="BF"/>
+        </w:rPr>
+      </w:pPr>
+      <w:r>
+        <w:rPr>
+          <w:b/>
+          <w:bCs/>
+          <w:color w:val="BF8F00" w:themeColor="accent4" w:themeShade="BF"/>
+        </w:rPr>
+        <w:lastRenderedPageBreak/>
+        <w:t>LADRÓN</w:t>
+      </w:r>
+    </w:p>
+    <w:p>
+      <w:pPr>
+        <w:jc w:val="both"/>
+        <w:rPr>
+          <w:b/>
+          <w:bCs/>
+          <w:sz w:val="16"/>
+          <w:szCs w:val="16"/>
+        </w:rPr>
+      </w:pPr>
+      <w:r>
+        <w:rPr>
+          <w:b/>
+          <w:bCs/>
+          <w:sz w:val="20"/>
+          <w:szCs w:val="20"/>
+        </w:rPr>
+        <w:t>Diagrama UML</w:t>
+      </w:r>
+    </w:p>
+    <w:p>
+      <w:pPr>
+        <w:ind w:hanging="1560"/>
+        <w:jc w:val="both"/>
+        <w:rPr>
+          <w:b/>
+          <w:bCs/>
+          <w:color w:val="BF8F00" w:themeColor="accent4" w:themeShade="BF"/>
+          <w:sz w:val="20"/>
+          <w:szCs w:val="20"/>
+        </w:rPr>
+      </w:pPr>
+      <w:r>
+        <w:rPr>
+          <w:b/>
+          <w:bCs/>
+          <w:noProof/>
+          <w:color w:val="BF8F00" w:themeColor="accent4" w:themeShade="BF"/>
+          <w:sz w:val="24"/>
+          <w:szCs w:val="24"/>
+        </w:rPr>
+        <w:drawing>
+          <wp:inline distT="0" distB="0" distL="0" distR="0" wp14:anchorId="35820D74" wp14:editId="40E64194">
+            <wp:extent cx="7277100" cy="2871412"/>
+            <wp:effectExtent l="0" t="0" r="0" b="5715"/>
+            <wp:docPr id="2" name="Imagen 2"/>
+            <wp:cNvGraphicFramePr>
+              <a:graphicFrameLocks xmlns:a="http://schemas.openxmlformats.org/drawingml/2006/main" noChangeAspect="1"/>
+            </wp:cNvGraphicFramePr>
+            <a:graphic xmlns:a="http://schemas.openxmlformats.org/drawingml/2006/main">
+              <a:graphicData uri="http://schemas.openxmlformats.org/drawingml/2006/picture">
+                <pic:pic xmlns:pic="http://schemas.openxmlformats.org/drawingml/2006/picture">
+                  <pic:nvPicPr>
+                    <pic:cNvPr id="0" name="Picture 2"/>
+                    <pic:cNvPicPr>
+                      <a:picLocks noChangeAspect="1" noChangeArrowheads="1"/>
+                    </pic:cNvPicPr>
+                  </pic:nvPicPr>
+                  <pic:blipFill>
+                    <a:blip r:embed="rId6">
+                      <a:extLst>
+                        <a:ext uri="{28A0092B-C50C-407E-A947-70E740481C1C}">
+                          <a14:useLocalDpi xmlns:a14="http://schemas.microsoft.com/office/drawing/2010/main" val="0"/>
+                        </a:ext>
+                      </a:extLst>
+                    </a:blip>
+                    <a:srcRect/>
+                    <a:stretch>
+                      <a:fillRect/>
+                    </a:stretch>
+                  </pic:blipFill>
+                  <pic:spPr bwMode="auto">
+                    <a:xfrm>
+                      <a:off x="0" y="0"/>
+                      <a:ext cx="7295736" cy="2878765"/>
+                    </a:xfrm>
+                    <a:prstGeom prst="rect">
+                      <a:avLst/>
+                    </a:prstGeom>
+                    <a:noFill/>
+                    <a:ln>
+                      <a:noFill/>
+                    </a:ln>
+                  </pic:spPr>
+                </pic:pic>
+              </a:graphicData>
+            </a:graphic>
+          </wp:inline>
+        </w:drawing>
+      </w:r>
+    </w:p>
+    <w:p>
+      <w:pPr>
+        <w:jc w:val="both"/>
+        <w:rPr>
+          <w:b/>
+          <w:bCs/>
+          <w:color w:val="BF8F00" w:themeColor="accent4" w:themeShade="BF"/>
+          <w:sz w:val="20"/>
+          <w:szCs w:val="20"/>
+        </w:rPr>
+      </w:pPr>
+    </w:p>
+    <w:p>
+      <w:pPr>
+        <w:ind w:right="-1"/>
+        <w:jc w:val="both"/>
+        <w:rPr>
+          <w:b/>
+          <w:bCs/>
+        </w:rPr>
+      </w:pPr>
+      <w:r>
+        <w:rPr>
+          <w:b/>
+          <w:bCs/>
+        </w:rPr>
+        <w:t>Condiciones:</w:t>
+      </w:r>
+    </w:p>
+    <w:p>
+      <w:pPr>
+        <w:pStyle w:val="Prrafodelista"/>
+        <w:numPr>
+          <w:ilvl w:val="0"/>
+          <w:numId w:val="1"/>
+        </w:numPr>
+        <w:ind w:right="-1"/>
+        <w:jc w:val="both"/>
+        <w:rPr>
+          <w:sz w:val="20"/>
+          <w:szCs w:val="20"/>
+        </w:rPr>
+      </w:pPr>
+      <w:r>
+        <w:rPr>
+          <w:b/>
+          <w:bCs/>
+          <w:sz w:val="20"/>
+          <w:szCs w:val="20"/>
+        </w:rPr>
+        <w:t xml:space="preserve">Puedo robar: </w:t>
+      </w:r>
+      <w:r>
+        <w:rPr>
+          <w:sz w:val="20"/>
+          <w:szCs w:val="20"/>
+        </w:rPr>
+        <w:t>Si e</w:t>
+      </w:r>
+      <w:r>
+        <w:rPr>
+          <w:sz w:val="20"/>
+          <w:szCs w:val="20"/>
+        </w:rPr>
+        <w:t>l ladrón se encuentra en estado de robo y quiere robar.</w:t>
+      </w:r>
+    </w:p>
+    <w:p>
+      <w:pPr>
+        <w:pStyle w:val="Prrafodelista"/>
+        <w:numPr>
+          <w:ilvl w:val="0"/>
+          <w:numId w:val="1"/>
+        </w:numPr>
+        <w:ind w:right="-1"/>
+        <w:jc w:val="both"/>
+        <w:rPr>
+          <w:sz w:val="20"/>
+          <w:szCs w:val="20"/>
+        </w:rPr>
+      </w:pPr>
+      <w:r>
+        <w:rPr>
+          <w:b/>
+          <w:bCs/>
+          <w:sz w:val="20"/>
+          <w:szCs w:val="20"/>
+        </w:rPr>
+        <w:t>Marshall lejos:</w:t>
+      </w:r>
+      <w:r>
+        <w:rPr>
+          <w:sz w:val="20"/>
+          <w:szCs w:val="20"/>
+        </w:rPr>
+        <w:t xml:space="preserve"> Si el jugador se encuentra fuera del área de visión del ladrón.</w:t>
+      </w:r>
+    </w:p>
+    <w:p>
+      <w:pPr>
+        <w:pStyle w:val="Prrafodelista"/>
+        <w:numPr>
+          <w:ilvl w:val="0"/>
+          <w:numId w:val="1"/>
+        </w:numPr>
+        <w:ind w:right="-1"/>
+        <w:jc w:val="both"/>
+        <w:rPr>
+          <w:sz w:val="20"/>
+          <w:szCs w:val="20"/>
+        </w:rPr>
+      </w:pPr>
+      <w:r>
+        <w:rPr>
+          <w:b/>
+          <w:bCs/>
+          <w:sz w:val="20"/>
+          <w:szCs w:val="20"/>
+        </w:rPr>
+        <w:t>He elegido víctima:</w:t>
+      </w:r>
+      <w:r>
+        <w:rPr>
+          <w:sz w:val="20"/>
+          <w:szCs w:val="20"/>
+        </w:rPr>
+        <w:t xml:space="preserve"> Si el ladrón ya tiene objetivo de robo.</w:t>
+      </w:r>
+    </w:p>
+    <w:p>
+      <w:pPr>
+        <w:pStyle w:val="Prrafodelista"/>
+        <w:numPr>
+          <w:ilvl w:val="0"/>
+          <w:numId w:val="1"/>
+        </w:numPr>
+        <w:ind w:right="-1"/>
+        <w:jc w:val="both"/>
+        <w:rPr>
+          <w:sz w:val="20"/>
+          <w:szCs w:val="20"/>
+        </w:rPr>
+      </w:pPr>
+      <w:r>
+        <w:rPr>
+          <w:b/>
+          <w:bCs/>
+          <w:sz w:val="20"/>
+          <w:szCs w:val="20"/>
+        </w:rPr>
+        <w:t>Estoy junto a la víctima:</w:t>
+      </w:r>
+      <w:r>
+        <w:rPr>
+          <w:sz w:val="20"/>
+          <w:szCs w:val="20"/>
+        </w:rPr>
+        <w:t xml:space="preserve"> Si el ladrón colisiona con la víctima.</w:t>
+      </w:r>
+    </w:p>
+    <w:p>
+      <w:pPr>
+        <w:pStyle w:val="Prrafodelista"/>
+        <w:numPr>
+          <w:ilvl w:val="0"/>
+          <w:numId w:val="1"/>
+        </w:numPr>
+        <w:ind w:right="-1"/>
+        <w:jc w:val="both"/>
+        <w:rPr>
+          <w:sz w:val="20"/>
+          <w:szCs w:val="20"/>
+        </w:rPr>
+      </w:pPr>
+      <w:r>
+        <w:rPr>
+          <w:b/>
+          <w:bCs/>
+          <w:sz w:val="20"/>
+          <w:szCs w:val="20"/>
+        </w:rPr>
+        <w:t xml:space="preserve">Estoy en zona: </w:t>
+      </w:r>
+      <w:r>
+        <w:rPr>
+          <w:sz w:val="20"/>
+          <w:szCs w:val="20"/>
+        </w:rPr>
+        <w:t>Si el ladrón se encuentra</w:t>
+      </w:r>
+      <w:r>
+        <w:rPr>
+          <w:b/>
+          <w:bCs/>
+          <w:sz w:val="20"/>
+          <w:szCs w:val="20"/>
+        </w:rPr>
+        <w:t xml:space="preserve"> </w:t>
+      </w:r>
+      <w:r>
+        <w:rPr>
+          <w:sz w:val="20"/>
+          <w:szCs w:val="20"/>
+        </w:rPr>
+        <w:t>en una zona de interés, visitándola no de paso.</w:t>
+      </w:r>
+    </w:p>
+    <w:p>
+      <w:pPr>
+        <w:pStyle w:val="Prrafodelista"/>
+        <w:numPr>
+          <w:ilvl w:val="0"/>
+          <w:numId w:val="1"/>
+        </w:numPr>
+        <w:ind w:right="-1"/>
+        <w:jc w:val="both"/>
+        <w:rPr>
+          <w:b/>
+          <w:bCs/>
+          <w:sz w:val="20"/>
+          <w:szCs w:val="20"/>
+        </w:rPr>
+      </w:pPr>
+      <w:r>
+        <w:rPr>
+          <w:b/>
+          <w:bCs/>
+          <w:sz w:val="20"/>
+          <w:szCs w:val="20"/>
+        </w:rPr>
+        <w:t xml:space="preserve">Aldeano(s) cerca: </w:t>
+      </w:r>
+      <w:r>
+        <w:rPr>
+          <w:sz w:val="20"/>
+          <w:szCs w:val="20"/>
+        </w:rPr>
+        <w:t>Si en la zona actual hay algún aldeano.</w:t>
+      </w:r>
+    </w:p>
+    <w:p>
+      <w:pPr>
+        <w:pStyle w:val="Prrafodelista"/>
+        <w:numPr>
+          <w:ilvl w:val="0"/>
+          <w:numId w:val="1"/>
+        </w:numPr>
+        <w:ind w:right="-1"/>
+        <w:jc w:val="both"/>
+        <w:rPr>
+          <w:sz w:val="20"/>
+          <w:szCs w:val="20"/>
+        </w:rPr>
+      </w:pPr>
+      <w:r>
+        <w:rPr>
+          <w:b/>
+          <w:bCs/>
+          <w:sz w:val="20"/>
+          <w:szCs w:val="20"/>
+        </w:rPr>
+        <w:t xml:space="preserve">No tengo destino: </w:t>
+      </w:r>
+      <w:r>
+        <w:rPr>
+          <w:sz w:val="20"/>
+          <w:szCs w:val="20"/>
+        </w:rPr>
+        <w:t xml:space="preserve">Si el </w:t>
+      </w:r>
+      <w:r>
+        <w:rPr>
+          <w:sz w:val="20"/>
+          <w:szCs w:val="20"/>
+        </w:rPr>
+        <w:t>ladrón</w:t>
+      </w:r>
+      <w:r>
+        <w:rPr>
+          <w:sz w:val="20"/>
+          <w:szCs w:val="20"/>
+        </w:rPr>
+        <w:t xml:space="preserve"> no sabe a qué zona moverse.</w:t>
+      </w:r>
+    </w:p>
+    <w:p>
+      <w:pPr>
+        <w:pStyle w:val="Prrafodelista"/>
+        <w:numPr>
+          <w:ilvl w:val="0"/>
+          <w:numId w:val="1"/>
+        </w:numPr>
+        <w:ind w:right="-1"/>
+        <w:jc w:val="both"/>
+        <w:rPr>
+          <w:sz w:val="20"/>
+          <w:szCs w:val="20"/>
+        </w:rPr>
+      </w:pPr>
+      <w:r>
+        <w:rPr>
+          <w:b/>
+          <w:bCs/>
+          <w:sz w:val="20"/>
+          <w:szCs w:val="20"/>
+        </w:rPr>
+        <w:t>Estoy en destino:</w:t>
+      </w:r>
+      <w:r>
+        <w:rPr>
+          <w:sz w:val="20"/>
+          <w:szCs w:val="20"/>
+        </w:rPr>
+        <w:t xml:space="preserve"> </w:t>
+      </w:r>
+      <w:r>
+        <w:rPr>
+          <w:sz w:val="20"/>
+          <w:szCs w:val="20"/>
+        </w:rPr>
+        <w:t xml:space="preserve">Si el </w:t>
+      </w:r>
+      <w:r>
+        <w:rPr>
+          <w:sz w:val="20"/>
+          <w:szCs w:val="20"/>
+        </w:rPr>
+        <w:t>ladrón</w:t>
+      </w:r>
+      <w:r>
+        <w:rPr>
+          <w:sz w:val="20"/>
+          <w:szCs w:val="20"/>
+        </w:rPr>
+        <w:t xml:space="preserve"> ha llegado a la zona que tenía previamente elegida.</w:t>
+      </w:r>
+    </w:p>
+    <w:p>
+      <w:pPr>
+        <w:pStyle w:val="Prrafodelista"/>
+        <w:numPr>
+          <w:ilvl w:val="0"/>
+          <w:numId w:val="1"/>
+        </w:numPr>
+        <w:ind w:right="-1"/>
+        <w:jc w:val="both"/>
+        <w:rPr>
+          <w:sz w:val="20"/>
+          <w:szCs w:val="20"/>
+        </w:rPr>
+      </w:pPr>
+      <w:r>
+        <w:rPr>
+          <w:b/>
+          <w:bCs/>
+          <w:sz w:val="20"/>
+          <w:szCs w:val="20"/>
+        </w:rPr>
+        <w:t>Hay hueco:</w:t>
+      </w:r>
+      <w:r>
+        <w:rPr>
+          <w:sz w:val="20"/>
+          <w:szCs w:val="20"/>
+        </w:rPr>
+        <w:t xml:space="preserve"> Si la zona en la que el </w:t>
+      </w:r>
+      <w:r>
+        <w:rPr>
+          <w:sz w:val="20"/>
+          <w:szCs w:val="20"/>
+        </w:rPr>
+        <w:t>ladrón</w:t>
+      </w:r>
+      <w:r>
+        <w:rPr>
+          <w:sz w:val="20"/>
+          <w:szCs w:val="20"/>
+        </w:rPr>
+        <w:t xml:space="preserve"> se encuentra tiene hueco suficiente</w:t>
+      </w:r>
+      <w:r>
+        <w:rPr>
+          <w:sz w:val="20"/>
+          <w:szCs w:val="20"/>
+        </w:rPr>
+        <w:t xml:space="preserve"> para entrar</w:t>
+      </w:r>
+      <w:r>
+        <w:rPr>
+          <w:sz w:val="20"/>
+          <w:szCs w:val="20"/>
+        </w:rPr>
+        <w:t>.</w:t>
+      </w:r>
+    </w:p>
+    <w:p>
+      <w:pPr>
+        <w:ind w:right="-1"/>
+        <w:jc w:val="both"/>
+        <w:rPr>
+          <w:b/>
+          <w:bCs/>
+        </w:rPr>
+      </w:pPr>
+      <w:r>
+        <w:rPr>
+          <w:b/>
+          <w:bCs/>
+        </w:rPr>
+        <w:t xml:space="preserve">Acciones: </w:t>
+      </w:r>
+    </w:p>
+    <w:p>
+      <w:pPr>
+        <w:pStyle w:val="Prrafodelista"/>
+        <w:numPr>
+          <w:ilvl w:val="0"/>
+          <w:numId w:val="1"/>
+        </w:numPr>
+        <w:ind w:right="-1"/>
+        <w:jc w:val="both"/>
+        <w:rPr>
+          <w:b/>
+          <w:bCs/>
+          <w:sz w:val="20"/>
+          <w:szCs w:val="20"/>
+        </w:rPr>
+      </w:pPr>
+      <w:r>
+        <w:rPr>
+          <w:b/>
+          <w:bCs/>
+          <w:sz w:val="20"/>
+          <w:szCs w:val="20"/>
+        </w:rPr>
+        <w:t xml:space="preserve">Ejecutar robo: </w:t>
+      </w:r>
+      <w:r>
+        <w:rPr>
+          <w:sz w:val="20"/>
+          <w:szCs w:val="20"/>
+        </w:rPr>
+        <w:t>Robar al aldeano y cambiar el estado de robo a false.</w:t>
+      </w:r>
+    </w:p>
+    <w:p>
+      <w:pPr>
+        <w:pStyle w:val="Prrafodelista"/>
+        <w:numPr>
+          <w:ilvl w:val="0"/>
+          <w:numId w:val="1"/>
+        </w:numPr>
+        <w:ind w:right="-1"/>
+        <w:jc w:val="both"/>
+        <w:rPr>
+          <w:sz w:val="20"/>
+          <w:szCs w:val="20"/>
+        </w:rPr>
+      </w:pPr>
+      <w:r>
+        <w:rPr>
+          <w:b/>
+          <w:bCs/>
+          <w:sz w:val="20"/>
+          <w:szCs w:val="20"/>
+        </w:rPr>
+        <w:t xml:space="preserve">Hacerse pasar por </w:t>
+      </w:r>
+      <w:r>
+        <w:rPr>
+          <w:b/>
+          <w:bCs/>
+          <w:sz w:val="20"/>
+          <w:szCs w:val="20"/>
+        </w:rPr>
+        <w:t>testigo</w:t>
+      </w:r>
+      <w:r>
+        <w:rPr>
+          <w:sz w:val="20"/>
+          <w:szCs w:val="20"/>
+        </w:rPr>
+        <w:t>: Hacerse pasar por testigo tras un robo durante un tiempo.</w:t>
+      </w:r>
+    </w:p>
+    <w:p>
+      <w:pPr>
+        <w:pStyle w:val="Prrafodelista"/>
+        <w:numPr>
+          <w:ilvl w:val="0"/>
+          <w:numId w:val="1"/>
+        </w:numPr>
+        <w:ind w:right="-1"/>
+        <w:jc w:val="both"/>
+        <w:rPr>
+          <w:b/>
+          <w:bCs/>
+          <w:sz w:val="20"/>
+          <w:szCs w:val="20"/>
+        </w:rPr>
+      </w:pPr>
+      <w:r>
+        <w:rPr>
+          <w:b/>
+          <w:bCs/>
+          <w:sz w:val="20"/>
+          <w:szCs w:val="20"/>
+        </w:rPr>
+        <w:t xml:space="preserve">Ir hacia la víctima: </w:t>
+      </w:r>
+      <w:r>
+        <w:rPr>
+          <w:sz w:val="20"/>
+          <w:szCs w:val="20"/>
+        </w:rPr>
+        <w:t>Moverse desde la posición actual hasta la víctima elegida.</w:t>
+      </w:r>
+    </w:p>
+    <w:p>
+      <w:pPr>
+        <w:pStyle w:val="Prrafodelista"/>
+        <w:numPr>
+          <w:ilvl w:val="0"/>
+          <w:numId w:val="1"/>
+        </w:numPr>
+        <w:ind w:right="-1"/>
+        <w:jc w:val="both"/>
+        <w:rPr>
+          <w:b/>
+          <w:bCs/>
+          <w:sz w:val="20"/>
+          <w:szCs w:val="20"/>
+        </w:rPr>
+      </w:pPr>
+      <w:r>
+        <w:rPr>
+          <w:b/>
+          <w:bCs/>
+          <w:sz w:val="20"/>
+          <w:szCs w:val="20"/>
+        </w:rPr>
+        <w:t xml:space="preserve">Elegir víctima: </w:t>
+      </w:r>
+      <w:r>
+        <w:rPr>
+          <w:sz w:val="20"/>
+          <w:szCs w:val="20"/>
+        </w:rPr>
+        <w:t>Seleccionar a que aldeano robar.</w:t>
+      </w:r>
+    </w:p>
+    <w:p>
+      <w:pPr>
+        <w:pStyle w:val="Prrafodelista"/>
+        <w:numPr>
+          <w:ilvl w:val="0"/>
+          <w:numId w:val="1"/>
+        </w:numPr>
+        <w:ind w:right="-1"/>
+        <w:jc w:val="both"/>
+        <w:rPr>
+          <w:sz w:val="20"/>
+          <w:szCs w:val="20"/>
+        </w:rPr>
+      </w:pPr>
+      <w:r>
+        <w:rPr>
+          <w:b/>
+          <w:bCs/>
+          <w:sz w:val="20"/>
+          <w:szCs w:val="20"/>
+        </w:rPr>
+        <w:t xml:space="preserve">Merodear zona: </w:t>
+      </w:r>
+      <w:r>
+        <w:rPr>
+          <w:sz w:val="20"/>
+          <w:szCs w:val="20"/>
+        </w:rPr>
+        <w:t xml:space="preserve">El aldeano se mueve libremente por la zona con cierta probabilidad de mostrar mediante </w:t>
+      </w:r>
+      <w:proofErr w:type="spellStart"/>
+      <w:r>
+        <w:rPr>
+          <w:sz w:val="20"/>
+          <w:szCs w:val="20"/>
+        </w:rPr>
+        <w:t>barks</w:t>
+      </w:r>
+      <w:proofErr w:type="spellEnd"/>
+      <w:r>
+        <w:rPr>
+          <w:sz w:val="20"/>
+          <w:szCs w:val="20"/>
+        </w:rPr>
+        <w:t xml:space="preserve"> en forma de bocadillo, su estado de ánimo o la interacción con algún elemento.  </w:t>
+      </w:r>
+    </w:p>
+    <w:p>
+      <w:pPr>
+        <w:pStyle w:val="Prrafodelista"/>
+        <w:numPr>
+          <w:ilvl w:val="0"/>
+          <w:numId w:val="1"/>
+        </w:numPr>
+        <w:ind w:right="-1"/>
+        <w:jc w:val="both"/>
+        <w:rPr>
+          <w:sz w:val="20"/>
+          <w:szCs w:val="20"/>
+        </w:rPr>
+      </w:pPr>
+      <w:r>
+        <w:rPr>
+          <w:b/>
+          <w:bCs/>
+          <w:sz w:val="20"/>
+          <w:szCs w:val="20"/>
+        </w:rPr>
+        <w:t>Elegir zona:</w:t>
+      </w:r>
+      <w:r>
+        <w:rPr>
+          <w:sz w:val="20"/>
+          <w:szCs w:val="20"/>
+        </w:rPr>
+        <w:t xml:space="preserve"> Se elige una zona a la cual se desea moverse, pudiendo repetirse la última elegida.</w:t>
+      </w:r>
+    </w:p>
+    <w:p>
+      <w:pPr>
+        <w:pStyle w:val="Prrafodelista"/>
+        <w:numPr>
+          <w:ilvl w:val="0"/>
+          <w:numId w:val="1"/>
+        </w:numPr>
+        <w:ind w:right="-1"/>
+        <w:jc w:val="both"/>
+        <w:rPr>
+          <w:sz w:val="20"/>
+          <w:szCs w:val="20"/>
+        </w:rPr>
+      </w:pPr>
+      <w:r>
+        <w:rPr>
+          <w:b/>
+          <w:bCs/>
+          <w:sz w:val="20"/>
+          <w:szCs w:val="20"/>
+        </w:rPr>
+        <w:t>Moverse:</w:t>
+      </w:r>
+      <w:r>
+        <w:rPr>
+          <w:sz w:val="20"/>
+          <w:szCs w:val="20"/>
+        </w:rPr>
+        <w:t xml:space="preserve"> Transitar hacia la zona elegida.</w:t>
+      </w:r>
+    </w:p>
+    <w:p>
+      <w:pPr>
+        <w:ind w:right="-1"/>
+        <w:jc w:val="both"/>
+        <w:rPr>
+          <w:b/>
+          <w:bCs/>
+        </w:rPr>
+      </w:pPr>
+      <w:r>
+        <w:rPr>
+          <w:b/>
+          <w:bCs/>
+        </w:rPr>
+        <w:t>Nodos Decoradores:</w:t>
+      </w:r>
+    </w:p>
+    <w:p>
+      <w:pPr>
+        <w:pStyle w:val="Prrafodelista"/>
+        <w:numPr>
+          <w:ilvl w:val="0"/>
+          <w:numId w:val="1"/>
+        </w:numPr>
+        <w:ind w:right="-1"/>
+        <w:jc w:val="both"/>
+        <w:rPr>
+          <w:b/>
+          <w:bCs/>
+          <w:sz w:val="20"/>
+          <w:szCs w:val="20"/>
+        </w:rPr>
+      </w:pPr>
+      <w:proofErr w:type="spellStart"/>
+      <w:r>
+        <w:rPr>
+          <w:b/>
+          <w:bCs/>
+          <w:sz w:val="20"/>
+          <w:szCs w:val="20"/>
+        </w:rPr>
+        <w:t>Random</w:t>
+      </w:r>
+      <w:proofErr w:type="spellEnd"/>
+      <w:r>
+        <w:rPr>
+          <w:b/>
+          <w:bCs/>
+          <w:sz w:val="20"/>
+          <w:szCs w:val="20"/>
+        </w:rPr>
+        <w:t xml:space="preserve">: </w:t>
+      </w:r>
+      <w:r>
+        <w:rPr>
+          <w:sz w:val="20"/>
+          <w:szCs w:val="20"/>
+        </w:rPr>
+        <w:t>Elegir de forma aleatoria.</w:t>
+      </w:r>
+    </w:p>
+    <w:p>
+      <w:pPr>
+        <w:pStyle w:val="Prrafodelista"/>
+        <w:numPr>
+          <w:ilvl w:val="0"/>
+          <w:numId w:val="1"/>
+        </w:numPr>
+        <w:ind w:right="-1"/>
+        <w:jc w:val="both"/>
+        <w:rPr>
+          <w:sz w:val="20"/>
+          <w:szCs w:val="20"/>
+        </w:rPr>
+      </w:pPr>
+      <w:r>
+        <w:rPr>
+          <w:b/>
+          <w:bCs/>
+          <w:sz w:val="20"/>
+          <w:szCs w:val="20"/>
+        </w:rPr>
+        <w:t>Elegir (Correr o Andar):</w:t>
+      </w:r>
+      <w:r>
+        <w:rPr>
+          <w:sz w:val="20"/>
+          <w:szCs w:val="20"/>
+        </w:rPr>
+        <w:t xml:space="preserve"> Seleccionar de forma completamente aleatoria si para desplazarse a su próximo destino se va a hacer andando o corriendo.</w:t>
       </w:r>
     </w:p>
     <w:sectPr>

</xml_diff>

<commit_message>
[CDP] - Memoria actualizada (añadidos y adaptados los contenidos del documento de diseño de la IA y del level design, además de información añadida y organización de dicha memoria)
</commit_message>
<xml_diff>
--- a/Comportamiento de Personajes/Documentos/Documento de Diseño de IA.docx
+++ b/Comportamiento de Personajes/Documentos/Documento de Diseño de IA.docx
@@ -36,1290 +36,1492 @@
       <w:r>
         <w:t xml:space="preserve">En este documento especificaremos detalladamente qué comportamientos van a seguir los personajes de </w:t>
       </w:r>
-      <w:proofErr w:type="spellStart"/>
       <w:r>
         <w:rPr>
           <w:i/>
           <w:iCs/>
         </w:rPr>
-        <w:t>Marshallow</w:t>
-      </w:r>
-      <w:proofErr w:type="spellEnd"/>
+        <w:t>Marshallow: Pilferage en Yolktown</w:t>
+      </w:r>
+      <w:r>
+        <w:t xml:space="preserve">, el cual cabe destacar que cuenta con dos tipos de </w:t>
+      </w:r>
+      <w:r>
+        <w:t>PNJ</w:t>
+      </w:r>
+      <w:r>
+        <w:t xml:space="preserve">s muy diferenciados, </w:t>
+      </w:r>
+      <w:r>
+        <w:t xml:space="preserve">los aldeanos y el ladrón. </w:t>
+      </w:r>
+      <w:r>
+        <w:t>A modo de introducción, explicaremos resumidamente el funcionamiento del videojuego</w:t>
+      </w:r>
+      <w:r>
+        <w:t xml:space="preserve"> y qué papel tienen dichos </w:t>
+      </w:r>
+      <w:r>
+        <w:t>PNJ</w:t>
+      </w:r>
+      <w:r>
+        <w:t xml:space="preserve">s. </w:t>
+      </w:r>
+      <w:r>
+        <w:t xml:space="preserve">Todos los personajes cuentan con accesorios, colores del cuerpo y número de ojos distintos al resto, por </w:t>
+      </w:r>
+      <w:r>
+        <w:t>tanto,</w:t>
+      </w:r>
+      <w:r>
+        <w:t xml:space="preserve"> </w:t>
+      </w:r>
+      <w:r>
+        <w:t>cada</w:t>
+      </w:r>
+      <w:r>
+        <w:t xml:space="preserve"> aldeano tiene sus características </w:t>
+      </w:r>
+      <w:r>
+        <w:t>distintivas</w:t>
+      </w:r>
+      <w:r>
+        <w:t xml:space="preserve">. La gracia es que el ladrón contará con sus propios accesorios, y al ser </w:t>
+      </w:r>
+      <w:r>
+        <w:t>visualmente igual que un aldeano, se mimetizará entre ellos.</w:t>
+      </w:r>
+      <w:r>
+        <w:t xml:space="preserve"> </w:t>
+      </w:r>
+      <w:r>
+        <w:t>Y por si fuera poco, cada partida es diferente al resto, ya que</w:t>
+      </w:r>
+      <w:r>
+        <w:t xml:space="preserve"> todo</w:t>
+      </w:r>
+      <w:r>
+        <w:t xml:space="preserve">s los pueblerinos </w:t>
+      </w:r>
+      <w:r>
+        <w:t>aparecerá</w:t>
+      </w:r>
+      <w:r>
+        <w:t>n</w:t>
+      </w:r>
+      <w:r>
+        <w:t xml:space="preserve"> con </w:t>
+      </w:r>
+      <w:r>
+        <w:t>características</w:t>
+      </w:r>
+      <w:r>
+        <w:t xml:space="preserve"> aleatori</w:t>
+      </w:r>
+      <w:r>
+        <w:t>a</w:t>
+      </w:r>
+      <w:r>
+        <w:t xml:space="preserve">s, teniendo en cuenta que no puede haber dos iguales. </w:t>
+      </w:r>
+      <w:r>
+        <w:t xml:space="preserve">Para </w:t>
+      </w:r>
+      <w:r>
+        <w:t>identificar al ladrón</w:t>
+      </w:r>
+      <w:r>
+        <w:t>, que no es tarea fácil, el usuario hará uso de las declaraciones de los habitantes que han sido tanto víctimas como testigos de un robo, y una vez recabada cierta información el jugador será capaz de diferenciar al ladrón entre todos los aldeanos para así detenerlo y ganar la partida.</w:t>
+      </w:r>
+    </w:p>
+    <w:p>
+      <w:pPr>
+        <w:jc w:val="both"/>
+      </w:pPr>
+      <w:r>
+        <w:t xml:space="preserve">A continuación, </w:t>
+      </w:r>
+      <w:r>
+        <w:t>se explicará</w:t>
+      </w:r>
+      <w:r>
+        <w:t xml:space="preserve"> en profundidad el comportamiento de todos los personajes que conforman el videojuego.</w:t>
+      </w:r>
+    </w:p>
+    <w:p>
+      <w:pPr>
+        <w:jc w:val="both"/>
+      </w:pPr>
+    </w:p>
+    <w:p>
+      <w:pPr>
+        <w:jc w:val="both"/>
+        <w:rPr>
+          <w:b/>
+          <w:bCs/>
+        </w:rPr>
+      </w:pPr>
+      <w:r>
+        <w:rPr>
+          <w:b/>
+          <w:bCs/>
+          <w:color w:val="BF8F00" w:themeColor="accent4" w:themeShade="BF"/>
+        </w:rPr>
+        <w:t>ALDEANOS</w:t>
+      </w:r>
+    </w:p>
+    <w:p>
+      <w:pPr>
+        <w:jc w:val="both"/>
+      </w:pPr>
+      <w:r>
+        <w:t xml:space="preserve">En primer </w:t>
+      </w:r>
+      <w:r>
+        <w:t>lugar,</w:t>
+      </w:r>
+      <w:r>
+        <w:t xml:space="preserve"> encontramos a los aldeanos, </w:t>
+      </w:r>
+      <w:r>
+        <w:t>PNJ</w:t>
+      </w:r>
+      <w:r>
+        <w:t xml:space="preserve">s que transitan por el escenario recorriendo </w:t>
+      </w:r>
+      <w:r>
+        <w:t>el mapa de un punto de interés a otro</w:t>
+      </w:r>
+      <w:r>
+        <w:t xml:space="preserve">, siendo estos </w:t>
+      </w:r>
+      <w:r>
+        <w:t>las di</w:t>
+      </w:r>
+      <w:r>
+        <w:t>ferentes partes del pueblo, como por ejemplo el parque, el mercado o el ayuntamiento. El aldeano elegirá aleatori</w:t>
+      </w:r>
+      <w:r>
+        <w:t>amente</w:t>
+      </w:r>
+      <w:r>
+        <w:t xml:space="preserve"> </w:t>
+      </w:r>
+      <w:r>
+        <w:t xml:space="preserve">a qué punto va a moverse una vez lleve </w:t>
+      </w:r>
+      <w:r>
+        <w:t>un</w:t>
+      </w:r>
+      <w:r>
+        <w:t xml:space="preserve"> tiempo </w:t>
+      </w:r>
+      <w:r>
+        <w:t xml:space="preserve">X </w:t>
+      </w:r>
+      <w:r>
+        <w:t>en el actual</w:t>
+      </w:r>
+      <w:r>
+        <w:t>, decidiendo una vez en el nuevo punto si se queda o se mueve a otro</w:t>
+      </w:r>
+      <w:r>
+        <w:t xml:space="preserve">. </w:t>
+      </w:r>
+      <w:r>
+        <w:t xml:space="preserve">Esto sucede </w:t>
+      </w:r>
+      <w:r>
+        <w:t>para</w:t>
+      </w:r>
+      <w:r>
+        <w:t xml:space="preserve"> que no </w:t>
+      </w:r>
+      <w:r>
+        <w:t xml:space="preserve">se </w:t>
+      </w:r>
+      <w:r>
+        <w:t>supere</w:t>
+      </w:r>
+      <w:r>
+        <w:t xml:space="preserve"> el cupo máximo de posibles aldeanos</w:t>
+      </w:r>
+      <w:r>
+        <w:t xml:space="preserve"> en un mismo punto</w:t>
+      </w:r>
+      <w:r>
+        <w:t>, consiguiendo de esta forma un mejor reparto de las zonas, ya que nunca se darán los casos donde haya una zona con exceso de habitantes o con ausencia de ellos.</w:t>
+      </w:r>
+      <w:r>
+        <w:t xml:space="preserve"> Para moverse entre zonas, el agente utilizará una Navmesh.</w:t>
+      </w:r>
+    </w:p>
+    <w:p>
+      <w:pPr>
+        <w:jc w:val="both"/>
+      </w:pPr>
+      <w:r>
+        <w:t>Como se ha comentado anteriormente, l</w:t>
+      </w:r>
+      <w:r>
+        <w:t>os aldeanos pueden ser</w:t>
+      </w:r>
+      <w:r>
+        <w:t xml:space="preserve"> tanto</w:t>
+      </w:r>
+      <w:r>
+        <w:t xml:space="preserve"> </w:t>
+      </w:r>
+      <w:r>
+        <w:t xml:space="preserve">víctimas </w:t>
+      </w:r>
+      <w:r>
+        <w:t xml:space="preserve">como testigos </w:t>
+      </w:r>
+      <w:r>
+        <w:t>de robo</w:t>
+      </w:r>
+      <w:r>
+        <w:t xml:space="preserve"> por </w:t>
+      </w:r>
+      <w:r>
+        <w:t>parte del</w:t>
+      </w:r>
+      <w:r>
+        <w:t xml:space="preserve"> ladrón</w:t>
+      </w:r>
+      <w:r>
+        <w:t xml:space="preserve">. </w:t>
+      </w:r>
+      <w:r>
+        <w:t xml:space="preserve">Por tanto, en total contaríamos con tres tipos de </w:t>
+      </w:r>
+      <w:r>
+        <w:t xml:space="preserve">comportamientos de </w:t>
+      </w:r>
+      <w:r>
+        <w:t xml:space="preserve">pueblerino: víctima, testigo y </w:t>
+      </w:r>
+      <w:r>
+        <w:t xml:space="preserve">viandante. El estado por defecto de un aldeano es el de viandante, pero este cambia al de víctima si le roban o al de testigo si </w:t>
+      </w:r>
+      <w:r>
+        <w:t>presencia un robo.</w:t>
+      </w:r>
+    </w:p>
+    <w:p>
+      <w:pPr>
+        <w:jc w:val="both"/>
+      </w:pPr>
+      <w:r>
+        <w:t>Seguidamente se explicarán más a fondo estos posibles estados y cómo se comportan los agentes.</w:t>
+      </w:r>
+    </w:p>
+    <w:p>
+      <w:pPr>
+        <w:jc w:val="both"/>
+        <w:rPr>
+          <w:b/>
+          <w:bCs/>
+        </w:rPr>
+      </w:pPr>
+      <w:r>
+        <w:rPr>
+          <w:b/>
+          <w:bCs/>
+        </w:rPr>
+        <w:t xml:space="preserve">Flujo de </w:t>
+      </w:r>
+      <w:r>
+        <w:rPr>
+          <w:b/>
+          <w:bCs/>
+        </w:rPr>
+        <w:t>navegación</w:t>
+      </w:r>
+      <w:r>
+        <w:rPr>
+          <w:b/>
+          <w:bCs/>
+        </w:rPr>
+        <w:t xml:space="preserve"> de un aldeano durante la partida</w:t>
+      </w:r>
+      <w:r>
+        <w:rPr>
+          <w:b/>
+          <w:bCs/>
+        </w:rPr>
+        <w:t xml:space="preserve"> (desde el inicio</w:t>
+      </w:r>
+      <w:r>
+        <w:rPr>
+          <w:b/>
+          <w:bCs/>
+        </w:rPr>
+        <w:t xml:space="preserve"> de esta</w:t>
+      </w:r>
+      <w:r>
+        <w:rPr>
+          <w:b/>
+          <w:bCs/>
+        </w:rPr>
+        <w:t>)</w:t>
+      </w:r>
+      <w:r>
+        <w:rPr>
+          <w:b/>
+          <w:bCs/>
+        </w:rPr>
+        <w:t>:</w:t>
+      </w:r>
+    </w:p>
+    <w:p>
+      <w:pPr>
+        <w:pStyle w:val="Prrafodelista"/>
+        <w:numPr>
+          <w:ilvl w:val="0"/>
+          <w:numId w:val="1"/>
+        </w:numPr>
+        <w:jc w:val="both"/>
+      </w:pPr>
+      <w:r>
+        <w:t>El habitante aparece de forma</w:t>
+      </w:r>
       <w:r>
         <w:rPr>
           <w:i/>
           <w:iCs/>
         </w:rPr>
-        <w:t xml:space="preserve">: </w:t>
-      </w:r>
-      <w:proofErr w:type="spellStart"/>
+        <w:t xml:space="preserve"> </w:t>
+      </w:r>
+      <w:r>
+        <w:t>aleatori</w:t>
+      </w:r>
+      <w:r>
+        <w:t>a</w:t>
+      </w:r>
+      <w:r>
+        <w:t xml:space="preserve"> </w:t>
+      </w:r>
+      <w:r>
+        <w:t>en una zona (teniendo en cuenta las restricciones de cupo máximo</w:t>
+      </w:r>
+      <w:r>
+        <w:t xml:space="preserve"> para repartir equitativamente a los agentes</w:t>
+      </w:r>
+      <w:r>
+        <w:t>)</w:t>
+      </w:r>
+      <w:r>
+        <w:t>.</w:t>
+      </w:r>
+    </w:p>
+    <w:p>
+      <w:pPr>
+        <w:pStyle w:val="Prrafodelista"/>
+        <w:numPr>
+          <w:ilvl w:val="0"/>
+          <w:numId w:val="1"/>
+        </w:numPr>
+        <w:jc w:val="both"/>
+      </w:pPr>
+      <w:r>
+        <w:t>Tras pasar X tiempo</w:t>
+      </w:r>
+      <w:r>
+        <w:t>,</w:t>
+      </w:r>
+      <w:r>
+        <w:t xml:space="preserve"> </w:t>
+      </w:r>
+      <w:r>
+        <w:t>elige la</w:t>
+      </w:r>
+      <w:r>
+        <w:t xml:space="preserve"> zona</w:t>
+      </w:r>
+      <w:r>
+        <w:t xml:space="preserve"> a</w:t>
+      </w:r>
+      <w:r>
+        <w:t xml:space="preserve"> visitar</w:t>
+      </w:r>
+      <w:r>
+        <w:t xml:space="preserve"> a continuación</w:t>
+      </w:r>
+      <w:r>
+        <w:t>.</w:t>
+      </w:r>
+    </w:p>
+    <w:p>
+      <w:pPr>
+        <w:pStyle w:val="Prrafodelista"/>
+        <w:numPr>
+          <w:ilvl w:val="0"/>
+          <w:numId w:val="1"/>
+        </w:numPr>
+        <w:jc w:val="both"/>
+      </w:pPr>
+      <w:r>
+        <w:t>Transita hacia la zona elegi</w:t>
+      </w:r>
+      <w:r>
+        <w:t>da</w:t>
+      </w:r>
+      <w:r>
+        <w:t>.</w:t>
+      </w:r>
+      <w:r>
+        <w:t xml:space="preserve"> El agente decide si hacerlo andando o corriendo.</w:t>
+      </w:r>
+      <w:r>
+        <w:t xml:space="preserve"> No hay problema si durante</w:t>
+      </w:r>
+      <w:r>
+        <w:t xml:space="preserve"> el trayecto circula por una zona ocupada por el número máximo de aldeanos.</w:t>
+      </w:r>
+    </w:p>
+    <w:p>
+      <w:pPr>
+        <w:pStyle w:val="Prrafodelista"/>
+        <w:numPr>
+          <w:ilvl w:val="0"/>
+          <w:numId w:val="1"/>
+        </w:numPr>
+        <w:jc w:val="both"/>
+      </w:pPr>
+      <w:r>
+        <w:t>Al llegar a la zona compr</w:t>
+      </w:r>
+      <w:r>
+        <w:t>ueba</w:t>
+      </w:r>
+      <w:r>
+        <w:t xml:space="preserve"> si </w:t>
+      </w:r>
+      <w:r>
+        <w:t>esta</w:t>
+      </w:r>
+      <w:r>
+        <w:t xml:space="preserve"> </w:t>
+      </w:r>
+      <w:r>
+        <w:t>cumple el cupo</w:t>
+      </w:r>
+      <w:r>
+        <w:t xml:space="preserve"> máximo de aldeanos. </w:t>
+      </w:r>
+    </w:p>
+    <w:p>
+      <w:pPr>
+        <w:pStyle w:val="Prrafodelista"/>
+        <w:numPr>
+          <w:ilvl w:val="1"/>
+          <w:numId w:val="1"/>
+        </w:numPr>
+        <w:jc w:val="both"/>
+      </w:pPr>
+      <w:r>
+        <w:lastRenderedPageBreak/>
+        <w:t xml:space="preserve">Si </w:t>
+      </w:r>
+      <w:r>
+        <w:t>es así</w:t>
+      </w:r>
+      <w:r>
+        <w:t xml:space="preserve">, el </w:t>
+      </w:r>
+      <w:r>
+        <w:t>agente</w:t>
+      </w:r>
+      <w:r>
+        <w:t xml:space="preserve"> en cuestión elige de forma aleatoria otra zona de interés del escenario, descartando la zona en la que se encuentra actualmente.</w:t>
+      </w:r>
+    </w:p>
+    <w:p>
+      <w:pPr>
+        <w:pStyle w:val="Prrafodelista"/>
+        <w:numPr>
+          <w:ilvl w:val="1"/>
+          <w:numId w:val="1"/>
+        </w:numPr>
+        <w:jc w:val="both"/>
+      </w:pPr>
+      <w:r>
+        <w:t xml:space="preserve">Si el número de aldeanos es menor al máximo permitido, el </w:t>
+      </w:r>
+      <w:r>
+        <w:t>agente</w:t>
+      </w:r>
+      <w:r>
+        <w:t xml:space="preserve"> entrará en la zona. </w:t>
+      </w:r>
+    </w:p>
+    <w:p>
+      <w:pPr>
+        <w:pStyle w:val="Prrafodelista"/>
+        <w:numPr>
+          <w:ilvl w:val="0"/>
+          <w:numId w:val="1"/>
+        </w:numPr>
+        <w:jc w:val="both"/>
+      </w:pPr>
+      <w:r>
+        <w:t xml:space="preserve">Una vez se encuentra </w:t>
+      </w:r>
+      <w:r>
+        <w:t xml:space="preserve">en </w:t>
+      </w:r>
+      <w:r>
+        <w:t xml:space="preserve">una zona disponible, </w:t>
+      </w:r>
+      <w:r>
+        <w:t>puede interactuar</w:t>
+      </w:r>
+      <w:r>
+        <w:t xml:space="preserve"> con los elementos y los aldeanos de esta (la interacción se representa mediante barks</w:t>
+      </w:r>
+      <w:r>
+        <w:t xml:space="preserve"> en forma de bocadillos que contienen gráficos</w:t>
+      </w:r>
+      <w:r>
+        <w:t>).</w:t>
+      </w:r>
+    </w:p>
+    <w:p>
+      <w:pPr>
+        <w:pStyle w:val="Prrafodelista"/>
+        <w:numPr>
+          <w:ilvl w:val="0"/>
+          <w:numId w:val="1"/>
+        </w:numPr>
+        <w:jc w:val="both"/>
+      </w:pPr>
+      <w:r>
+        <w:t>Vuelta a empezar desde el paso dos.</w:t>
+      </w:r>
+    </w:p>
+    <w:p>
+      <w:pPr>
+        <w:jc w:val="both"/>
+      </w:pPr>
+      <w:r>
+        <w:t>Este flujo se puede ver interrumpido por presenciar o ser víctima de un robo, y su resolución sería la siguiente:</w:t>
+      </w:r>
+    </w:p>
+    <w:p>
+      <w:pPr>
+        <w:jc w:val="both"/>
+        <w:rPr>
+          <w:b/>
+          <w:bCs/>
+        </w:rPr>
+      </w:pPr>
+      <w:r>
+        <w:rPr>
+          <w:b/>
+          <w:bCs/>
+        </w:rPr>
+        <w:t xml:space="preserve">Aldeano </w:t>
+      </w:r>
+      <w:r>
+        <w:rPr>
+          <w:b/>
+          <w:bCs/>
+        </w:rPr>
+        <w:t>en estado de</w:t>
+      </w:r>
+      <w:r>
+        <w:rPr>
+          <w:b/>
+          <w:bCs/>
+        </w:rPr>
+        <w:t xml:space="preserve"> víctima</w:t>
+      </w:r>
+      <w:r>
+        <w:rPr>
+          <w:b/>
+          <w:bCs/>
+        </w:rPr>
+        <w:t>:</w:t>
+      </w:r>
+    </w:p>
+    <w:p>
+      <w:pPr>
+        <w:pStyle w:val="Prrafodelista"/>
+        <w:numPr>
+          <w:ilvl w:val="0"/>
+          <w:numId w:val="1"/>
+        </w:numPr>
+        <w:jc w:val="both"/>
+      </w:pPr>
+      <w:r>
+        <w:t>Si y solo si el aldeano se encuentra en una zona válida, este es robado</w:t>
+      </w:r>
+      <w:r>
+        <w:t>.</w:t>
+      </w:r>
+    </w:p>
+    <w:p>
+      <w:pPr>
+        <w:pStyle w:val="Prrafodelista"/>
+        <w:numPr>
+          <w:ilvl w:val="0"/>
+          <w:numId w:val="1"/>
+        </w:numPr>
+        <w:jc w:val="both"/>
+      </w:pPr>
+      <w:r>
+        <w:t>Una vez ocurra esto, el agente permanece quieto indicando mediante un bark</w:t>
+      </w:r>
+      <w:r>
+        <w:t xml:space="preserve"> (en forma de exclamación roja)</w:t>
+      </w:r>
+      <w:r>
+        <w:t xml:space="preserve"> que ha sido víctima de un robo</w:t>
+      </w:r>
+      <w:r>
+        <w:t>.</w:t>
+      </w:r>
+    </w:p>
+    <w:p>
+      <w:pPr>
+        <w:pStyle w:val="Prrafodelista"/>
+        <w:numPr>
+          <w:ilvl w:val="0"/>
+          <w:numId w:val="1"/>
+        </w:numPr>
+        <w:jc w:val="both"/>
+      </w:pPr>
+      <w:r>
+        <w:t>Cuando el jugador se acerca a la víctima</w:t>
+      </w:r>
+      <w:r>
+        <w:t xml:space="preserve"> (es decir, se encuentra dentro del radio de </w:t>
+      </w:r>
+      <w:r>
+        <w:t>inter</w:t>
+      </w:r>
+      <w:r>
+        <w:t>acción del agente)</w:t>
+      </w:r>
+      <w:r>
+        <w:t xml:space="preserve">, esta le proporciona </w:t>
+      </w:r>
+      <w:r>
+        <w:t xml:space="preserve">información referente al ladrón mediante otro bark en forma de bocadillo con dos iconos (pistas) dentro. </w:t>
+      </w:r>
+      <w:r>
+        <w:t>Llegados a este punto, el agente decide si facilitar un tipo de información u otro</w:t>
+      </w:r>
+      <w:r>
+        <w:t>:</w:t>
+      </w:r>
+    </w:p>
+    <w:p>
+      <w:pPr>
+        <w:pStyle w:val="Prrafodelista"/>
+        <w:numPr>
+          <w:ilvl w:val="1"/>
+          <w:numId w:val="1"/>
+        </w:numPr>
+        <w:jc w:val="both"/>
+      </w:pPr>
+      <w:r>
+        <w:t>Un 40% de las veces el aldeano</w:t>
+      </w:r>
+      <w:r>
+        <w:t xml:space="preserve"> recordará sin problemas las dos características del ladrón que proporcionará al jugador, esto se traduce en que la información será fiable y por tanto las dos pistas serán 100% ciertas.</w:t>
+      </w:r>
+      <w:r>
+        <w:t xml:space="preserve"> </w:t>
+      </w:r>
+      <w:r>
+        <w:t xml:space="preserve">Por ejemplo, </w:t>
+      </w:r>
+      <w:r>
+        <w:t xml:space="preserve">si en el bocadillo aparecen </w:t>
+      </w:r>
+      <w:r>
+        <w:t xml:space="preserve">una mancha de color azul y una corbata, </w:t>
+      </w:r>
+      <w:r>
+        <w:t>esto querrá decir que el ladrón es de color azul y porta una corbata con un 100% de probabilidad</w:t>
+      </w:r>
+      <w:r>
+        <w:t>.</w:t>
+      </w:r>
+    </w:p>
+    <w:p>
+      <w:pPr>
+        <w:pStyle w:val="Prrafodelista"/>
+        <w:numPr>
+          <w:ilvl w:val="1"/>
+          <w:numId w:val="1"/>
+        </w:numPr>
+        <w:jc w:val="both"/>
+      </w:pPr>
+      <w:r>
+        <w:t xml:space="preserve">El otro 60% de las ocasiones, la víctima no será capaz de recordar nítidamente las características del delincuente. </w:t>
+      </w:r>
+      <w:r>
+        <w:t xml:space="preserve">Esto se representa visualmente con un simple icono de interrogación encima del bocadillo informativo. </w:t>
+      </w:r>
+      <w:r>
+        <w:t xml:space="preserve">En estos casos también se darán dos pistas, pero no estará asegurado el 100% de </w:t>
+      </w:r>
+      <w:r>
+        <w:t xml:space="preserve">la </w:t>
+      </w:r>
+      <w:r>
+        <w:t xml:space="preserve">fiabilidad en ambas. </w:t>
+      </w:r>
+      <w:r>
+        <w:t xml:space="preserve">Esto quiere decir que una de las pistas será veraz y la otra dudosa, lo cual significa que existirá una probabilidad del </w:t>
+      </w:r>
+      <w:r>
+        <w:t>70% de que esta última sea falsa (cabe decir que el jugador no tiene forma de saber cuál es cierta y cuál no). Por ejemplo, tomando la misma situación del anterior apartado, en este caso habría una posibilidad del 70% de que o el ladrón no fuera realmente azul o no llevara corbata.</w:t>
+      </w:r>
+    </w:p>
+    <w:p>
+      <w:pPr>
+        <w:pStyle w:val="Prrafodelista"/>
+        <w:numPr>
+          <w:ilvl w:val="0"/>
+          <w:numId w:val="1"/>
+        </w:numPr>
+        <w:jc w:val="both"/>
+      </w:pPr>
+      <w:r>
+        <w:t>Cuando o bien el usuario se aleja del aldeano (sale del radio de interacción) o bien han pasado 10 segundos, este vuelve a su comportamiento normal de viandante.</w:t>
+      </w:r>
+    </w:p>
+    <w:p>
+      <w:pPr>
+        <w:jc w:val="both"/>
+        <w:rPr>
+          <w:b/>
+          <w:bCs/>
+        </w:rPr>
+      </w:pPr>
+      <w:r>
+        <w:rPr>
+          <w:b/>
+          <w:bCs/>
+        </w:rPr>
+        <w:t xml:space="preserve">Aldeano </w:t>
+      </w:r>
+      <w:r>
+        <w:rPr>
+          <w:b/>
+          <w:bCs/>
+        </w:rPr>
+        <w:t>en estado de</w:t>
+      </w:r>
+      <w:r>
+        <w:rPr>
+          <w:b/>
+          <w:bCs/>
+        </w:rPr>
+        <w:t xml:space="preserve"> </w:t>
+      </w:r>
+      <w:r>
+        <w:rPr>
+          <w:b/>
+          <w:bCs/>
+        </w:rPr>
+        <w:t>testigo</w:t>
+      </w:r>
+      <w:r>
+        <w:rPr>
+          <w:b/>
+          <w:bCs/>
+        </w:rPr>
+        <w:t>:</w:t>
+      </w:r>
+    </w:p>
+    <w:p>
+      <w:pPr>
+        <w:jc w:val="both"/>
+      </w:pPr>
+      <w:r>
+        <w:t>Todos los habitantes cuentan con un cono de visión que les permite</w:t>
+      </w:r>
+      <w:r>
+        <w:t xml:space="preserve"> ver un robo si se diera el caso. Por tanto, suponiendo que </w:t>
+      </w:r>
+      <w:r>
+        <w:t xml:space="preserve">alguno </w:t>
+      </w:r>
+      <w:r>
+        <w:t>v</w:t>
+      </w:r>
+      <w:r>
+        <w:t>e</w:t>
+      </w:r>
+      <w:r>
+        <w:t xml:space="preserve"> un</w:t>
+      </w:r>
+      <w:r>
+        <w:t xml:space="preserve"> delito</w:t>
+      </w:r>
+      <w:r>
+        <w:t>:</w:t>
+      </w:r>
+    </w:p>
+    <w:p>
+      <w:pPr>
+        <w:pStyle w:val="Prrafodelista"/>
+        <w:numPr>
+          <w:ilvl w:val="0"/>
+          <w:numId w:val="1"/>
+        </w:numPr>
+        <w:jc w:val="both"/>
+      </w:pPr>
+      <w:r>
+        <w:t>El agente continúa</w:t>
+      </w:r>
+      <w:r>
+        <w:t xml:space="preserve"> realizando su comportamiento de viandante</w:t>
+      </w:r>
+      <w:r>
+        <w:t>,</w:t>
+      </w:r>
+      <w:r>
+        <w:t xml:space="preserve"> pero indica con un bark en forma de interrogación que ha presenciado el hurto</w:t>
+      </w:r>
+      <w:r>
+        <w:t>.</w:t>
+      </w:r>
+    </w:p>
+    <w:p>
+      <w:pPr>
+        <w:pStyle w:val="Prrafodelista"/>
+        <w:numPr>
+          <w:ilvl w:val="0"/>
+          <w:numId w:val="1"/>
+        </w:numPr>
+        <w:jc w:val="both"/>
+      </w:pPr>
+      <w:r>
+        <w:t xml:space="preserve">Al acercarse el jugador al testigo (es decir, se encuentra dentro del radio de interacción del agente), este </w:t>
+      </w:r>
+      <w:r>
+        <w:t xml:space="preserve">se queda quieto y </w:t>
+      </w:r>
+      <w:r>
+        <w:t>le proporciona información de la misma forma que la víctima</w:t>
+      </w:r>
+      <w:r>
+        <w:t>,</w:t>
+      </w:r>
+      <w:r>
+        <w:t xml:space="preserve"> pero con un pequeño cambio. El aldeano decide si:</w:t>
+      </w:r>
+    </w:p>
+    <w:p>
+      <w:pPr>
+        <w:pStyle w:val="Prrafodelista"/>
+        <w:numPr>
+          <w:ilvl w:val="1"/>
+          <w:numId w:val="1"/>
+        </w:numPr>
+        <w:jc w:val="both"/>
+      </w:pPr>
+      <w:r>
+        <w:t xml:space="preserve">Facilitar información 100% fiable (un 50% de las veces). El testigo habrá visto nítidamente UNA característica del ladrón. Por ejemplo, si en el bocadillo </w:t>
+      </w:r>
+      <w:r>
+        <w:lastRenderedPageBreak/>
+        <w:t>aparecen unos cuernos de cabra esto querrá decir que sin lugar a dudas el delincuente tiene cuernos de cabra</w:t>
+      </w:r>
+      <w:r>
+        <w:t>.</w:t>
+      </w:r>
+    </w:p>
+    <w:p>
+      <w:pPr>
+        <w:pStyle w:val="Prrafodelista"/>
+        <w:numPr>
+          <w:ilvl w:val="1"/>
+          <w:numId w:val="1"/>
+        </w:numPr>
+        <w:jc w:val="both"/>
+      </w:pPr>
+      <w:r>
+        <w:t xml:space="preserve">Proporcionar información dudosa (el otro 50% de las ocasiones). Esto se representa visualmente con un simple icono de interrogación encima del bocadillo informativo. Aunque ha presenciado el robo, el testigo no habrá podido discernir bien ninguno de los atributos del ladrón, lo cual quiere decir que la única pista será cierta sólo el </w:t>
+      </w:r>
+      <w:r>
+        <w:t>50/6</w:t>
+      </w:r>
+      <w:r>
+        <w:t xml:space="preserve">0% de las veces. De nuevo, tomando el mismo ejemplo de antes, en este caso la posibilidad de que el ladrón tenga cuernos de cabra es del </w:t>
+      </w:r>
+      <w:r>
+        <w:t>50/60</w:t>
+      </w:r>
+      <w:r>
+        <w:t>%.</w:t>
+      </w:r>
+    </w:p>
+    <w:p>
+      <w:pPr>
+        <w:pStyle w:val="Prrafodelista"/>
+        <w:numPr>
+          <w:ilvl w:val="0"/>
+          <w:numId w:val="1"/>
+        </w:numPr>
+        <w:jc w:val="both"/>
+      </w:pPr>
+      <w:r>
+        <w:t>Cuando o bien el usuario se aleja del aldeano (sale del radio de interacción)</w:t>
+      </w:r>
+      <w:r>
+        <w:rPr>
+          <w:color w:val="FF0000"/>
+        </w:rPr>
+        <w:t xml:space="preserve"> </w:t>
+      </w:r>
+      <w:r>
+        <w:t xml:space="preserve">o bien han pasado </w:t>
+      </w:r>
+      <w:r>
+        <w:t>20</w:t>
+      </w:r>
+      <w:r>
+        <w:t xml:space="preserve"> segundos</w:t>
+      </w:r>
+      <w:r>
+        <w:t>, este vuelve a su comportamiento normal de viandante.</w:t>
+      </w:r>
+    </w:p>
+    <w:p>
+      <w:pPr>
+        <w:pStyle w:val="Prrafodelista"/>
+        <w:jc w:val="both"/>
+      </w:pPr>
+    </w:p>
+    <w:p>
+      <w:pPr>
+        <w:jc w:val="both"/>
+        <w:rPr>
+          <w:b/>
+          <w:bCs/>
+          <w:color w:val="BF8F00" w:themeColor="accent4" w:themeShade="BF"/>
+        </w:rPr>
+      </w:pPr>
+    </w:p>
+    <w:p>
+      <w:pPr>
+        <w:jc w:val="both"/>
+        <w:rPr>
+          <w:b/>
+          <w:bCs/>
+          <w:color w:val="BF8F00" w:themeColor="accent4" w:themeShade="BF"/>
+        </w:rPr>
+      </w:pPr>
+      <w:r>
+        <w:rPr>
+          <w:b/>
+          <w:bCs/>
+          <w:color w:val="BF8F00" w:themeColor="accent4" w:themeShade="BF"/>
+        </w:rPr>
+        <w:t>LADRÓN</w:t>
+      </w:r>
+    </w:p>
+    <w:p>
+      <w:pPr>
+        <w:jc w:val="both"/>
+      </w:pPr>
+      <w:r>
+        <w:t xml:space="preserve">En segundo </w:t>
+      </w:r>
+      <w:r>
+        <w:t>lugar</w:t>
+      </w:r>
+      <w:r>
+        <w:t>,</w:t>
+      </w:r>
+      <w:r>
+        <w:t xml:space="preserve"> </w:t>
+      </w:r>
+      <w:r>
+        <w:t xml:space="preserve">encontramos al ladrón, un PNJ que rondará la ciudad con un comportamiento similar al de los aldeanos para así no llamar la atención, sin embargo, cada cierto tiempo, </w:t>
+      </w:r>
+      <w:r>
+        <w:t>este agente</w:t>
+      </w:r>
+      <w:r>
+        <w:t xml:space="preserve"> </w:t>
+      </w:r>
+      <w:r>
+        <w:t>robará</w:t>
+      </w:r>
+      <w:r>
+        <w:t xml:space="preserve"> a algún pueblerino. Para </w:t>
+      </w:r>
+      <w:r>
+        <w:t>ello</w:t>
+      </w:r>
+      <w:r>
+        <w:t xml:space="preserve"> el ladrón deberá encontrarse en una zona de interés y además haber alguna víctima a la que robar dentro de su área de visión</w:t>
+      </w:r>
+      <w:r>
+        <w:t>,</w:t>
+      </w:r>
+      <w:r>
+        <w:t xml:space="preserve"> todo esto sin dejar de lado </w:t>
+      </w:r>
+      <w:r>
+        <w:t>que</w:t>
+      </w:r>
+      <w:r>
+        <w:t>,</w:t>
+      </w:r>
+      <w:r>
+        <w:t xml:space="preserve"> si el Marshall se acerca demasiado, el robo se cancela</w:t>
+      </w:r>
+      <w:r>
+        <w:t xml:space="preserve"> y disimula transitando hacia otra zona.</w:t>
+      </w:r>
+    </w:p>
+    <w:p>
+      <w:pPr>
+        <w:jc w:val="both"/>
+      </w:pPr>
+      <w:r>
+        <w:t>El ladrón cuenta con dos estados diferentes, el estado de robo o el estado de disimular</w:t>
+      </w:r>
+      <w:r>
+        <w:t>, siendo el primero donde se da la situación en la que el ladrón actúa como tal y el segundo un estado donde se comporta como los demás aldeanos.</w:t>
+      </w:r>
+    </w:p>
+    <w:p>
+      <w:pPr>
+        <w:jc w:val="both"/>
+        <w:rPr>
+          <w:b/>
+          <w:bCs/>
+        </w:rPr>
+      </w:pPr>
+      <w:bookmarkStart w:id="0" w:name="_Hlk60489801"/>
+      <w:r>
+        <w:rPr>
+          <w:b/>
+          <w:bCs/>
+        </w:rPr>
+        <w:t>Flujo en partida del comportamiento del ladrón</w:t>
+      </w:r>
+      <w:r>
+        <w:rPr>
+          <w:b/>
+          <w:bCs/>
+        </w:rPr>
+        <w:t xml:space="preserve"> </w:t>
+      </w:r>
+      <w:r>
+        <w:rPr>
+          <w:b/>
+          <w:bCs/>
+        </w:rPr>
+        <w:t>(desde el inicio de esta)</w:t>
+      </w:r>
+      <w:r>
+        <w:rPr>
+          <w:b/>
+          <w:bCs/>
+        </w:rPr>
+        <w:t>:</w:t>
+      </w:r>
+    </w:p>
+    <w:bookmarkEnd w:id="0"/>
+    <w:p>
+      <w:pPr>
+        <w:pStyle w:val="Prrafodelista"/>
+        <w:numPr>
+          <w:ilvl w:val="0"/>
+          <w:numId w:val="1"/>
+        </w:numPr>
+        <w:jc w:val="both"/>
+      </w:pPr>
+      <w:r>
+        <w:t xml:space="preserve">El </w:t>
+      </w:r>
+      <w:r>
+        <w:t>ladrón</w:t>
+      </w:r>
+      <w:r>
+        <w:t xml:space="preserve"> aparece de forma</w:t>
+      </w:r>
       <w:r>
         <w:rPr>
           <w:i/>
           <w:iCs/>
         </w:rPr>
-        <w:t>Pilferage</w:t>
-      </w:r>
-      <w:proofErr w:type="spellEnd"/>
-      <w:r>
-        <w:rPr>
-          <w:i/>
-          <w:iCs/>
-        </w:rPr>
-        <w:t xml:space="preserve"> en </w:t>
-      </w:r>
-      <w:proofErr w:type="spellStart"/>
-      <w:r>
-        <w:rPr>
-          <w:i/>
-          <w:iCs/>
-        </w:rPr>
-        <w:t>Yolktown</w:t>
-      </w:r>
-      <w:proofErr w:type="spellEnd"/>
-      <w:r>
-        <w:t xml:space="preserve">, el cual cabe destacar que cuenta con dos tipos de </w:t>
-      </w:r>
-      <w:proofErr w:type="spellStart"/>
-      <w:r>
-        <w:t>PNJ</w:t>
-      </w:r>
-      <w:r>
-        <w:t>s</w:t>
-      </w:r>
-      <w:proofErr w:type="spellEnd"/>
-      <w:r>
-        <w:t xml:space="preserve"> muy diferenciados, </w:t>
-      </w:r>
-      <w:r>
-        <w:t xml:space="preserve">los aldeanos y el ladrón. </w:t>
-      </w:r>
-      <w:r>
-        <w:t>A modo de introducción, explicaremos resumidamente el funcionamiento del videojuego</w:t>
-      </w:r>
-      <w:r>
-        <w:t xml:space="preserve"> y qué papel tienen dichos </w:t>
-      </w:r>
-      <w:proofErr w:type="spellStart"/>
-      <w:r>
-        <w:t>PNJ</w:t>
-      </w:r>
-      <w:r>
-        <w:t>s</w:t>
-      </w:r>
-      <w:proofErr w:type="spellEnd"/>
+        <w:t xml:space="preserve"> </w:t>
+      </w:r>
+      <w:r>
+        <w:t>aleatoria en una zona (teniendo en cuenta las restricciones de cupo máximo para repartir equitativamente a los agentes).</w:t>
+      </w:r>
+    </w:p>
+    <w:p>
+      <w:pPr>
+        <w:pStyle w:val="Prrafodelista"/>
+        <w:numPr>
+          <w:ilvl w:val="0"/>
+          <w:numId w:val="1"/>
+        </w:numPr>
+        <w:jc w:val="both"/>
+      </w:pPr>
+      <w:r>
+        <w:t>Tras esperar un breve periodo de tiempo, ejecuta un robo (con las condiciones pertinentes, explicadas más adelante).</w:t>
+      </w:r>
+    </w:p>
+    <w:p>
+      <w:pPr>
+        <w:pStyle w:val="Prrafodelista"/>
+        <w:numPr>
+          <w:ilvl w:val="0"/>
+          <w:numId w:val="1"/>
+        </w:numPr>
+        <w:jc w:val="both"/>
+      </w:pPr>
+      <w:r>
+        <w:t>Huye de la zona y decide si disimular siendo testigo de robo o simplemente deambular.</w:t>
+      </w:r>
+    </w:p>
+    <w:p>
+      <w:pPr>
+        <w:pStyle w:val="Prrafodelista"/>
+        <w:numPr>
+          <w:ilvl w:val="0"/>
+          <w:numId w:val="1"/>
+        </w:numPr>
+        <w:jc w:val="both"/>
+      </w:pPr>
+      <w:r>
+        <w:t>Vuelta al paso dos.</w:t>
+      </w:r>
+    </w:p>
+    <w:p>
+      <w:pPr>
+        <w:jc w:val="both"/>
+        <w:rPr>
+          <w:b/>
+          <w:bCs/>
+        </w:rPr>
+      </w:pPr>
+      <w:r>
+        <w:rPr>
+          <w:b/>
+          <w:bCs/>
+        </w:rPr>
+        <w:t>Ladrón en estado de disimular:</w:t>
+      </w:r>
+    </w:p>
+    <w:p>
+      <w:pPr>
+        <w:jc w:val="both"/>
+      </w:pPr>
+      <w:r>
+        <w:t>En el estado de disimular</w:t>
+      </w:r>
+      <w:r>
+        <w:t>,</w:t>
+      </w:r>
+      <w:r>
+        <w:t xml:space="preserve"> el comportamiento es exactamente igual </w:t>
+      </w:r>
+      <w:r>
+        <w:t>al</w:t>
+      </w:r>
+      <w:r>
+        <w:t xml:space="preserve"> </w:t>
+      </w:r>
+      <w:r>
+        <w:t xml:space="preserve">del estado de viandante </w:t>
+      </w:r>
+      <w:r>
+        <w:t>de un aldeano, teniendo en cuenta que éste no podrá ser robado</w:t>
+      </w:r>
+      <w:r>
+        <w:t>, por lo tanto</w:t>
+      </w:r>
+      <w:r>
+        <w:t>,</w:t>
+      </w:r>
+      <w:r>
+        <w:t xml:space="preserve"> jamás ejercerá como víctima</w:t>
+      </w:r>
       <w:r>
         <w:t xml:space="preserve">. </w:t>
       </w:r>
-      <w:r>
-        <w:t xml:space="preserve">Todos los personajes cuentan con accesorios, colores del cuerpo y número de ojos distintos al resto, por </w:t>
-      </w:r>
-      <w:r>
-        <w:t>tanto,</w:t>
-      </w:r>
-      <w:r>
-        <w:t xml:space="preserve"> </w:t>
-      </w:r>
-      <w:r>
-        <w:t>cada</w:t>
-      </w:r>
-      <w:r>
-        <w:t xml:space="preserve"> aldeano tiene sus características </w:t>
-      </w:r>
-      <w:r>
-        <w:t>distintivas</w:t>
-      </w:r>
-      <w:r>
-        <w:t xml:space="preserve">. La gracia es que el ladrón contará con sus propios accesorios, y al ser </w:t>
-      </w:r>
-      <w:r>
-        <w:t>visualmente igual que un aldeano, se mimetizará entre ellos.</w:t>
-      </w:r>
-      <w:r>
-        <w:t xml:space="preserve"> </w:t>
-      </w:r>
-      <w:proofErr w:type="gramStart"/>
-      <w:r>
-        <w:t>Y</w:t>
-      </w:r>
-      <w:proofErr w:type="gramEnd"/>
-      <w:r>
-        <w:t xml:space="preserve"> por si fuera poco, cada partida es diferente al resto, ya que</w:t>
-      </w:r>
-      <w:r>
-        <w:t xml:space="preserve"> todo</w:t>
-      </w:r>
-      <w:r>
-        <w:t xml:space="preserve">s los pueblerinos </w:t>
-      </w:r>
-      <w:r>
-        <w:t>aparecerá</w:t>
-      </w:r>
-      <w:r>
-        <w:t>n</w:t>
-      </w:r>
-      <w:r>
-        <w:t xml:space="preserve"> con </w:t>
-      </w:r>
-      <w:r>
-        <w:t>características</w:t>
-      </w:r>
-      <w:r>
-        <w:t xml:space="preserve"> aleatori</w:t>
-      </w:r>
-      <w:r>
-        <w:t>a</w:t>
-      </w:r>
-      <w:r>
-        <w:t xml:space="preserve">s, teniendo en cuenta que no puede haber dos iguales. </w:t>
-      </w:r>
-      <w:r>
-        <w:t xml:space="preserve">Para </w:t>
-      </w:r>
-      <w:r>
-        <w:t>identificar al ladrón</w:t>
-      </w:r>
-      <w:r>
-        <w:t>, que no es tarea fácil, el usuario hará uso de las declaraciones de los habitantes que han sido tanto víctimas como testigos de un robo, y una vez recabada cierta información el jugador será capaz de diferenciar al ladrón entre todos los aldeanos para así detenerlo y ganar la partida.</w:t>
-      </w:r>
-    </w:p>
-    <w:p>
-      <w:pPr>
-        <w:jc w:val="both"/>
-      </w:pPr>
-      <w:r>
-        <w:t xml:space="preserve">A continuación, </w:t>
-      </w:r>
-      <w:r>
-        <w:t>se explicará</w:t>
-      </w:r>
-      <w:r>
-        <w:t xml:space="preserve"> en profundidad el comportamiento de todos los personajes que conforman el videojuego.</w:t>
-      </w:r>
-    </w:p>
-    <w:p>
-      <w:pPr>
-        <w:jc w:val="both"/>
-      </w:pPr>
-    </w:p>
-    <w:p>
-      <w:pPr>
-        <w:jc w:val="both"/>
-        <w:rPr>
-          <w:b/>
-          <w:bCs/>
-        </w:rPr>
-      </w:pPr>
-      <w:r>
-        <w:rPr>
-          <w:b/>
-          <w:bCs/>
-          <w:color w:val="BF8F00" w:themeColor="accent4" w:themeShade="BF"/>
-        </w:rPr>
-        <w:t>ALDEANOS</w:t>
-      </w:r>
-    </w:p>
-    <w:p>
-      <w:pPr>
-        <w:jc w:val="both"/>
-      </w:pPr>
-      <w:r>
-        <w:t xml:space="preserve">En primer </w:t>
-      </w:r>
-      <w:r>
-        <w:t>lugar,</w:t>
-      </w:r>
-      <w:r>
-        <w:t xml:space="preserve"> encontramos a los aldeanos, </w:t>
-      </w:r>
-      <w:proofErr w:type="spellStart"/>
-      <w:r>
-        <w:t>PNJ</w:t>
-      </w:r>
-      <w:r>
-        <w:t>s</w:t>
-      </w:r>
-      <w:proofErr w:type="spellEnd"/>
-      <w:r>
-        <w:t xml:space="preserve"> que transitan por el escenario recorriendo </w:t>
-      </w:r>
-      <w:r>
-        <w:t>el mapa de un punto de interés a otro</w:t>
-      </w:r>
-      <w:r>
-        <w:t xml:space="preserve">, siendo estos </w:t>
-      </w:r>
-      <w:r>
-        <w:t>las di</w:t>
-      </w:r>
-      <w:r>
-        <w:t>ferentes partes del pueblo, como por ejemplo el parque, el mercado o el ayuntamiento. El aldeano elegirá aleatori</w:t>
-      </w:r>
-      <w:r>
-        <w:t>amente</w:t>
-      </w:r>
-      <w:r>
-        <w:t xml:space="preserve"> </w:t>
-      </w:r>
-      <w:r>
-        <w:t xml:space="preserve">a qué punto va a moverse una vez lleve </w:t>
-      </w:r>
-      <w:r>
-        <w:t>un</w:t>
-      </w:r>
-      <w:r>
-        <w:t xml:space="preserve"> tiempo </w:t>
-      </w:r>
-      <w:r>
-        <w:t xml:space="preserve">X </w:t>
-      </w:r>
-      <w:r>
-        <w:t>en el actual</w:t>
-      </w:r>
-      <w:r>
-        <w:t>, decidiendo una vez en el nuevo punto si se queda o se mueve a otro</w:t>
+    </w:p>
+    <w:p>
+      <w:pPr>
+        <w:jc w:val="both"/>
+        <w:rPr>
+          <w:b/>
+          <w:bCs/>
+        </w:rPr>
+      </w:pPr>
+      <w:r>
+        <w:rPr>
+          <w:b/>
+          <w:bCs/>
+        </w:rPr>
+        <w:t>Ladrón en</w:t>
+      </w:r>
+      <w:r>
+        <w:rPr>
+          <w:b/>
+          <w:bCs/>
+        </w:rPr>
+        <w:t xml:space="preserve"> estado de robo:</w:t>
+      </w:r>
+    </w:p>
+    <w:p>
+      <w:pPr>
+        <w:pStyle w:val="Prrafodelista"/>
+        <w:numPr>
+          <w:ilvl w:val="0"/>
+          <w:numId w:val="1"/>
+        </w:numPr>
+        <w:jc w:val="both"/>
+      </w:pPr>
+      <w:r>
+        <w:t>En primer lugar, el estado de robo se activa cuando ha pasado cierto tiempo desde el robo anterior para así no llamar tanto la atención</w:t>
+      </w:r>
+      <w:r>
+        <w:t xml:space="preserve"> y simular un comportamiento realista</w:t>
+      </w:r>
+      <w:r>
+        <w:t>. Al principio de la partida también ha</w:t>
+      </w:r>
+      <w:r>
+        <w:t>y</w:t>
+      </w:r>
+      <w:r>
+        <w:t xml:space="preserve"> un pequeño tiempo de espera para robar.</w:t>
+      </w:r>
+    </w:p>
+    <w:p>
+      <w:pPr>
+        <w:pStyle w:val="Prrafodelista"/>
+        <w:numPr>
+          <w:ilvl w:val="0"/>
+          <w:numId w:val="1"/>
+        </w:numPr>
+        <w:jc w:val="both"/>
+      </w:pPr>
+      <w:r>
+        <w:t xml:space="preserve">En segundo lugar, una vez el modo robo se activa, el ladrón </w:t>
+      </w:r>
+      <w:r>
+        <w:t>comprueba</w:t>
+      </w:r>
+      <w:r>
+        <w:t xml:space="preserve"> si se encuentra en un punto de interés. En caso de no ser así</w:t>
+      </w:r>
+      <w:r>
+        <w:t>,</w:t>
+      </w:r>
+      <w:r>
+        <w:t xml:space="preserve"> busca dicha zona para </w:t>
+      </w:r>
+      <w:r>
+        <w:t>así</w:t>
+      </w:r>
+      <w:r>
+        <w:t xml:space="preserve"> ejecutar su robo. </w:t>
+      </w:r>
+      <w:r>
+        <w:t>En caso contrario,</w:t>
+      </w:r>
+      <w:r>
+        <w:t xml:space="preserve"> el ladrón </w:t>
+      </w:r>
+      <w:r>
+        <w:t>elige una</w:t>
+      </w:r>
+      <w:r>
+        <w:t xml:space="preserve"> víctima.</w:t>
+      </w:r>
+    </w:p>
+    <w:p>
+      <w:pPr>
+        <w:pStyle w:val="Prrafodelista"/>
+        <w:numPr>
+          <w:ilvl w:val="0"/>
+          <w:numId w:val="1"/>
+        </w:numPr>
+        <w:jc w:val="both"/>
+      </w:pPr>
+      <w:r>
+        <w:lastRenderedPageBreak/>
+        <w:t xml:space="preserve">Para elegir víctima primero debe de haber aldeanos dentro de su área de visión. En caso de no encontrar a ningún pueblerino, éste </w:t>
+      </w:r>
+      <w:r>
+        <w:t>elige</w:t>
+      </w:r>
+      <w:r>
+        <w:t xml:space="preserve"> otra zona a la que ir a robar. Sin embargo, si hay alguien a quien robar, el ladrón </w:t>
+      </w:r>
+      <w:r>
+        <w:t>escoge</w:t>
+      </w:r>
+      <w:r>
+        <w:t xml:space="preserve"> de entre todos ellos al </w:t>
+      </w:r>
+      <w:r>
+        <w:t xml:space="preserve">que esté </w:t>
+      </w:r>
+      <w:r>
+        <w:t xml:space="preserve">situado </w:t>
+      </w:r>
+      <w:r>
+        <w:t>a menor distancia de su posición</w:t>
+      </w:r>
+      <w:r>
+        <w:t xml:space="preserve"> (se puede dar el caso en el que el aldeano elegido justamente esté abandonando la zona en este mismo momento, por lo tanto la víctima se encontraría en un pasillo en vez de en un punto de interés)</w:t>
       </w:r>
       <w:r>
         <w:t xml:space="preserve">. </w:t>
       </w:r>
-      <w:r>
-        <w:t xml:space="preserve">Esto sucede </w:t>
-      </w:r>
-      <w:r>
-        <w:t>para</w:t>
-      </w:r>
-      <w:r>
-        <w:t xml:space="preserve"> que no </w:t>
-      </w:r>
-      <w:r>
-        <w:t xml:space="preserve">se </w:t>
-      </w:r>
-      <w:r>
-        <w:t>supere</w:t>
-      </w:r>
-      <w:r>
-        <w:t xml:space="preserve"> el cupo máximo de posibles aldeanos</w:t>
-      </w:r>
-      <w:r>
-        <w:t xml:space="preserve"> en un mismo punto</w:t>
-      </w:r>
-      <w:r>
-        <w:t>, consiguiendo de esta forma un mejor reparto de las zonas, ya que nunca se darán los casos donde haya una zona con exceso de habitantes o con ausencia de ellos.</w:t>
-      </w:r>
-      <w:r>
-        <w:t xml:space="preserve"> Para moverse entre zonas, el agente utilizará una </w:t>
-      </w:r>
-      <w:proofErr w:type="spellStart"/>
-      <w:r>
-        <w:t>Navmesh</w:t>
-      </w:r>
-      <w:proofErr w:type="spellEnd"/>
+    </w:p>
+    <w:p>
+      <w:pPr>
+        <w:pStyle w:val="Prrafodelista"/>
+        <w:numPr>
+          <w:ilvl w:val="0"/>
+          <w:numId w:val="1"/>
+        </w:numPr>
+        <w:jc w:val="both"/>
+      </w:pPr>
+      <w:r>
+        <w:t xml:space="preserve">Cuando la víctima esté seleccionada, el ladrón </w:t>
+      </w:r>
+      <w:r>
+        <w:t>se dirige</w:t>
+      </w:r>
+      <w:r>
+        <w:t xml:space="preserve"> rápidamente a robarle (a una velocidad mayor que la velocidad máxima del aldeano</w:t>
+      </w:r>
+      <w:r>
+        <w:t>, para que así el robo se ejecute de la forma más rápida posible</w:t>
+      </w:r>
+      <w:r>
+        <w:t>).</w:t>
+      </w:r>
+    </w:p>
+    <w:p>
+      <w:pPr>
+        <w:pStyle w:val="Prrafodelista"/>
+        <w:numPr>
+          <w:ilvl w:val="0"/>
+          <w:numId w:val="1"/>
+        </w:numPr>
+        <w:jc w:val="both"/>
+      </w:pPr>
+      <w:r>
+        <w:t xml:space="preserve">Una vez ambos colisionen, </w:t>
+      </w:r>
+      <w:r>
+        <w:t>sucede el robo</w:t>
+      </w:r>
+      <w:r>
+        <w:t xml:space="preserve"> y el ladrón </w:t>
+      </w:r>
+      <w:r>
+        <w:t>decide</w:t>
+      </w:r>
+      <w:r>
+        <w:t xml:space="preserve"> si actuar como testigo o no. </w:t>
+      </w:r>
+    </w:p>
+    <w:p>
+      <w:pPr>
+        <w:pStyle w:val="Prrafodelista"/>
+        <w:numPr>
+          <w:ilvl w:val="1"/>
+          <w:numId w:val="1"/>
+        </w:numPr>
+        <w:jc w:val="both"/>
+      </w:pPr>
+      <w:r>
+        <w:t xml:space="preserve">En caso de que el ladrón </w:t>
+      </w:r>
+      <w:r>
+        <w:t>actúe</w:t>
+      </w:r>
+      <w:r>
+        <w:t xml:space="preserve"> como testigo, un</w:t>
+      </w:r>
+      <w:r>
+        <w:t xml:space="preserve"> bark en forma de</w:t>
+      </w:r>
+      <w:r>
+        <w:t xml:space="preserve"> interrogación aparecerá sobre su cabeza dando a entender al Marshall que ha presenciado un robo</w:t>
+      </w:r>
+      <w:r>
+        <w:t xml:space="preserve"> (tal y como lo haría el aldeano en estado de testigo)</w:t>
+      </w:r>
+      <w:r>
+        <w:t>. Si el Marshall se acerca a él, sucederá</w:t>
+      </w:r>
+      <w:r>
+        <w:t xml:space="preserve"> lo mismo que sucede </w:t>
+      </w:r>
+      <w:r>
+        <w:t>cuando el Marshal se acerca a</w:t>
+      </w:r>
+      <w:r>
+        <w:t xml:space="preserve"> un aldeano testigo</w:t>
+      </w:r>
+      <w:r>
+        <w:t xml:space="preserve"> y este le muestra un bark de información dudosa (es decir, el que tiene un interrogante en el bocadillo)</w:t>
+      </w:r>
+      <w:r>
+        <w:t xml:space="preserve">, </w:t>
+      </w:r>
+      <w:r>
+        <w:t>la diferencia es que en el caso del ladrón esta información tendrá un 100% de probabilidad de ser falsa. La gracia reside en que el jugador no tiene forma de saber esto y simplemente lo confundirá con un testigo normal y corriente.</w:t>
+      </w:r>
+    </w:p>
+    <w:p>
+      <w:pPr>
+        <w:pStyle w:val="Prrafodelista"/>
+        <w:numPr>
+          <w:ilvl w:val="1"/>
+          <w:numId w:val="1"/>
+        </w:numPr>
+        <w:jc w:val="both"/>
+      </w:pPr>
+      <w:r>
+        <w:t>Si el ladrón decide no actuar como testigo, simplemente ejerce la función de aldeano en estado de viandante de nuevo.</w:t>
+      </w:r>
+    </w:p>
+    <w:p>
+      <w:pPr>
+        <w:jc w:val="both"/>
+      </w:pPr>
+      <w:r>
+        <w:t>Si durante el</w:t>
+      </w:r>
+      <w:r>
+        <w:t xml:space="preserve"> proceso de robo</w:t>
+      </w:r>
+      <w:r>
+        <w:t xml:space="preserve"> el </w:t>
+      </w:r>
+      <w:r>
+        <w:t>Marshall entra dentro de la zona de visión del ladrón, el robo se cancelará y elegirá otra zona a la que ir a robar</w:t>
+      </w:r>
+      <w:r>
+        <w:t>, empezando de nuevo el proceso</w:t>
+      </w:r>
       <w:r>
         <w:t>.</w:t>
-      </w:r>
-    </w:p>
-    <w:p>
-      <w:pPr>
-        <w:jc w:val="both"/>
-      </w:pPr>
-      <w:r>
-        <w:t>Como se ha comentado anteriormente, l</w:t>
-      </w:r>
-      <w:r>
-        <w:t>os aldeanos pueden ser</w:t>
-      </w:r>
-      <w:r>
-        <w:t xml:space="preserve"> tanto</w:t>
-      </w:r>
-      <w:r>
-        <w:t xml:space="preserve"> </w:t>
-      </w:r>
-      <w:r>
-        <w:t xml:space="preserve">víctimas </w:t>
-      </w:r>
-      <w:r>
-        <w:t xml:space="preserve">como testigos </w:t>
-      </w:r>
-      <w:r>
-        <w:t>de robo</w:t>
-      </w:r>
-      <w:r>
-        <w:t xml:space="preserve"> por </w:t>
-      </w:r>
-      <w:r>
-        <w:t>parte del</w:t>
-      </w:r>
-      <w:r>
-        <w:t xml:space="preserve"> ladrón</w:t>
-      </w:r>
-      <w:r>
-        <w:t xml:space="preserve">. </w:t>
-      </w:r>
-      <w:r>
-        <w:t xml:space="preserve">Por tanto, en total contaríamos con tres tipos de </w:t>
-      </w:r>
-      <w:r>
-        <w:t xml:space="preserve">comportamientos de </w:t>
-      </w:r>
-      <w:r>
-        <w:t xml:space="preserve">pueblerino: víctima, testigo y </w:t>
-      </w:r>
-      <w:r>
-        <w:t xml:space="preserve">viandante. El estado por defecto de un aldeano es el de viandante, pero este cambia al de víctima si le roban o al de testigo si </w:t>
-      </w:r>
-      <w:r>
-        <w:t>presencia un robo.</w:t>
-      </w:r>
-    </w:p>
-    <w:p>
-      <w:pPr>
-        <w:jc w:val="both"/>
-      </w:pPr>
-      <w:r>
-        <w:t>Seguidamente se explicarán más a fondo estos posibles estados y cómo se comportan los agentes.</w:t>
-      </w:r>
-    </w:p>
-    <w:p>
-      <w:pPr>
-        <w:jc w:val="both"/>
-        <w:rPr>
-          <w:b/>
-          <w:bCs/>
-        </w:rPr>
-      </w:pPr>
-      <w:r>
-        <w:rPr>
-          <w:b/>
-          <w:bCs/>
-        </w:rPr>
-        <w:t xml:space="preserve">Flujo de </w:t>
-      </w:r>
-      <w:r>
-        <w:rPr>
-          <w:b/>
-          <w:bCs/>
-        </w:rPr>
-        <w:t>navegación</w:t>
-      </w:r>
-      <w:r>
-        <w:rPr>
-          <w:b/>
-          <w:bCs/>
-        </w:rPr>
-        <w:t xml:space="preserve"> de un aldeano durante la partida</w:t>
-      </w:r>
-      <w:r>
-        <w:rPr>
-          <w:b/>
-          <w:bCs/>
-        </w:rPr>
-        <w:t xml:space="preserve"> (desde el inicio</w:t>
-      </w:r>
-      <w:r>
-        <w:rPr>
-          <w:b/>
-          <w:bCs/>
-        </w:rPr>
-        <w:t xml:space="preserve"> de esta</w:t>
-      </w:r>
-      <w:r>
-        <w:rPr>
-          <w:b/>
-          <w:bCs/>
-        </w:rPr>
-        <w:t>)</w:t>
-      </w:r>
-      <w:r>
-        <w:rPr>
-          <w:b/>
-          <w:bCs/>
-        </w:rPr>
-        <w:t>:</w:t>
-      </w:r>
-    </w:p>
-    <w:p>
-      <w:pPr>
-        <w:pStyle w:val="Prrafodelista"/>
-        <w:numPr>
-          <w:ilvl w:val="0"/>
-          <w:numId w:val="1"/>
-        </w:numPr>
-        <w:jc w:val="both"/>
-      </w:pPr>
-      <w:r>
-        <w:t>El habitante aparece de forma</w:t>
-      </w:r>
-      <w:r>
-        <w:rPr>
-          <w:i/>
-          <w:iCs/>
-        </w:rPr>
-        <w:t xml:space="preserve"> </w:t>
-      </w:r>
-      <w:r>
-        <w:t>aleatori</w:t>
-      </w:r>
-      <w:r>
-        <w:t>a</w:t>
-      </w:r>
-      <w:r>
-        <w:t xml:space="preserve"> </w:t>
-      </w:r>
-      <w:r>
-        <w:t>en una zona (teniendo en cuenta las restricciones de cupo máximo</w:t>
-      </w:r>
-      <w:r>
-        <w:t xml:space="preserve"> para repartir equitativamente a los agentes</w:t>
-      </w:r>
-      <w:r>
-        <w:t>)</w:t>
-      </w:r>
-      <w:r>
-        <w:t>.</w:t>
-      </w:r>
-    </w:p>
-    <w:p>
-      <w:pPr>
-        <w:pStyle w:val="Prrafodelista"/>
-        <w:numPr>
-          <w:ilvl w:val="0"/>
-          <w:numId w:val="1"/>
-        </w:numPr>
-        <w:jc w:val="both"/>
-      </w:pPr>
-      <w:r>
-        <w:t>Tras pasar X tiempo</w:t>
-      </w:r>
-      <w:r>
-        <w:t>,</w:t>
-      </w:r>
-      <w:r>
-        <w:t xml:space="preserve"> </w:t>
-      </w:r>
-      <w:r>
-        <w:t>elige la</w:t>
-      </w:r>
-      <w:r>
-        <w:t xml:space="preserve"> zona</w:t>
-      </w:r>
-      <w:r>
-        <w:t xml:space="preserve"> a</w:t>
-      </w:r>
-      <w:r>
-        <w:t xml:space="preserve"> visitar</w:t>
-      </w:r>
-      <w:r>
-        <w:t xml:space="preserve"> a continuación</w:t>
-      </w:r>
-      <w:r>
-        <w:t>.</w:t>
-      </w:r>
-    </w:p>
-    <w:p>
-      <w:pPr>
-        <w:pStyle w:val="Prrafodelista"/>
-        <w:numPr>
-          <w:ilvl w:val="0"/>
-          <w:numId w:val="1"/>
-        </w:numPr>
-        <w:jc w:val="both"/>
-      </w:pPr>
-      <w:r>
-        <w:t>Transita hacia la zona elegi</w:t>
-      </w:r>
-      <w:r>
-        <w:t>da</w:t>
-      </w:r>
-      <w:r>
-        <w:t>.</w:t>
-      </w:r>
-      <w:r>
-        <w:t xml:space="preserve"> El agente decide si hacerlo andando o corriendo.</w:t>
-      </w:r>
-      <w:r>
-        <w:t xml:space="preserve"> No hay problema si durante</w:t>
-      </w:r>
-      <w:r>
-        <w:t xml:space="preserve"> el trayecto circula por una zona ocupada por el número máximo de aldeanos.</w:t>
-      </w:r>
-    </w:p>
-    <w:p>
-      <w:pPr>
-        <w:pStyle w:val="Prrafodelista"/>
-        <w:numPr>
-          <w:ilvl w:val="0"/>
-          <w:numId w:val="1"/>
-        </w:numPr>
-        <w:jc w:val="both"/>
-      </w:pPr>
-      <w:r>
-        <w:t>Al llegar a la zona compr</w:t>
-      </w:r>
-      <w:r>
-        <w:t>ueba</w:t>
-      </w:r>
-      <w:r>
-        <w:t xml:space="preserve"> si </w:t>
-      </w:r>
-      <w:r>
-        <w:t>esta</w:t>
-      </w:r>
-      <w:r>
-        <w:t xml:space="preserve"> </w:t>
-      </w:r>
-      <w:r>
-        <w:t>cumple el cupo</w:t>
-      </w:r>
-      <w:r>
-        <w:t xml:space="preserve"> máximo de aldeanos. </w:t>
-      </w:r>
-    </w:p>
-    <w:p>
-      <w:pPr>
-        <w:pStyle w:val="Prrafodelista"/>
-        <w:numPr>
-          <w:ilvl w:val="1"/>
-          <w:numId w:val="1"/>
-        </w:numPr>
-        <w:jc w:val="both"/>
-      </w:pPr>
-      <w:r>
-        <w:lastRenderedPageBreak/>
-        <w:t xml:space="preserve">Si </w:t>
-      </w:r>
-      <w:r>
-        <w:t>es así</w:t>
-      </w:r>
-      <w:r>
-        <w:t xml:space="preserve">, el </w:t>
-      </w:r>
-      <w:r>
-        <w:t>agente</w:t>
-      </w:r>
-      <w:r>
-        <w:t xml:space="preserve"> en cuestión elige de forma aleatoria otra zona de interés del escenario, descartando la zona en la que se encuentra actualmente.</w:t>
-      </w:r>
-    </w:p>
-    <w:p>
-      <w:pPr>
-        <w:pStyle w:val="Prrafodelista"/>
-        <w:numPr>
-          <w:ilvl w:val="1"/>
-          <w:numId w:val="1"/>
-        </w:numPr>
-        <w:jc w:val="both"/>
-      </w:pPr>
-      <w:r>
-        <w:t xml:space="preserve">Si el número de aldeanos es menor al máximo permitido, el </w:t>
-      </w:r>
-      <w:r>
-        <w:t>agente</w:t>
-      </w:r>
-      <w:r>
-        <w:t xml:space="preserve"> entrará en la zona. </w:t>
-      </w:r>
-    </w:p>
-    <w:p>
-      <w:pPr>
-        <w:pStyle w:val="Prrafodelista"/>
-        <w:numPr>
-          <w:ilvl w:val="0"/>
-          <w:numId w:val="1"/>
-        </w:numPr>
-        <w:jc w:val="both"/>
-      </w:pPr>
-      <w:r>
-        <w:t xml:space="preserve">Una vez se encuentra </w:t>
-      </w:r>
-      <w:r>
-        <w:t xml:space="preserve">en </w:t>
-      </w:r>
-      <w:r>
-        <w:t xml:space="preserve">una zona disponible, </w:t>
-      </w:r>
-      <w:r>
-        <w:t>puede interactuar</w:t>
-      </w:r>
-      <w:r>
-        <w:t xml:space="preserve"> con los elementos y los aldeanos de esta (la interacción se representa mediante </w:t>
-      </w:r>
-      <w:proofErr w:type="spellStart"/>
-      <w:r>
-        <w:t>barks</w:t>
-      </w:r>
-      <w:proofErr w:type="spellEnd"/>
-      <w:r>
-        <w:t xml:space="preserve"> en forma de bocadillos que contienen gráficos</w:t>
-      </w:r>
-      <w:r>
-        <w:t>).</w:t>
-      </w:r>
-    </w:p>
-    <w:p>
-      <w:pPr>
-        <w:pStyle w:val="Prrafodelista"/>
-        <w:numPr>
-          <w:ilvl w:val="0"/>
-          <w:numId w:val="1"/>
-        </w:numPr>
-        <w:jc w:val="both"/>
-      </w:pPr>
-      <w:r>
-        <w:t>Vuelta a empezar desde el paso dos.</w:t>
-      </w:r>
-    </w:p>
-    <w:p>
-      <w:pPr>
-        <w:jc w:val="both"/>
-      </w:pPr>
-      <w:r>
-        <w:t>Este flujo se puede ver interrumpido por presenciar o ser víctima de un robo, y su resolución sería la siguiente:</w:t>
-      </w:r>
-    </w:p>
-    <w:p>
-      <w:pPr>
-        <w:jc w:val="both"/>
-        <w:rPr>
-          <w:b/>
-          <w:bCs/>
-        </w:rPr>
-      </w:pPr>
-      <w:r>
-        <w:rPr>
-          <w:b/>
-          <w:bCs/>
-        </w:rPr>
-        <w:t xml:space="preserve">Aldeano </w:t>
-      </w:r>
-      <w:r>
-        <w:rPr>
-          <w:b/>
-          <w:bCs/>
-        </w:rPr>
-        <w:t>en estado de</w:t>
-      </w:r>
-      <w:r>
-        <w:rPr>
-          <w:b/>
-          <w:bCs/>
-        </w:rPr>
-        <w:t xml:space="preserve"> víctima</w:t>
-      </w:r>
-      <w:r>
-        <w:rPr>
-          <w:b/>
-          <w:bCs/>
-        </w:rPr>
-        <w:t>:</w:t>
-      </w:r>
-    </w:p>
-    <w:p>
-      <w:pPr>
-        <w:pStyle w:val="Prrafodelista"/>
-        <w:numPr>
-          <w:ilvl w:val="0"/>
-          <w:numId w:val="1"/>
-        </w:numPr>
-        <w:jc w:val="both"/>
-      </w:pPr>
-      <w:r>
-        <w:t>Si y solo si el aldeano se encuentra en una zona válida, este es robado</w:t>
-      </w:r>
-      <w:r>
-        <w:t>.</w:t>
-      </w:r>
-    </w:p>
-    <w:p>
-      <w:pPr>
-        <w:pStyle w:val="Prrafodelista"/>
-        <w:numPr>
-          <w:ilvl w:val="0"/>
-          <w:numId w:val="1"/>
-        </w:numPr>
-        <w:jc w:val="both"/>
-      </w:pPr>
-      <w:r>
-        <w:t xml:space="preserve">Una vez ocurra esto, el agente permanece quieto indicando mediante un </w:t>
-      </w:r>
-      <w:proofErr w:type="spellStart"/>
-      <w:r>
-        <w:t>bark</w:t>
-      </w:r>
-      <w:proofErr w:type="spellEnd"/>
-      <w:r>
-        <w:t xml:space="preserve"> (en forma de exclamación roja)</w:t>
-      </w:r>
-      <w:r>
-        <w:t xml:space="preserve"> que ha sido víctima de un robo</w:t>
-      </w:r>
-      <w:r>
-        <w:t>.</w:t>
-      </w:r>
-    </w:p>
-    <w:p>
-      <w:pPr>
-        <w:pStyle w:val="Prrafodelista"/>
-        <w:numPr>
-          <w:ilvl w:val="0"/>
-          <w:numId w:val="1"/>
-        </w:numPr>
-        <w:jc w:val="both"/>
-      </w:pPr>
-      <w:r>
-        <w:t>Cuando el jugador se acerca a la víctima</w:t>
-      </w:r>
-      <w:r>
-        <w:t xml:space="preserve"> (es decir, se encuentra dentro del radio de </w:t>
-      </w:r>
-      <w:r>
-        <w:t>inter</w:t>
-      </w:r>
-      <w:r>
-        <w:t>acción del agente)</w:t>
-      </w:r>
-      <w:r>
-        <w:t xml:space="preserve">, esta le proporciona </w:t>
-      </w:r>
-      <w:r>
-        <w:t xml:space="preserve">información referente al ladrón mediante otro </w:t>
-      </w:r>
-      <w:proofErr w:type="spellStart"/>
-      <w:r>
-        <w:t>bark</w:t>
-      </w:r>
-      <w:proofErr w:type="spellEnd"/>
-      <w:r>
-        <w:t xml:space="preserve"> en forma de bocadillo con dos iconos (pistas) dentro. </w:t>
-      </w:r>
-      <w:r>
-        <w:t>Llegados a este punto, el agente decide si facilitar un tipo de información u otro</w:t>
-      </w:r>
-      <w:r>
-        <w:t>:</w:t>
-      </w:r>
-    </w:p>
-    <w:p>
-      <w:pPr>
-        <w:pStyle w:val="Prrafodelista"/>
-        <w:numPr>
-          <w:ilvl w:val="1"/>
-          <w:numId w:val="1"/>
-        </w:numPr>
-        <w:jc w:val="both"/>
-      </w:pPr>
-      <w:r>
-        <w:t>Un 40% de las veces el aldeano</w:t>
-      </w:r>
-      <w:r>
-        <w:t xml:space="preserve"> recordará sin problemas las dos características del ladrón que proporcionará al jugador, esto se traduce en que la información será fiable y por tanto las dos pistas serán 100% ciertas.</w:t>
-      </w:r>
-      <w:r>
-        <w:t xml:space="preserve"> </w:t>
-      </w:r>
-      <w:r>
-        <w:t xml:space="preserve">Por ejemplo, </w:t>
-      </w:r>
-      <w:r>
-        <w:t xml:space="preserve">si en el bocadillo aparecen </w:t>
-      </w:r>
-      <w:r>
-        <w:t xml:space="preserve">una mancha de color azul y una corbata, </w:t>
-      </w:r>
-      <w:r>
-        <w:t>esto querrá decir que el ladrón es de color azul y porta una corbata con un 100% de probabilidad</w:t>
-      </w:r>
-      <w:r>
-        <w:t>.</w:t>
-      </w:r>
-    </w:p>
-    <w:p>
-      <w:pPr>
-        <w:pStyle w:val="Prrafodelista"/>
-        <w:numPr>
-          <w:ilvl w:val="1"/>
-          <w:numId w:val="1"/>
-        </w:numPr>
-        <w:jc w:val="both"/>
-      </w:pPr>
-      <w:r>
-        <w:t xml:space="preserve">El otro 60% de las ocasiones, la víctima no será capaz de recordar nítidamente las características del delincuente. </w:t>
-      </w:r>
-      <w:r>
-        <w:t xml:space="preserve">Esto se representa visualmente con un simple icono de interrogación encima del bocadillo informativo. </w:t>
-      </w:r>
-      <w:r>
-        <w:t xml:space="preserve">En estos casos también se darán dos pistas, pero no estará asegurado el 100% de </w:t>
-      </w:r>
-      <w:r>
-        <w:t xml:space="preserve">la </w:t>
-      </w:r>
-      <w:r>
-        <w:t xml:space="preserve">fiabilidad en ambas. </w:t>
-      </w:r>
-      <w:r>
-        <w:t xml:space="preserve">Esto quiere decir que una de las pistas será veraz y la otra dudosa, lo cual significa que existirá una probabilidad del </w:t>
-      </w:r>
-      <w:r>
-        <w:t>70% de que esta última sea falsa (cabe decir que el jugador no tiene forma de saber cuál es cierta y cuál no). Por ejemplo, tomando la misma situación del anterior apartado, en este caso habría una posibilidad del 70% de que o el ladrón no fuera realmente azul o no llevara corbata.</w:t>
-      </w:r>
-    </w:p>
-    <w:p>
-      <w:pPr>
-        <w:pStyle w:val="Prrafodelista"/>
-        <w:numPr>
-          <w:ilvl w:val="0"/>
-          <w:numId w:val="1"/>
-        </w:numPr>
-        <w:jc w:val="both"/>
-      </w:pPr>
-      <w:r>
-        <w:t>Cuando o bien el usuario se aleja del aldeano (sale del radio de interacción) o bien han pasado 10 segundos, este vuelve a su comportamiento normal de viandante.</w:t>
-      </w:r>
-    </w:p>
-    <w:p>
-      <w:pPr>
-        <w:jc w:val="both"/>
-        <w:rPr>
-          <w:b/>
-          <w:bCs/>
-        </w:rPr>
-      </w:pPr>
-      <w:r>
-        <w:rPr>
-          <w:b/>
-          <w:bCs/>
-        </w:rPr>
-        <w:t xml:space="preserve">Aldeano </w:t>
-      </w:r>
-      <w:r>
-        <w:rPr>
-          <w:b/>
-          <w:bCs/>
-        </w:rPr>
-        <w:t>en estado de</w:t>
-      </w:r>
-      <w:r>
-        <w:rPr>
-          <w:b/>
-          <w:bCs/>
-        </w:rPr>
-        <w:t xml:space="preserve"> </w:t>
-      </w:r>
-      <w:r>
-        <w:rPr>
-          <w:b/>
-          <w:bCs/>
-        </w:rPr>
-        <w:t>testigo</w:t>
-      </w:r>
-      <w:r>
-        <w:rPr>
-          <w:b/>
-          <w:bCs/>
-        </w:rPr>
-        <w:t>:</w:t>
-      </w:r>
-    </w:p>
-    <w:p>
-      <w:pPr>
-        <w:jc w:val="both"/>
-      </w:pPr>
-      <w:r>
-        <w:t>Todos los habitantes cuentan con un cono de visión que les permite</w:t>
-      </w:r>
-      <w:r>
-        <w:t xml:space="preserve"> ver un robo si se diera el caso. Por tanto, suponiendo que </w:t>
-      </w:r>
-      <w:r>
-        <w:t xml:space="preserve">alguno </w:t>
-      </w:r>
-      <w:r>
-        <w:t>v</w:t>
-      </w:r>
-      <w:r>
-        <w:t>e</w:t>
-      </w:r>
-      <w:r>
-        <w:t xml:space="preserve"> un</w:t>
-      </w:r>
-      <w:r>
-        <w:t xml:space="preserve"> delito</w:t>
-      </w:r>
-      <w:r>
-        <w:t>:</w:t>
-      </w:r>
-    </w:p>
-    <w:p>
-      <w:pPr>
-        <w:pStyle w:val="Prrafodelista"/>
-        <w:numPr>
-          <w:ilvl w:val="0"/>
-          <w:numId w:val="1"/>
-        </w:numPr>
-        <w:jc w:val="both"/>
-      </w:pPr>
-      <w:r>
-        <w:t>El agente continúa</w:t>
-      </w:r>
-      <w:r>
-        <w:t xml:space="preserve"> realizando su comportamiento de viandante</w:t>
-      </w:r>
-      <w:r>
-        <w:t>,</w:t>
-      </w:r>
-      <w:r>
-        <w:t xml:space="preserve"> pero indica con un </w:t>
-      </w:r>
-      <w:proofErr w:type="spellStart"/>
-      <w:r>
-        <w:t>bark</w:t>
-      </w:r>
-      <w:proofErr w:type="spellEnd"/>
-      <w:r>
-        <w:t xml:space="preserve"> en forma de interrogación que ha presenciado el hurto</w:t>
-      </w:r>
-      <w:r>
-        <w:t>.</w:t>
-      </w:r>
-    </w:p>
-    <w:p>
-      <w:pPr>
-        <w:pStyle w:val="Prrafodelista"/>
-        <w:numPr>
-          <w:ilvl w:val="0"/>
-          <w:numId w:val="1"/>
-        </w:numPr>
-        <w:jc w:val="both"/>
-      </w:pPr>
-      <w:r>
-        <w:t xml:space="preserve">Al acercarse el jugador al testigo (es decir, se encuentra dentro del radio de interacción del agente), este </w:t>
-      </w:r>
-      <w:r>
-        <w:t xml:space="preserve">se queda quieto y </w:t>
-      </w:r>
-      <w:r>
-        <w:t>le proporciona información de la misma forma que la víctima</w:t>
-      </w:r>
-      <w:r>
-        <w:t>,</w:t>
-      </w:r>
-      <w:r>
-        <w:t xml:space="preserve"> pero con un pequeño cambio. El aldeano decide si:</w:t>
-      </w:r>
-    </w:p>
-    <w:p>
-      <w:pPr>
-        <w:pStyle w:val="Prrafodelista"/>
-        <w:numPr>
-          <w:ilvl w:val="1"/>
-          <w:numId w:val="1"/>
-        </w:numPr>
-        <w:jc w:val="both"/>
-      </w:pPr>
-      <w:r>
-        <w:t xml:space="preserve">Facilitar información 100% fiable (un 50% de las veces). El testigo habrá visto nítidamente UNA característica del ladrón. Por ejemplo, si en el bocadillo </w:t>
-      </w:r>
-      <w:r>
-        <w:lastRenderedPageBreak/>
-        <w:t xml:space="preserve">aparecen unos cuernos de cabra esto querrá decir que </w:t>
-      </w:r>
-      <w:proofErr w:type="gramStart"/>
-      <w:r>
-        <w:t>sin lugar a dudas</w:t>
-      </w:r>
-      <w:proofErr w:type="gramEnd"/>
-      <w:r>
-        <w:t xml:space="preserve"> el delincuente tiene cuernos de cabra</w:t>
-      </w:r>
-      <w:r>
-        <w:t>.</w:t>
-      </w:r>
-    </w:p>
-    <w:p>
-      <w:pPr>
-        <w:pStyle w:val="Prrafodelista"/>
-        <w:numPr>
-          <w:ilvl w:val="1"/>
-          <w:numId w:val="1"/>
-        </w:numPr>
-        <w:jc w:val="both"/>
-      </w:pPr>
-      <w:r>
-        <w:t xml:space="preserve">Proporcionar información dudosa (el otro 50% de las ocasiones). Esto se representa visualmente con un simple icono de interrogación encima del bocadillo informativo. Aunque ha presenciado el robo, el testigo no habrá podido discernir bien ninguno de los atributos del ladrón, lo cual quiere decir que la única pista será cierta sólo el </w:t>
-      </w:r>
-      <w:r>
-        <w:t>50/6</w:t>
-      </w:r>
-      <w:r>
-        <w:t xml:space="preserve">0% de las veces. De nuevo, tomando el mismo ejemplo de antes, en este caso la posibilidad de que el ladrón tenga cuernos de cabra es del </w:t>
-      </w:r>
-      <w:r>
-        <w:t>50/60</w:t>
-      </w:r>
-      <w:r>
-        <w:t>%.</w:t>
-      </w:r>
-    </w:p>
-    <w:p>
-      <w:pPr>
-        <w:pStyle w:val="Prrafodelista"/>
-        <w:numPr>
-          <w:ilvl w:val="0"/>
-          <w:numId w:val="1"/>
-        </w:numPr>
-        <w:jc w:val="both"/>
-      </w:pPr>
-      <w:r>
-        <w:t>Cuando o bien el usuario se aleja del aldeano (sale del radio de interacción)</w:t>
-      </w:r>
-      <w:r>
-        <w:rPr>
-          <w:color w:val="FF0000"/>
-        </w:rPr>
-        <w:t xml:space="preserve"> </w:t>
-      </w:r>
-      <w:r>
-        <w:t xml:space="preserve">o bien han pasado </w:t>
-      </w:r>
-      <w:r>
-        <w:t>20</w:t>
-      </w:r>
-      <w:r>
-        <w:t xml:space="preserve"> segundos</w:t>
-      </w:r>
-      <w:r>
-        <w:t>, este vuelve a su comportamiento normal de viandante.</w:t>
-      </w:r>
-    </w:p>
-    <w:p>
-      <w:pPr>
-        <w:pStyle w:val="Prrafodelista"/>
-        <w:jc w:val="both"/>
-      </w:pPr>
-    </w:p>
-    <w:p>
-      <w:pPr>
-        <w:jc w:val="both"/>
-        <w:rPr>
-          <w:b/>
-          <w:bCs/>
-          <w:color w:val="BF8F00" w:themeColor="accent4" w:themeShade="BF"/>
-        </w:rPr>
-      </w:pPr>
-    </w:p>
-    <w:p>
-      <w:pPr>
-        <w:jc w:val="both"/>
-        <w:rPr>
-          <w:b/>
-          <w:bCs/>
-          <w:color w:val="BF8F00" w:themeColor="accent4" w:themeShade="BF"/>
-        </w:rPr>
-      </w:pPr>
-      <w:r>
-        <w:rPr>
-          <w:b/>
-          <w:bCs/>
-          <w:color w:val="BF8F00" w:themeColor="accent4" w:themeShade="BF"/>
-        </w:rPr>
-        <w:t>LADRÓN</w:t>
-      </w:r>
-    </w:p>
-    <w:p>
-      <w:pPr>
-        <w:jc w:val="both"/>
-      </w:pPr>
-      <w:r>
-        <w:t xml:space="preserve">En segundo </w:t>
-      </w:r>
-      <w:proofErr w:type="gramStart"/>
-      <w:r>
-        <w:t>lugar</w:t>
-      </w:r>
-      <w:proofErr w:type="gramEnd"/>
-      <w:r>
-        <w:t xml:space="preserve"> </w:t>
-      </w:r>
-      <w:r>
-        <w:t xml:space="preserve">encontramos al ladrón, un PNJ que rondará la ciudad con un comportamiento similar al de los aldeanos para así no llamar la atención, sin embargo, cada cierto tiempo, el ladrón pasará a querer robar a algún pueblerino. Para esto el ladrón deberá de encontrarse en una zona de interés y además haber alguna víctima a la que robar dentro de su área de visión y todo esto sin dejar de lado </w:t>
-      </w:r>
-      <w:proofErr w:type="gramStart"/>
-      <w:r>
-        <w:t>que</w:t>
-      </w:r>
-      <w:proofErr w:type="gramEnd"/>
-      <w:r>
-        <w:t xml:space="preserve"> si el Marshall se acerca demasiado, el robo se cancela</w:t>
-      </w:r>
-      <w:r>
-        <w:t xml:space="preserve"> y disimula transitando el pueblo hacia otra zona.</w:t>
-      </w:r>
-    </w:p>
-    <w:p>
-      <w:pPr>
-        <w:jc w:val="both"/>
-        <w:rPr>
-          <w:b/>
-          <w:bCs/>
-        </w:rPr>
-      </w:pPr>
-      <w:r>
-        <w:rPr>
-          <w:b/>
-          <w:bCs/>
-        </w:rPr>
-        <w:t>Flujo en partida del comportamiento del ladrón:</w:t>
-      </w:r>
-    </w:p>
-    <w:p>
-      <w:pPr>
-        <w:jc w:val="both"/>
-      </w:pPr>
-      <w:r>
-        <w:t>El ladrón cuenta con dos estados diferentes, el estado de robo o el estado de disimular.</w:t>
-      </w:r>
-    </w:p>
-    <w:p>
-      <w:pPr>
-        <w:jc w:val="both"/>
-      </w:pPr>
-      <w:r>
-        <w:t xml:space="preserve">En el estado de disimular el comportamiento es exactamente igual que el comportamiento de un aldeano, teniendo en cuenta que éste no podrá ser robado. </w:t>
-      </w:r>
-    </w:p>
-    <w:p>
-      <w:pPr>
-        <w:jc w:val="both"/>
-      </w:pPr>
-      <w:r>
-        <w:t>En el estado de robo:</w:t>
-      </w:r>
-    </w:p>
-    <w:p>
-      <w:pPr>
-        <w:pStyle w:val="Prrafodelista"/>
-        <w:numPr>
-          <w:ilvl w:val="0"/>
-          <w:numId w:val="1"/>
-        </w:numPr>
-        <w:jc w:val="both"/>
-      </w:pPr>
-      <w:r>
-        <w:t>En primer lugar, el estado de robo se activará cuando haya pasado cierto tiempo desde el robo anterior para así no llamar tanto la atención. Al principio de la partida también habrá un pequeño tiempo de espera para robar.</w:t>
-      </w:r>
-    </w:p>
-    <w:p>
-      <w:pPr>
-        <w:pStyle w:val="Prrafodelista"/>
-        <w:numPr>
-          <w:ilvl w:val="0"/>
-          <w:numId w:val="1"/>
-        </w:numPr>
-        <w:jc w:val="both"/>
-      </w:pPr>
-      <w:r>
-        <w:t xml:space="preserve">En segundo lugar, una vez el modo robo se activa, el ladrón va a comprobar si se encuentra en un punto de interés. En caso de no ser así buscara dicha zona para allí ejecutar su robo. Pero en el caso de encontrarse en </w:t>
-      </w:r>
-      <w:r>
-        <w:t>uno de estos lugares del pueblo, el ladrón comenzará a elegir víctima.</w:t>
-      </w:r>
-    </w:p>
-    <w:p>
-      <w:pPr>
-        <w:pStyle w:val="Prrafodelista"/>
-        <w:numPr>
-          <w:ilvl w:val="0"/>
-          <w:numId w:val="1"/>
-        </w:numPr>
-        <w:jc w:val="both"/>
-      </w:pPr>
-      <w:r>
-        <w:t xml:space="preserve">Para elegir víctima primero debe de haber aldeanos dentro de su área de visión. En caso de no encontrar a ningún pueblerino, éste elegirá otra zona a la que ir a robar. Sin embargo, si hay alguien a quien robar, el ladrón elegirá de entre todos ellos al situado más cerca suya. </w:t>
-      </w:r>
-    </w:p>
-    <w:p>
-      <w:pPr>
-        <w:pStyle w:val="Prrafodelista"/>
-        <w:numPr>
-          <w:ilvl w:val="0"/>
-          <w:numId w:val="1"/>
-        </w:numPr>
-        <w:jc w:val="both"/>
-      </w:pPr>
-      <w:r>
-        <w:t>Cuando la víctima esté seleccionada, el ladrón irá rápidamente a robarle (a una velocidad mayor que la velocidad máxima del aldeano).</w:t>
-      </w:r>
-    </w:p>
-    <w:p>
-      <w:pPr>
-        <w:pStyle w:val="Prrafodelista"/>
-        <w:numPr>
-          <w:ilvl w:val="0"/>
-          <w:numId w:val="1"/>
-        </w:numPr>
-        <w:jc w:val="both"/>
-      </w:pPr>
-      <w:r>
-        <w:t xml:space="preserve">Una vez ambos colisionen, el robo habrá sido ejecutado y el ladrón decidirá si actuar como testigo o no. </w:t>
-      </w:r>
-    </w:p>
-    <w:p>
-      <w:pPr>
-        <w:pStyle w:val="Prrafodelista"/>
-        <w:numPr>
-          <w:ilvl w:val="0"/>
-          <w:numId w:val="1"/>
-        </w:numPr>
-        <w:jc w:val="both"/>
-      </w:pPr>
-      <w:r>
-        <w:t xml:space="preserve">En caso de que el ladrón </w:t>
-      </w:r>
-      <w:r>
-        <w:t>actúe</w:t>
-      </w:r>
-      <w:r>
-        <w:t xml:space="preserve"> como testigo, una interrogación aparecerá sobre su cabeza dando a entender al Marshall</w:t>
-      </w:r>
-      <w:r>
-        <w:t>,</w:t>
-      </w:r>
-      <w:r>
-        <w:t xml:space="preserve"> que ha presenciado un robo</w:t>
-      </w:r>
-      <w:r>
-        <w:t>. Si el Marshall se acerca a él, sucederá</w:t>
-      </w:r>
-      <w:r>
-        <w:t xml:space="preserve"> lo mismo que sucede con un aldeano testigo, sin </w:t>
-      </w:r>
-      <w:proofErr w:type="gramStart"/>
-      <w:r>
-        <w:t>embargo</w:t>
-      </w:r>
-      <w:proofErr w:type="gramEnd"/>
-      <w:r>
-        <w:t xml:space="preserve"> la </w:t>
-      </w:r>
-      <w:r>
-        <w:lastRenderedPageBreak/>
-        <w:t xml:space="preserve">información proporcionada por éste siempre sea falsa y aparecerá como un </w:t>
-      </w:r>
-      <w:proofErr w:type="spellStart"/>
-      <w:r>
-        <w:t>bark</w:t>
-      </w:r>
-      <w:proofErr w:type="spellEnd"/>
-      <w:r>
-        <w:t xml:space="preserve"> de información dudosa.</w:t>
-      </w:r>
-    </w:p>
-    <w:p>
-      <w:pPr>
-        <w:jc w:val="both"/>
-      </w:pPr>
-      <w:r>
-        <w:t>En todo este proceso de robo, si el Marshall entra dentro de la zona de visión del ladrón, el robo se cancelará y elegirá otra zona a la que ir a robar.</w:t>
       </w:r>
     </w:p>
     <w:p>
@@ -1555,14 +1757,7 @@
           <w:sz w:val="20"/>
           <w:szCs w:val="20"/>
         </w:rPr>
-        <w:t xml:space="preserve">: </w:t>
-      </w:r>
-      <w:r>
-        <w:rPr>
-          <w:sz w:val="20"/>
-          <w:szCs w:val="20"/>
-        </w:rPr>
-        <w:t>Si el aldeano ha presenciado un robo.</w:t>
+        <w:t>: Si el aldeano ha presenciado un robo.</w:t>
       </w:r>
     </w:p>
     <w:p>
@@ -1648,6 +1843,7 @@
           <w:sz w:val="20"/>
           <w:szCs w:val="20"/>
         </w:rPr>
+        <w:lastRenderedPageBreak/>
         <w:t>Estoy en destino:</w:t>
       </w:r>
       <w:r>
@@ -1748,23 +1944,7 @@
           <w:sz w:val="20"/>
           <w:szCs w:val="20"/>
         </w:rPr>
-        <w:t xml:space="preserve"> Un </w:t>
-      </w:r>
-      <w:proofErr w:type="spellStart"/>
-      <w:r>
-        <w:rPr>
-          <w:sz w:val="20"/>
-          <w:szCs w:val="20"/>
-        </w:rPr>
-        <w:t>bark</w:t>
-      </w:r>
-      <w:proofErr w:type="spellEnd"/>
-      <w:r>
-        <w:rPr>
-          <w:sz w:val="20"/>
-          <w:szCs w:val="20"/>
-        </w:rPr>
-        <w:t xml:space="preserve"> con forma de bocadillo que contiene información sobre el ladrón ya sea información verdadera o dudosa.</w:t>
+        <w:t xml:space="preserve"> Un bark con forma de bocadillo que contiene información sobre el ladrón ya sea información verdadera o dudosa.</w:t>
       </w:r>
     </w:p>
     <w:p>
@@ -1826,23 +2006,7 @@
           <w:sz w:val="20"/>
           <w:szCs w:val="20"/>
         </w:rPr>
-        <w:t xml:space="preserve">El aldeano se mueve libremente por la zona con cierta probabilidad de mostrar mediante </w:t>
-      </w:r>
-      <w:proofErr w:type="spellStart"/>
-      <w:r>
-        <w:rPr>
-          <w:sz w:val="20"/>
-          <w:szCs w:val="20"/>
-        </w:rPr>
-        <w:t>barks</w:t>
-      </w:r>
-      <w:proofErr w:type="spellEnd"/>
-      <w:r>
-        <w:rPr>
-          <w:sz w:val="20"/>
-          <w:szCs w:val="20"/>
-        </w:rPr>
-        <w:t xml:space="preserve"> en forma de bocadillo, su estado de ánimo o la interacción con algún elemento.  </w:t>
+        <w:t xml:space="preserve">El aldeano se mueve libremente por la zona con cierta probabilidad de mostrar mediante barks en forma de bocadillo, su estado de ánimo o la interacción con algún elemento.  </w:t>
       </w:r>
     </w:p>
     <w:p>
@@ -2031,7 +2195,6 @@
           <w:bCs/>
           <w:color w:val="BF8F00" w:themeColor="accent4" w:themeShade="BF"/>
         </w:rPr>
-        <w:lastRenderedPageBreak/>
         <w:t>LADRÓN</w:t>
       </w:r>
     </w:p>
@@ -2387,6 +2550,7 @@
           <w:sz w:val="20"/>
           <w:szCs w:val="20"/>
         </w:rPr>
+        <w:lastRenderedPageBreak/>
         <w:t xml:space="preserve">No tengo destino: </w:t>
       </w:r>
       <w:r>
@@ -2394,21 +2558,7 @@
           <w:sz w:val="20"/>
           <w:szCs w:val="20"/>
         </w:rPr>
-        <w:t xml:space="preserve">Si el </w:t>
-      </w:r>
-      <w:r>
-        <w:rPr>
-          <w:sz w:val="20"/>
-          <w:szCs w:val="20"/>
-        </w:rPr>
-        <w:t>ladrón</w:t>
-      </w:r>
-      <w:r>
-        <w:rPr>
-          <w:sz w:val="20"/>
-          <w:szCs w:val="20"/>
-        </w:rPr>
-        <w:t xml:space="preserve"> no sabe a qué zona moverse.</w:t>
+        <w:t>Si el ladrón no sabe a qué zona moverse.</w:t>
       </w:r>
     </w:p>
     <w:p>
@@ -2446,21 +2596,7 @@
           <w:sz w:val="20"/>
           <w:szCs w:val="20"/>
         </w:rPr>
-        <w:t xml:space="preserve">Si el </w:t>
-      </w:r>
-      <w:r>
-        <w:rPr>
-          <w:sz w:val="20"/>
-          <w:szCs w:val="20"/>
-        </w:rPr>
-        <w:t>ladrón</w:t>
-      </w:r>
-      <w:r>
-        <w:rPr>
-          <w:sz w:val="20"/>
-          <w:szCs w:val="20"/>
-        </w:rPr>
-        <w:t xml:space="preserve"> ha llegado a la zona que tenía previamente elegida.</w:t>
+        <w:t>Si el ladrón ha llegado a la zona que tenía previamente elegida.</w:t>
       </w:r>
     </w:p>
     <w:p>
@@ -2491,35 +2627,7 @@
           <w:sz w:val="20"/>
           <w:szCs w:val="20"/>
         </w:rPr>
-        <w:t xml:space="preserve"> Si la zona en la que el </w:t>
-      </w:r>
-      <w:r>
-        <w:rPr>
-          <w:sz w:val="20"/>
-          <w:szCs w:val="20"/>
-        </w:rPr>
-        <w:t>ladrón</w:t>
-      </w:r>
-      <w:r>
-        <w:rPr>
-          <w:sz w:val="20"/>
-          <w:szCs w:val="20"/>
-        </w:rPr>
-        <w:t xml:space="preserve"> se encuentra tiene hueco suficiente</w:t>
-      </w:r>
-      <w:r>
-        <w:rPr>
-          <w:sz w:val="20"/>
-          <w:szCs w:val="20"/>
-        </w:rPr>
-        <w:t xml:space="preserve"> para entrar</w:t>
-      </w:r>
-      <w:r>
-        <w:rPr>
-          <w:sz w:val="20"/>
-          <w:szCs w:val="20"/>
-        </w:rPr>
-        <w:t>.</w:t>
+        <w:t xml:space="preserve"> Si la zona en la que el ladrón se encuentra tiene hueco suficiente para entrar.</w:t>
       </w:r>
     </w:p>
     <w:p>
@@ -2706,23 +2814,7 @@
           <w:sz w:val="20"/>
           <w:szCs w:val="20"/>
         </w:rPr>
-        <w:t xml:space="preserve">El aldeano se mueve libremente por la zona con cierta probabilidad de mostrar mediante </w:t>
-      </w:r>
-      <w:proofErr w:type="spellStart"/>
-      <w:r>
-        <w:rPr>
-          <w:sz w:val="20"/>
-          <w:szCs w:val="20"/>
-        </w:rPr>
-        <w:t>barks</w:t>
-      </w:r>
-      <w:proofErr w:type="spellEnd"/>
-      <w:r>
-        <w:rPr>
-          <w:sz w:val="20"/>
-          <w:szCs w:val="20"/>
-        </w:rPr>
-        <w:t xml:space="preserve"> en forma de bocadillo, su estado de ánimo o la interacción con algún elemento.  </w:t>
+        <w:t xml:space="preserve">El aldeano se mueve libremente por la zona con cierta probabilidad de mostrar mediante barks en forma de bocadillo, su estado de ánimo o la interacción con algún elemento.  </w:t>
       </w:r>
     </w:p>
     <w:p>
@@ -2820,25 +2912,14 @@
           <w:szCs w:val="20"/>
         </w:rPr>
       </w:pPr>
-      <w:proofErr w:type="spellStart"/>
-      <w:r>
-        <w:rPr>
-          <w:b/>
-          <w:bCs/>
-          <w:sz w:val="20"/>
-          <w:szCs w:val="20"/>
-        </w:rPr>
-        <w:t>Random</w:t>
-      </w:r>
-      <w:proofErr w:type="spellEnd"/>
-      <w:r>
-        <w:rPr>
-          <w:b/>
-          <w:bCs/>
-          <w:sz w:val="20"/>
-          <w:szCs w:val="20"/>
-        </w:rPr>
-        <w:t xml:space="preserve">: </w:t>
+      <w:r>
+        <w:rPr>
+          <w:b/>
+          <w:bCs/>
+          <w:sz w:val="20"/>
+          <w:szCs w:val="20"/>
+        </w:rPr>
+        <w:t xml:space="preserve">Random: </w:t>
       </w:r>
       <w:r>
         <w:rPr>

</xml_diff>